<commit_message>
Documento de requisitos trabalho final
</commit_message>
<xml_diff>
--- a/Documento de requisitos - trabalho final.docx
+++ b/Documento de requisitos - trabalho final.docx
@@ -1837,8 +1837,6 @@
           </wp:inline>
         </w:drawing>
       </w:r>
-      <w:bookmarkStart w:id="0" w:name="_GoBack"/>
-      <w:bookmarkEnd w:id="0"/>
     </w:p>
     <w:p>
       <w:pPr>
@@ -2187,6 +2185,7 @@
           <w:lang w:val="pt-BR" w:eastAsia="en-GB"/>
         </w:rPr>
       </w:pPr>
+      <w:bookmarkStart w:id="0" w:name="_GoBack"/>
       <w:r>
         <w:rPr>
           <w:rFonts w:ascii="Tahoma" w:eastAsia="Times New Roman" w:hAnsi="Tahoma" w:cs="Tahoma"/>
@@ -2197,10 +2196,10 @@
           <w:lang w:val="pt-BR" w:eastAsia="pt-BR"/>
         </w:rPr>
         <w:drawing>
-          <wp:inline distT="0" distB="0" distL="0" distR="0" wp14:anchorId="1BEF5BB4" wp14:editId="39C7B4DD">
-            <wp:extent cx="3369058" cy="1619250"/>
-            <wp:effectExtent l="0" t="0" r="3175" b="0"/>
-            <wp:docPr id="4" name="Imagem 4"/>
+          <wp:inline distT="0" distB="0" distL="0" distR="0" wp14:anchorId="5A3656E8" wp14:editId="5E496937">
+            <wp:extent cx="4191000" cy="2043753"/>
+            <wp:effectExtent l="0" t="0" r="0" b="0"/>
+            <wp:docPr id="97" name="Imagem 97"/>
             <wp:cNvGraphicFramePr>
               <a:graphicFrameLocks xmlns:a="http://schemas.openxmlformats.org/drawingml/2006/main" noChangeAspect="1"/>
             </wp:cNvGraphicFramePr>
@@ -2208,7 +2207,7 @@
               <a:graphicData uri="http://schemas.openxmlformats.org/drawingml/2006/picture">
                 <pic:pic xmlns:pic="http://schemas.openxmlformats.org/drawingml/2006/picture">
                   <pic:nvPicPr>
-                    <pic:cNvPr id="0" name="6641991.tmp"/>
+                    <pic:cNvPr id="0" name="DD8DAC6.tmp"/>
                     <pic:cNvPicPr/>
                   </pic:nvPicPr>
                   <pic:blipFill>
@@ -2226,7 +2225,7 @@
                   <pic:spPr>
                     <a:xfrm>
                       <a:off x="0" y="0"/>
-                      <a:ext cx="3372321" cy="1620818"/>
+                      <a:ext cx="4192972" cy="2044715"/>
                     </a:xfrm>
                     <a:prstGeom prst="rect">
                       <a:avLst/>
@@ -2238,6 +2237,7 @@
           </wp:inline>
         </w:drawing>
       </w:r>
+      <w:bookmarkEnd w:id="0"/>
     </w:p>
     <w:p>
       <w:pPr>
@@ -2981,19 +2981,9 @@
           <w:color w:val="000000" w:themeColor="text1"/>
           <w:sz w:val="24"/>
           <w:szCs w:val="24"/>
-          <w:lang w:val="pt-BR" w:eastAsia="en-GB"/>
-        </w:rPr>
-      </w:pPr>
-      <w:r>
-        <w:rPr>
-          <w:rFonts w:ascii="Tahoma" w:eastAsia="Times New Roman" w:hAnsi="Tahoma" w:cs="Tahoma"/>
-          <w:color w:val="000000" w:themeColor="text1"/>
-          <w:sz w:val="24"/>
-          <w:szCs w:val="24"/>
-          <w:lang w:val="pt-BR" w:eastAsia="en-GB"/>
-        </w:rPr>
-        <w:t>Personagem &gt;&gt; (</w:t>
-      </w:r>
+          <w:lang w:val="en-US" w:eastAsia="en-GB"/>
+        </w:rPr>
+      </w:pPr>
       <w:proofErr w:type="spellStart"/>
       <w:r>
         <w:rPr>
@@ -3001,7 +2991,29 @@
           <w:color w:val="000000" w:themeColor="text1"/>
           <w:sz w:val="24"/>
           <w:szCs w:val="24"/>
-          <w:lang w:val="pt-BR" w:eastAsia="en-GB"/>
+          <w:lang w:val="en-US" w:eastAsia="en-GB"/>
+        </w:rPr>
+        <w:t>Personagem</w:t>
+      </w:r>
+      <w:proofErr w:type="spellEnd"/>
+      <w:r>
+        <w:rPr>
+          <w:rFonts w:ascii="Tahoma" w:eastAsia="Times New Roman" w:hAnsi="Tahoma" w:cs="Tahoma"/>
+          <w:color w:val="000000" w:themeColor="text1"/>
+          <w:sz w:val="24"/>
+          <w:szCs w:val="24"/>
+          <w:lang w:val="en-US" w:eastAsia="en-GB"/>
+        </w:rPr>
+        <w:t xml:space="preserve"> &gt;&gt; (</w:t>
+      </w:r>
+      <w:proofErr w:type="spellStart"/>
+      <w:r>
+        <w:rPr>
+          <w:rFonts w:ascii="Tahoma" w:eastAsia="Times New Roman" w:hAnsi="Tahoma" w:cs="Tahoma"/>
+          <w:color w:val="000000" w:themeColor="text1"/>
+          <w:sz w:val="24"/>
+          <w:szCs w:val="24"/>
+          <w:lang w:val="en-US" w:eastAsia="en-GB"/>
         </w:rPr>
         <w:t>Heroi</w:t>
       </w:r>
@@ -3012,32 +3024,20 @@
           <w:color w:val="000000" w:themeColor="text1"/>
           <w:sz w:val="24"/>
           <w:szCs w:val="24"/>
-          <w:lang w:val="pt-BR" w:eastAsia="en-GB"/>
+          <w:lang w:val="en-US" w:eastAsia="en-GB"/>
         </w:rPr>
         <w:t xml:space="preserve"> &gt;&gt; (</w:t>
       </w:r>
       <w:proofErr w:type="spellStart"/>
-      <w:proofErr w:type="gramStart"/>
-      <w:r>
-        <w:rPr>
-          <w:rFonts w:ascii="Tahoma" w:eastAsia="Times New Roman" w:hAnsi="Tahoma" w:cs="Tahoma"/>
-          <w:color w:val="000000" w:themeColor="text1"/>
-          <w:sz w:val="24"/>
-          <w:szCs w:val="24"/>
-          <w:lang w:val="pt-BR" w:eastAsia="en-GB"/>
-        </w:rPr>
-        <w:t>Aquaman,</w:t>
-      </w:r>
-      <w:proofErr w:type="gramEnd"/>
-      <w:r>
-        <w:rPr>
-          <w:rFonts w:ascii="Tahoma" w:eastAsia="Times New Roman" w:hAnsi="Tahoma" w:cs="Tahoma"/>
-          <w:color w:val="000000" w:themeColor="text1"/>
-          <w:sz w:val="24"/>
-          <w:szCs w:val="24"/>
-          <w:lang w:val="pt-BR" w:eastAsia="en-GB"/>
-        </w:rPr>
-        <w:t>Batman,Superman,Flahs,GreenLatern,WonderWoman</w:t>
+      <w:r>
+        <w:rPr>
+          <w:rFonts w:ascii="Tahoma" w:eastAsia="Times New Roman" w:hAnsi="Tahoma" w:cs="Tahoma"/>
+          <w:color w:val="000000" w:themeColor="text1"/>
+          <w:sz w:val="24"/>
+          <w:szCs w:val="24"/>
+          <w:lang w:val="en-US" w:eastAsia="en-GB"/>
+        </w:rPr>
+        <w:t>Aquaman,Batman,Superman,Flahs,GreenLatern,WonderWoman</w:t>
       </w:r>
       <w:proofErr w:type="spellEnd"/>
       <w:r>
@@ -3046,7 +3046,7 @@
           <w:color w:val="000000" w:themeColor="text1"/>
           <w:sz w:val="24"/>
           <w:szCs w:val="24"/>
-          <w:lang w:val="pt-BR" w:eastAsia="en-GB"/>
+          <w:lang w:val="en-US" w:eastAsia="en-GB"/>
         </w:rPr>
         <w:t xml:space="preserve">), </w:t>
       </w:r>
@@ -3057,7 +3057,7 @@
           <w:color w:val="000000" w:themeColor="text1"/>
           <w:sz w:val="24"/>
           <w:szCs w:val="24"/>
-          <w:lang w:val="pt-BR" w:eastAsia="en-GB"/>
+          <w:lang w:val="en-US" w:eastAsia="en-GB"/>
         </w:rPr>
         <w:t>Vilao</w:t>
       </w:r>
@@ -3068,7 +3068,7 @@
           <w:color w:val="000000" w:themeColor="text1"/>
           <w:sz w:val="24"/>
           <w:szCs w:val="24"/>
-          <w:lang w:val="pt-BR" w:eastAsia="en-GB"/>
+          <w:lang w:val="en-US" w:eastAsia="en-GB"/>
         </w:rPr>
         <w:t xml:space="preserve"> &gt;&gt; (</w:t>
       </w:r>
@@ -3079,7 +3079,7 @@
           <w:color w:val="000000" w:themeColor="text1"/>
           <w:sz w:val="24"/>
           <w:szCs w:val="24"/>
-          <w:lang w:val="pt-BR" w:eastAsia="en-GB"/>
+          <w:lang w:val="en-US" w:eastAsia="en-GB"/>
         </w:rPr>
         <w:t>Amazo,Clayface,Deadshot,Eclipso,EtriganTheDemon,LexLuthor</w:t>
       </w:r>
@@ -3090,7 +3090,7 @@
           <w:color w:val="000000" w:themeColor="text1"/>
           <w:sz w:val="24"/>
           <w:szCs w:val="24"/>
-          <w:lang w:val="pt-BR" w:eastAsia="en-GB"/>
+          <w:lang w:val="en-US" w:eastAsia="en-GB"/>
         </w:rPr>
         <w:t>))</w:t>
       </w:r>
@@ -3659,6 +3659,863 @@
     </w:p>
     <w:p>
       <w:pPr>
+        <w:pStyle w:val="PargrafodaLista"/>
+        <w:spacing w:before="100" w:beforeAutospacing="1" w:after="100" w:afterAutospacing="1" w:line="240" w:lineRule="auto"/>
+        <w:rPr>
+          <w:rFonts w:ascii="Tahoma" w:eastAsia="Times New Roman" w:hAnsi="Tahoma" w:cs="Tahoma"/>
+          <w:color w:val="000000" w:themeColor="text1"/>
+          <w:sz w:val="24"/>
+          <w:szCs w:val="24"/>
+          <w:lang w:val="pt-BR" w:eastAsia="en-GB"/>
+        </w:rPr>
+      </w:pPr>
+      <w:r>
+        <w:rPr>
+          <w:noProof/>
+          <w:lang w:val="pt-BR" w:eastAsia="pt-BR"/>
+        </w:rPr>
+        <w:drawing>
+          <wp:inline distT="0" distB="0" distL="0" distR="0" wp14:anchorId="49040064" wp14:editId="398FD20C">
+            <wp:extent cx="5400040" cy="2507615"/>
+            <wp:effectExtent l="0" t="0" r="0" b="6985"/>
+            <wp:docPr id="62" name="Imagem 62"/>
+            <wp:cNvGraphicFramePr>
+              <a:graphicFrameLocks xmlns:a="http://schemas.openxmlformats.org/drawingml/2006/main" noChangeAspect="1"/>
+            </wp:cNvGraphicFramePr>
+            <a:graphic xmlns:a="http://schemas.openxmlformats.org/drawingml/2006/main">
+              <a:graphicData uri="http://schemas.openxmlformats.org/drawingml/2006/picture">
+                <pic:pic xmlns:pic="http://schemas.openxmlformats.org/drawingml/2006/picture">
+                  <pic:nvPicPr>
+                    <pic:cNvPr id="0" name="DD85D3F.tmp"/>
+                    <pic:cNvPicPr/>
+                  </pic:nvPicPr>
+                  <pic:blipFill>
+                    <a:blip r:embed="rId24">
+                      <a:extLst>
+                        <a:ext uri="{28A0092B-C50C-407E-A947-70E740481C1C}">
+                          <a14:useLocalDpi xmlns:a14="http://schemas.microsoft.com/office/drawing/2010/main" val="0"/>
+                        </a:ext>
+                      </a:extLst>
+                    </a:blip>
+                    <a:stretch>
+                      <a:fillRect/>
+                    </a:stretch>
+                  </pic:blipFill>
+                  <pic:spPr>
+                    <a:xfrm>
+                      <a:off x="0" y="0"/>
+                      <a:ext cx="5400040" cy="2507615"/>
+                    </a:xfrm>
+                    <a:prstGeom prst="rect">
+                      <a:avLst/>
+                    </a:prstGeom>
+                  </pic:spPr>
+                </pic:pic>
+              </a:graphicData>
+            </a:graphic>
+          </wp:inline>
+        </w:drawing>
+      </w:r>
+    </w:p>
+    <w:p>
+      <w:pPr>
+        <w:pStyle w:val="PargrafodaLista"/>
+        <w:spacing w:before="100" w:beforeAutospacing="1" w:after="100" w:afterAutospacing="1" w:line="240" w:lineRule="auto"/>
+        <w:rPr>
+          <w:rFonts w:ascii="Tahoma" w:eastAsia="Times New Roman" w:hAnsi="Tahoma" w:cs="Tahoma"/>
+          <w:color w:val="000000" w:themeColor="text1"/>
+          <w:sz w:val="24"/>
+          <w:szCs w:val="24"/>
+          <w:lang w:val="pt-BR" w:eastAsia="en-GB"/>
+        </w:rPr>
+      </w:pPr>
+      <w:r>
+        <w:rPr>
+          <w:noProof/>
+          <w:lang w:val="pt-BR" w:eastAsia="pt-BR"/>
+        </w:rPr>
+        <w:drawing>
+          <wp:inline distT="0" distB="0" distL="0" distR="0" wp14:anchorId="5D79E868" wp14:editId="28D5B3A7">
+            <wp:extent cx="5400040" cy="1998345"/>
+            <wp:effectExtent l="0" t="0" r="0" b="1905"/>
+            <wp:docPr id="63" name="Imagem 63"/>
+            <wp:cNvGraphicFramePr>
+              <a:graphicFrameLocks xmlns:a="http://schemas.openxmlformats.org/drawingml/2006/main" noChangeAspect="1"/>
+            </wp:cNvGraphicFramePr>
+            <a:graphic xmlns:a="http://schemas.openxmlformats.org/drawingml/2006/main">
+              <a:graphicData uri="http://schemas.openxmlformats.org/drawingml/2006/picture">
+                <pic:pic xmlns:pic="http://schemas.openxmlformats.org/drawingml/2006/picture">
+                  <pic:nvPicPr>
+                    <pic:cNvPr id="0" name="DD89044.tmp"/>
+                    <pic:cNvPicPr/>
+                  </pic:nvPicPr>
+                  <pic:blipFill>
+                    <a:blip r:embed="rId25">
+                      <a:extLst>
+                        <a:ext uri="{28A0092B-C50C-407E-A947-70E740481C1C}">
+                          <a14:useLocalDpi xmlns:a14="http://schemas.microsoft.com/office/drawing/2010/main" val="0"/>
+                        </a:ext>
+                      </a:extLst>
+                    </a:blip>
+                    <a:stretch>
+                      <a:fillRect/>
+                    </a:stretch>
+                  </pic:blipFill>
+                  <pic:spPr>
+                    <a:xfrm>
+                      <a:off x="0" y="0"/>
+                      <a:ext cx="5400040" cy="1998345"/>
+                    </a:xfrm>
+                    <a:prstGeom prst="rect">
+                      <a:avLst/>
+                    </a:prstGeom>
+                  </pic:spPr>
+                </pic:pic>
+              </a:graphicData>
+            </a:graphic>
+          </wp:inline>
+        </w:drawing>
+      </w:r>
+    </w:p>
+    <w:p>
+      <w:pPr>
+        <w:pStyle w:val="PargrafodaLista"/>
+        <w:spacing w:before="100" w:beforeAutospacing="1" w:after="100" w:afterAutospacing="1" w:line="240" w:lineRule="auto"/>
+        <w:rPr>
+          <w:rFonts w:ascii="Tahoma" w:eastAsia="Times New Roman" w:hAnsi="Tahoma" w:cs="Tahoma"/>
+          <w:color w:val="000000" w:themeColor="text1"/>
+          <w:sz w:val="24"/>
+          <w:szCs w:val="24"/>
+          <w:lang w:val="pt-BR" w:eastAsia="en-GB"/>
+        </w:rPr>
+      </w:pPr>
+      <w:r>
+        <w:rPr>
+          <w:noProof/>
+          <w:lang w:val="pt-BR" w:eastAsia="pt-BR"/>
+        </w:rPr>
+        <w:drawing>
+          <wp:inline distT="0" distB="0" distL="0" distR="0" wp14:anchorId="2959C74A" wp14:editId="743F2F81">
+            <wp:extent cx="5400040" cy="1276350"/>
+            <wp:effectExtent l="0" t="0" r="0" b="0"/>
+            <wp:docPr id="64" name="Imagem 64"/>
+            <wp:cNvGraphicFramePr>
+              <a:graphicFrameLocks xmlns:a="http://schemas.openxmlformats.org/drawingml/2006/main" noChangeAspect="1"/>
+            </wp:cNvGraphicFramePr>
+            <a:graphic xmlns:a="http://schemas.openxmlformats.org/drawingml/2006/main">
+              <a:graphicData uri="http://schemas.openxmlformats.org/drawingml/2006/picture">
+                <pic:pic xmlns:pic="http://schemas.openxmlformats.org/drawingml/2006/picture">
+                  <pic:nvPicPr>
+                    <pic:cNvPr id="0" name="DD8D79F.tmp"/>
+                    <pic:cNvPicPr/>
+                  </pic:nvPicPr>
+                  <pic:blipFill>
+                    <a:blip r:embed="rId26">
+                      <a:extLst>
+                        <a:ext uri="{28A0092B-C50C-407E-A947-70E740481C1C}">
+                          <a14:useLocalDpi xmlns:a14="http://schemas.microsoft.com/office/drawing/2010/main" val="0"/>
+                        </a:ext>
+                      </a:extLst>
+                    </a:blip>
+                    <a:stretch>
+                      <a:fillRect/>
+                    </a:stretch>
+                  </pic:blipFill>
+                  <pic:spPr>
+                    <a:xfrm>
+                      <a:off x="0" y="0"/>
+                      <a:ext cx="5400040" cy="1276350"/>
+                    </a:xfrm>
+                    <a:prstGeom prst="rect">
+                      <a:avLst/>
+                    </a:prstGeom>
+                  </pic:spPr>
+                </pic:pic>
+              </a:graphicData>
+            </a:graphic>
+          </wp:inline>
+        </w:drawing>
+      </w:r>
+    </w:p>
+    <w:p>
+      <w:pPr>
+        <w:pStyle w:val="PargrafodaLista"/>
+        <w:spacing w:before="100" w:beforeAutospacing="1" w:after="100" w:afterAutospacing="1" w:line="240" w:lineRule="auto"/>
+        <w:rPr>
+          <w:rFonts w:ascii="Tahoma" w:eastAsia="Times New Roman" w:hAnsi="Tahoma" w:cs="Tahoma"/>
+          <w:color w:val="000000" w:themeColor="text1"/>
+          <w:sz w:val="24"/>
+          <w:szCs w:val="24"/>
+          <w:lang w:val="pt-BR" w:eastAsia="en-GB"/>
+        </w:rPr>
+      </w:pPr>
+      <w:r>
+        <w:rPr>
+          <w:noProof/>
+          <w:lang w:val="pt-BR" w:eastAsia="pt-BR"/>
+        </w:rPr>
+        <w:lastRenderedPageBreak/>
+        <w:drawing>
+          <wp:inline distT="0" distB="0" distL="0" distR="0" wp14:anchorId="370E6EF6" wp14:editId="3FC39A06">
+            <wp:extent cx="5400040" cy="2959735"/>
+            <wp:effectExtent l="0" t="0" r="0" b="0"/>
+            <wp:docPr id="65" name="Imagem 65"/>
+            <wp:cNvGraphicFramePr>
+              <a:graphicFrameLocks xmlns:a="http://schemas.openxmlformats.org/drawingml/2006/main" noChangeAspect="1"/>
+            </wp:cNvGraphicFramePr>
+            <a:graphic xmlns:a="http://schemas.openxmlformats.org/drawingml/2006/main">
+              <a:graphicData uri="http://schemas.openxmlformats.org/drawingml/2006/picture">
+                <pic:pic xmlns:pic="http://schemas.openxmlformats.org/drawingml/2006/picture">
+                  <pic:nvPicPr>
+                    <pic:cNvPr id="0" name="DD83ABF.tmp"/>
+                    <pic:cNvPicPr/>
+                  </pic:nvPicPr>
+                  <pic:blipFill>
+                    <a:blip r:embed="rId27">
+                      <a:extLst>
+                        <a:ext uri="{28A0092B-C50C-407E-A947-70E740481C1C}">
+                          <a14:useLocalDpi xmlns:a14="http://schemas.microsoft.com/office/drawing/2010/main" val="0"/>
+                        </a:ext>
+                      </a:extLst>
+                    </a:blip>
+                    <a:stretch>
+                      <a:fillRect/>
+                    </a:stretch>
+                  </pic:blipFill>
+                  <pic:spPr>
+                    <a:xfrm>
+                      <a:off x="0" y="0"/>
+                      <a:ext cx="5400040" cy="2959735"/>
+                    </a:xfrm>
+                    <a:prstGeom prst="rect">
+                      <a:avLst/>
+                    </a:prstGeom>
+                  </pic:spPr>
+                </pic:pic>
+              </a:graphicData>
+            </a:graphic>
+          </wp:inline>
+        </w:drawing>
+      </w:r>
+    </w:p>
+    <w:p>
+      <w:pPr>
+        <w:pStyle w:val="PargrafodaLista"/>
+        <w:spacing w:before="100" w:beforeAutospacing="1" w:after="100" w:afterAutospacing="1" w:line="240" w:lineRule="auto"/>
+        <w:rPr>
+          <w:rFonts w:ascii="Tahoma" w:eastAsia="Times New Roman" w:hAnsi="Tahoma" w:cs="Tahoma"/>
+          <w:color w:val="000000" w:themeColor="text1"/>
+          <w:sz w:val="24"/>
+          <w:szCs w:val="24"/>
+          <w:lang w:val="pt-BR" w:eastAsia="en-GB"/>
+        </w:rPr>
+      </w:pPr>
+      <w:r>
+        <w:rPr>
+          <w:noProof/>
+          <w:lang w:val="pt-BR" w:eastAsia="pt-BR"/>
+        </w:rPr>
+        <w:drawing>
+          <wp:inline distT="0" distB="0" distL="0" distR="0" wp14:anchorId="4DF8BD08" wp14:editId="5A78C87A">
+            <wp:extent cx="5400040" cy="2696210"/>
+            <wp:effectExtent l="0" t="0" r="0" b="8890"/>
+            <wp:docPr id="66" name="Imagem 66"/>
+            <wp:cNvGraphicFramePr>
+              <a:graphicFrameLocks xmlns:a="http://schemas.openxmlformats.org/drawingml/2006/main" noChangeAspect="1"/>
+            </wp:cNvGraphicFramePr>
+            <a:graphic xmlns:a="http://schemas.openxmlformats.org/drawingml/2006/main">
+              <a:graphicData uri="http://schemas.openxmlformats.org/drawingml/2006/picture">
+                <pic:pic xmlns:pic="http://schemas.openxmlformats.org/drawingml/2006/picture">
+                  <pic:nvPicPr>
+                    <pic:cNvPr id="0" name="DD810BD.tmp"/>
+                    <pic:cNvPicPr/>
+                  </pic:nvPicPr>
+                  <pic:blipFill>
+                    <a:blip r:embed="rId28">
+                      <a:extLst>
+                        <a:ext uri="{28A0092B-C50C-407E-A947-70E740481C1C}">
+                          <a14:useLocalDpi xmlns:a14="http://schemas.microsoft.com/office/drawing/2010/main" val="0"/>
+                        </a:ext>
+                      </a:extLst>
+                    </a:blip>
+                    <a:stretch>
+                      <a:fillRect/>
+                    </a:stretch>
+                  </pic:blipFill>
+                  <pic:spPr>
+                    <a:xfrm>
+                      <a:off x="0" y="0"/>
+                      <a:ext cx="5400040" cy="2696210"/>
+                    </a:xfrm>
+                    <a:prstGeom prst="rect">
+                      <a:avLst/>
+                    </a:prstGeom>
+                  </pic:spPr>
+                </pic:pic>
+              </a:graphicData>
+            </a:graphic>
+          </wp:inline>
+        </w:drawing>
+      </w:r>
+    </w:p>
+    <w:p>
+      <w:pPr>
+        <w:pStyle w:val="PargrafodaLista"/>
+        <w:spacing w:before="100" w:beforeAutospacing="1" w:after="100" w:afterAutospacing="1" w:line="240" w:lineRule="auto"/>
+        <w:rPr>
+          <w:rFonts w:ascii="Tahoma" w:eastAsia="Times New Roman" w:hAnsi="Tahoma" w:cs="Tahoma"/>
+          <w:color w:val="000000" w:themeColor="text1"/>
+          <w:sz w:val="24"/>
+          <w:szCs w:val="24"/>
+          <w:lang w:val="pt-BR" w:eastAsia="en-GB"/>
+        </w:rPr>
+      </w:pPr>
+      <w:r>
+        <w:rPr>
+          <w:noProof/>
+          <w:lang w:val="pt-BR" w:eastAsia="pt-BR"/>
+        </w:rPr>
+        <w:drawing>
+          <wp:inline distT="0" distB="0" distL="0" distR="0" wp14:anchorId="66AFD1BA" wp14:editId="020DAB82">
+            <wp:extent cx="5400040" cy="2546985"/>
+            <wp:effectExtent l="0" t="0" r="0" b="5715"/>
+            <wp:docPr id="67" name="Imagem 67"/>
+            <wp:cNvGraphicFramePr>
+              <a:graphicFrameLocks xmlns:a="http://schemas.openxmlformats.org/drawingml/2006/main" noChangeAspect="1"/>
+            </wp:cNvGraphicFramePr>
+            <a:graphic xmlns:a="http://schemas.openxmlformats.org/drawingml/2006/main">
+              <a:graphicData uri="http://schemas.openxmlformats.org/drawingml/2006/picture">
+                <pic:pic xmlns:pic="http://schemas.openxmlformats.org/drawingml/2006/picture">
+                  <pic:nvPicPr>
+                    <pic:cNvPr id="0" name="DD8BDC2.tmp"/>
+                    <pic:cNvPicPr/>
+                  </pic:nvPicPr>
+                  <pic:blipFill>
+                    <a:blip r:embed="rId29">
+                      <a:extLst>
+                        <a:ext uri="{28A0092B-C50C-407E-A947-70E740481C1C}">
+                          <a14:useLocalDpi xmlns:a14="http://schemas.microsoft.com/office/drawing/2010/main" val="0"/>
+                        </a:ext>
+                      </a:extLst>
+                    </a:blip>
+                    <a:stretch>
+                      <a:fillRect/>
+                    </a:stretch>
+                  </pic:blipFill>
+                  <pic:spPr>
+                    <a:xfrm>
+                      <a:off x="0" y="0"/>
+                      <a:ext cx="5400040" cy="2546985"/>
+                    </a:xfrm>
+                    <a:prstGeom prst="rect">
+                      <a:avLst/>
+                    </a:prstGeom>
+                  </pic:spPr>
+                </pic:pic>
+              </a:graphicData>
+            </a:graphic>
+          </wp:inline>
+        </w:drawing>
+      </w:r>
+    </w:p>
+    <w:p>
+      <w:pPr>
+        <w:pStyle w:val="PargrafodaLista"/>
+        <w:spacing w:before="100" w:beforeAutospacing="1" w:after="100" w:afterAutospacing="1" w:line="240" w:lineRule="auto"/>
+        <w:rPr>
+          <w:rFonts w:ascii="Tahoma" w:eastAsia="Times New Roman" w:hAnsi="Tahoma" w:cs="Tahoma"/>
+          <w:color w:val="000000" w:themeColor="text1"/>
+          <w:sz w:val="24"/>
+          <w:szCs w:val="24"/>
+          <w:lang w:val="pt-BR" w:eastAsia="en-GB"/>
+        </w:rPr>
+      </w:pPr>
+      <w:r>
+        <w:rPr>
+          <w:noProof/>
+          <w:lang w:val="pt-BR" w:eastAsia="pt-BR"/>
+        </w:rPr>
+        <w:lastRenderedPageBreak/>
+        <w:drawing>
+          <wp:inline distT="0" distB="0" distL="0" distR="0" wp14:anchorId="61795305" wp14:editId="0672DAE3">
+            <wp:extent cx="5400040" cy="2096135"/>
+            <wp:effectExtent l="0" t="0" r="0" b="0"/>
+            <wp:docPr id="68" name="Imagem 68"/>
+            <wp:cNvGraphicFramePr>
+              <a:graphicFrameLocks xmlns:a="http://schemas.openxmlformats.org/drawingml/2006/main" noChangeAspect="1"/>
+            </wp:cNvGraphicFramePr>
+            <a:graphic xmlns:a="http://schemas.openxmlformats.org/drawingml/2006/main">
+              <a:graphicData uri="http://schemas.openxmlformats.org/drawingml/2006/picture">
+                <pic:pic xmlns:pic="http://schemas.openxmlformats.org/drawingml/2006/picture">
+                  <pic:nvPicPr>
+                    <pic:cNvPr id="0" name="DD8F0C6.tmp"/>
+                    <pic:cNvPicPr/>
+                  </pic:nvPicPr>
+                  <pic:blipFill>
+                    <a:blip r:embed="rId30">
+                      <a:extLst>
+                        <a:ext uri="{28A0092B-C50C-407E-A947-70E740481C1C}">
+                          <a14:useLocalDpi xmlns:a14="http://schemas.microsoft.com/office/drawing/2010/main" val="0"/>
+                        </a:ext>
+                      </a:extLst>
+                    </a:blip>
+                    <a:stretch>
+                      <a:fillRect/>
+                    </a:stretch>
+                  </pic:blipFill>
+                  <pic:spPr>
+                    <a:xfrm>
+                      <a:off x="0" y="0"/>
+                      <a:ext cx="5400040" cy="2096135"/>
+                    </a:xfrm>
+                    <a:prstGeom prst="rect">
+                      <a:avLst/>
+                    </a:prstGeom>
+                  </pic:spPr>
+                </pic:pic>
+              </a:graphicData>
+            </a:graphic>
+          </wp:inline>
+        </w:drawing>
+      </w:r>
+    </w:p>
+    <w:p>
+      <w:pPr>
+        <w:pStyle w:val="PargrafodaLista"/>
+        <w:spacing w:before="100" w:beforeAutospacing="1" w:after="100" w:afterAutospacing="1" w:line="240" w:lineRule="auto"/>
+        <w:rPr>
+          <w:rFonts w:ascii="Tahoma" w:eastAsia="Times New Roman" w:hAnsi="Tahoma" w:cs="Tahoma"/>
+          <w:color w:val="000000" w:themeColor="text1"/>
+          <w:sz w:val="24"/>
+          <w:szCs w:val="24"/>
+          <w:lang w:val="pt-BR" w:eastAsia="en-GB"/>
+        </w:rPr>
+      </w:pPr>
+      <w:r>
+        <w:rPr>
+          <w:noProof/>
+          <w:lang w:val="pt-BR" w:eastAsia="pt-BR"/>
+        </w:rPr>
+        <w:drawing>
+          <wp:inline distT="0" distB="0" distL="0" distR="0" wp14:anchorId="7F43E870" wp14:editId="6B3916CF">
+            <wp:extent cx="5400040" cy="2304415"/>
+            <wp:effectExtent l="0" t="0" r="0" b="635"/>
+            <wp:docPr id="69" name="Imagem 69"/>
+            <wp:cNvGraphicFramePr>
+              <a:graphicFrameLocks xmlns:a="http://schemas.openxmlformats.org/drawingml/2006/main" noChangeAspect="1"/>
+            </wp:cNvGraphicFramePr>
+            <a:graphic xmlns:a="http://schemas.openxmlformats.org/drawingml/2006/main">
+              <a:graphicData uri="http://schemas.openxmlformats.org/drawingml/2006/picture">
+                <pic:pic xmlns:pic="http://schemas.openxmlformats.org/drawingml/2006/picture">
+                  <pic:nvPicPr>
+                    <pic:cNvPr id="0" name="DD82E67.tmp"/>
+                    <pic:cNvPicPr/>
+                  </pic:nvPicPr>
+                  <pic:blipFill>
+                    <a:blip r:embed="rId31">
+                      <a:extLst>
+                        <a:ext uri="{28A0092B-C50C-407E-A947-70E740481C1C}">
+                          <a14:useLocalDpi xmlns:a14="http://schemas.microsoft.com/office/drawing/2010/main" val="0"/>
+                        </a:ext>
+                      </a:extLst>
+                    </a:blip>
+                    <a:stretch>
+                      <a:fillRect/>
+                    </a:stretch>
+                  </pic:blipFill>
+                  <pic:spPr>
+                    <a:xfrm>
+                      <a:off x="0" y="0"/>
+                      <a:ext cx="5400040" cy="2304415"/>
+                    </a:xfrm>
+                    <a:prstGeom prst="rect">
+                      <a:avLst/>
+                    </a:prstGeom>
+                  </pic:spPr>
+                </pic:pic>
+              </a:graphicData>
+            </a:graphic>
+          </wp:inline>
+        </w:drawing>
+      </w:r>
+    </w:p>
+    <w:p>
+      <w:pPr>
+        <w:pStyle w:val="PargrafodaLista"/>
+        <w:spacing w:before="100" w:beforeAutospacing="1" w:after="100" w:afterAutospacing="1" w:line="240" w:lineRule="auto"/>
+        <w:rPr>
+          <w:rFonts w:ascii="Tahoma" w:eastAsia="Times New Roman" w:hAnsi="Tahoma" w:cs="Tahoma"/>
+          <w:color w:val="000000" w:themeColor="text1"/>
+          <w:sz w:val="24"/>
+          <w:szCs w:val="24"/>
+          <w:lang w:val="pt-BR" w:eastAsia="en-GB"/>
+        </w:rPr>
+      </w:pPr>
+      <w:r>
+        <w:rPr>
+          <w:noProof/>
+          <w:lang w:val="pt-BR" w:eastAsia="pt-BR"/>
+        </w:rPr>
+        <w:drawing>
+          <wp:inline distT="0" distB="0" distL="0" distR="0" wp14:anchorId="082CE270" wp14:editId="3CF79112">
+            <wp:extent cx="5029200" cy="2208259"/>
+            <wp:effectExtent l="0" t="0" r="0" b="1905"/>
+            <wp:docPr id="70" name="Imagem 70"/>
+            <wp:cNvGraphicFramePr>
+              <a:graphicFrameLocks xmlns:a="http://schemas.openxmlformats.org/drawingml/2006/main" noChangeAspect="1"/>
+            </wp:cNvGraphicFramePr>
+            <a:graphic xmlns:a="http://schemas.openxmlformats.org/drawingml/2006/main">
+              <a:graphicData uri="http://schemas.openxmlformats.org/drawingml/2006/picture">
+                <pic:pic xmlns:pic="http://schemas.openxmlformats.org/drawingml/2006/picture">
+                  <pic:nvPicPr>
+                    <pic:cNvPr id="0" name="DD85B7E.tmp"/>
+                    <pic:cNvPicPr/>
+                  </pic:nvPicPr>
+                  <pic:blipFill>
+                    <a:blip r:embed="rId32">
+                      <a:extLst>
+                        <a:ext uri="{28A0092B-C50C-407E-A947-70E740481C1C}">
+                          <a14:useLocalDpi xmlns:a14="http://schemas.microsoft.com/office/drawing/2010/main" val="0"/>
+                        </a:ext>
+                      </a:extLst>
+                    </a:blip>
+                    <a:stretch>
+                      <a:fillRect/>
+                    </a:stretch>
+                  </pic:blipFill>
+                  <pic:spPr>
+                    <a:xfrm>
+                      <a:off x="0" y="0"/>
+                      <a:ext cx="5034593" cy="2210627"/>
+                    </a:xfrm>
+                    <a:prstGeom prst="rect">
+                      <a:avLst/>
+                    </a:prstGeom>
+                  </pic:spPr>
+                </pic:pic>
+              </a:graphicData>
+            </a:graphic>
+          </wp:inline>
+        </w:drawing>
+      </w:r>
+    </w:p>
+    <w:p>
+      <w:pPr>
+        <w:pStyle w:val="PargrafodaLista"/>
+        <w:spacing w:before="100" w:beforeAutospacing="1" w:after="100" w:afterAutospacing="1" w:line="240" w:lineRule="auto"/>
+        <w:rPr>
+          <w:rFonts w:ascii="Tahoma" w:eastAsia="Times New Roman" w:hAnsi="Tahoma" w:cs="Tahoma"/>
+          <w:color w:val="000000" w:themeColor="text1"/>
+          <w:sz w:val="24"/>
+          <w:szCs w:val="24"/>
+          <w:lang w:val="pt-BR" w:eastAsia="en-GB"/>
+        </w:rPr>
+      </w:pPr>
+      <w:r>
+        <w:rPr>
+          <w:noProof/>
+          <w:lang w:val="pt-BR" w:eastAsia="pt-BR"/>
+        </w:rPr>
+        <w:lastRenderedPageBreak/>
+        <w:drawing>
+          <wp:inline distT="0" distB="0" distL="0" distR="0" wp14:anchorId="008523BA" wp14:editId="0EB8554A">
+            <wp:extent cx="5400040" cy="2513965"/>
+            <wp:effectExtent l="0" t="0" r="0" b="635"/>
+            <wp:docPr id="71" name="Imagem 71"/>
+            <wp:cNvGraphicFramePr>
+              <a:graphicFrameLocks xmlns:a="http://schemas.openxmlformats.org/drawingml/2006/main" noChangeAspect="1"/>
+            </wp:cNvGraphicFramePr>
+            <a:graphic xmlns:a="http://schemas.openxmlformats.org/drawingml/2006/main">
+              <a:graphicData uri="http://schemas.openxmlformats.org/drawingml/2006/picture">
+                <pic:pic xmlns:pic="http://schemas.openxmlformats.org/drawingml/2006/picture">
+                  <pic:nvPicPr>
+                    <pic:cNvPr id="0" name="DD8AB64.tmp"/>
+                    <pic:cNvPicPr/>
+                  </pic:nvPicPr>
+                  <pic:blipFill>
+                    <a:blip r:embed="rId33">
+                      <a:extLst>
+                        <a:ext uri="{28A0092B-C50C-407E-A947-70E740481C1C}">
+                          <a14:useLocalDpi xmlns:a14="http://schemas.microsoft.com/office/drawing/2010/main" val="0"/>
+                        </a:ext>
+                      </a:extLst>
+                    </a:blip>
+                    <a:stretch>
+                      <a:fillRect/>
+                    </a:stretch>
+                  </pic:blipFill>
+                  <pic:spPr>
+                    <a:xfrm>
+                      <a:off x="0" y="0"/>
+                      <a:ext cx="5400040" cy="2513965"/>
+                    </a:xfrm>
+                    <a:prstGeom prst="rect">
+                      <a:avLst/>
+                    </a:prstGeom>
+                  </pic:spPr>
+                </pic:pic>
+              </a:graphicData>
+            </a:graphic>
+          </wp:inline>
+        </w:drawing>
+      </w:r>
+    </w:p>
+    <w:p>
+      <w:pPr>
+        <w:pStyle w:val="PargrafodaLista"/>
+        <w:spacing w:before="100" w:beforeAutospacing="1" w:after="100" w:afterAutospacing="1" w:line="240" w:lineRule="auto"/>
+        <w:rPr>
+          <w:rFonts w:ascii="Tahoma" w:eastAsia="Times New Roman" w:hAnsi="Tahoma" w:cs="Tahoma"/>
+          <w:color w:val="000000" w:themeColor="text1"/>
+          <w:sz w:val="24"/>
+          <w:szCs w:val="24"/>
+          <w:lang w:val="pt-BR" w:eastAsia="en-GB"/>
+        </w:rPr>
+      </w:pPr>
+      <w:r>
+        <w:rPr>
+          <w:noProof/>
+          <w:lang w:val="pt-BR" w:eastAsia="pt-BR"/>
+        </w:rPr>
+        <w:drawing>
+          <wp:inline distT="0" distB="0" distL="0" distR="0" wp14:anchorId="50ACACA2" wp14:editId="0B67A366">
+            <wp:extent cx="5400040" cy="2515870"/>
+            <wp:effectExtent l="0" t="0" r="0" b="0"/>
+            <wp:docPr id="72" name="Imagem 72"/>
+            <wp:cNvGraphicFramePr>
+              <a:graphicFrameLocks xmlns:a="http://schemas.openxmlformats.org/drawingml/2006/main" noChangeAspect="1"/>
+            </wp:cNvGraphicFramePr>
+            <a:graphic xmlns:a="http://schemas.openxmlformats.org/drawingml/2006/main">
+              <a:graphicData uri="http://schemas.openxmlformats.org/drawingml/2006/picture">
+                <pic:pic xmlns:pic="http://schemas.openxmlformats.org/drawingml/2006/picture">
+                  <pic:nvPicPr>
+                    <pic:cNvPr id="0" name="DD813D4.tmp"/>
+                    <pic:cNvPicPr/>
+                  </pic:nvPicPr>
+                  <pic:blipFill>
+                    <a:blip r:embed="rId34">
+                      <a:extLst>
+                        <a:ext uri="{28A0092B-C50C-407E-A947-70E740481C1C}">
+                          <a14:useLocalDpi xmlns:a14="http://schemas.microsoft.com/office/drawing/2010/main" val="0"/>
+                        </a:ext>
+                      </a:extLst>
+                    </a:blip>
+                    <a:stretch>
+                      <a:fillRect/>
+                    </a:stretch>
+                  </pic:blipFill>
+                  <pic:spPr>
+                    <a:xfrm>
+                      <a:off x="0" y="0"/>
+                      <a:ext cx="5400040" cy="2515870"/>
+                    </a:xfrm>
+                    <a:prstGeom prst="rect">
+                      <a:avLst/>
+                    </a:prstGeom>
+                  </pic:spPr>
+                </pic:pic>
+              </a:graphicData>
+            </a:graphic>
+          </wp:inline>
+        </w:drawing>
+      </w:r>
+    </w:p>
+    <w:p>
+      <w:pPr>
+        <w:pStyle w:val="PargrafodaLista"/>
+        <w:spacing w:before="100" w:beforeAutospacing="1" w:after="100" w:afterAutospacing="1" w:line="240" w:lineRule="auto"/>
+        <w:rPr>
+          <w:rFonts w:ascii="Tahoma" w:eastAsia="Times New Roman" w:hAnsi="Tahoma" w:cs="Tahoma"/>
+          <w:color w:val="000000" w:themeColor="text1"/>
+          <w:sz w:val="24"/>
+          <w:szCs w:val="24"/>
+          <w:lang w:val="pt-BR" w:eastAsia="en-GB"/>
+        </w:rPr>
+      </w:pPr>
+      <w:r>
+        <w:rPr>
+          <w:noProof/>
+          <w:lang w:val="pt-BR" w:eastAsia="pt-BR"/>
+        </w:rPr>
+        <w:drawing>
+          <wp:inline distT="0" distB="0" distL="0" distR="0" wp14:anchorId="21F44870" wp14:editId="338BB5FF">
+            <wp:extent cx="5400040" cy="2220595"/>
+            <wp:effectExtent l="0" t="0" r="0" b="8255"/>
+            <wp:docPr id="73" name="Imagem 73"/>
+            <wp:cNvGraphicFramePr>
+              <a:graphicFrameLocks xmlns:a="http://schemas.openxmlformats.org/drawingml/2006/main" noChangeAspect="1"/>
+            </wp:cNvGraphicFramePr>
+            <a:graphic xmlns:a="http://schemas.openxmlformats.org/drawingml/2006/main">
+              <a:graphicData uri="http://schemas.openxmlformats.org/drawingml/2006/picture">
+                <pic:pic xmlns:pic="http://schemas.openxmlformats.org/drawingml/2006/picture">
+                  <pic:nvPicPr>
+                    <pic:cNvPr id="0" name="DD87CD0.tmp"/>
+                    <pic:cNvPicPr/>
+                  </pic:nvPicPr>
+                  <pic:blipFill>
+                    <a:blip r:embed="rId35">
+                      <a:extLst>
+                        <a:ext uri="{28A0092B-C50C-407E-A947-70E740481C1C}">
+                          <a14:useLocalDpi xmlns:a14="http://schemas.microsoft.com/office/drawing/2010/main" val="0"/>
+                        </a:ext>
+                      </a:extLst>
+                    </a:blip>
+                    <a:stretch>
+                      <a:fillRect/>
+                    </a:stretch>
+                  </pic:blipFill>
+                  <pic:spPr>
+                    <a:xfrm>
+                      <a:off x="0" y="0"/>
+                      <a:ext cx="5400040" cy="2220595"/>
+                    </a:xfrm>
+                    <a:prstGeom prst="rect">
+                      <a:avLst/>
+                    </a:prstGeom>
+                  </pic:spPr>
+                </pic:pic>
+              </a:graphicData>
+            </a:graphic>
+          </wp:inline>
+        </w:drawing>
+      </w:r>
+    </w:p>
+    <w:p>
+      <w:pPr>
+        <w:pStyle w:val="PargrafodaLista"/>
+        <w:spacing w:before="100" w:beforeAutospacing="1" w:after="100" w:afterAutospacing="1" w:line="240" w:lineRule="auto"/>
+        <w:rPr>
+          <w:rFonts w:ascii="Tahoma" w:eastAsia="Times New Roman" w:hAnsi="Tahoma" w:cs="Tahoma"/>
+          <w:color w:val="000000" w:themeColor="text1"/>
+          <w:sz w:val="24"/>
+          <w:szCs w:val="24"/>
+          <w:lang w:val="pt-BR" w:eastAsia="en-GB"/>
+        </w:rPr>
+      </w:pPr>
+      <w:r>
+        <w:rPr>
+          <w:noProof/>
+          <w:lang w:val="pt-BR" w:eastAsia="pt-BR"/>
+        </w:rPr>
+        <w:lastRenderedPageBreak/>
+        <w:drawing>
+          <wp:inline distT="0" distB="0" distL="0" distR="0" wp14:anchorId="11D1D227" wp14:editId="3977E5D4">
+            <wp:extent cx="5400040" cy="2011045"/>
+            <wp:effectExtent l="0" t="0" r="0" b="8255"/>
+            <wp:docPr id="74" name="Imagem 74"/>
+            <wp:cNvGraphicFramePr>
+              <a:graphicFrameLocks xmlns:a="http://schemas.openxmlformats.org/drawingml/2006/main" noChangeAspect="1"/>
+            </wp:cNvGraphicFramePr>
+            <a:graphic xmlns:a="http://schemas.openxmlformats.org/drawingml/2006/main">
+              <a:graphicData uri="http://schemas.openxmlformats.org/drawingml/2006/picture">
+                <pic:pic xmlns:pic="http://schemas.openxmlformats.org/drawingml/2006/picture">
+                  <pic:nvPicPr>
+                    <pic:cNvPr id="0" name="DD823B0.tmp"/>
+                    <pic:cNvPicPr/>
+                  </pic:nvPicPr>
+                  <pic:blipFill>
+                    <a:blip r:embed="rId36">
+                      <a:extLst>
+                        <a:ext uri="{28A0092B-C50C-407E-A947-70E740481C1C}">
+                          <a14:useLocalDpi xmlns:a14="http://schemas.microsoft.com/office/drawing/2010/main" val="0"/>
+                        </a:ext>
+                      </a:extLst>
+                    </a:blip>
+                    <a:stretch>
+                      <a:fillRect/>
+                    </a:stretch>
+                  </pic:blipFill>
+                  <pic:spPr>
+                    <a:xfrm>
+                      <a:off x="0" y="0"/>
+                      <a:ext cx="5400040" cy="2011045"/>
+                    </a:xfrm>
+                    <a:prstGeom prst="rect">
+                      <a:avLst/>
+                    </a:prstGeom>
+                  </pic:spPr>
+                </pic:pic>
+              </a:graphicData>
+            </a:graphic>
+          </wp:inline>
+        </w:drawing>
+      </w:r>
+    </w:p>
+    <w:p>
+      <w:pPr>
+        <w:pStyle w:val="PargrafodaLista"/>
+        <w:spacing w:before="100" w:beforeAutospacing="1" w:after="100" w:afterAutospacing="1" w:line="240" w:lineRule="auto"/>
+        <w:rPr>
+          <w:rFonts w:ascii="Tahoma" w:eastAsia="Times New Roman" w:hAnsi="Tahoma" w:cs="Tahoma"/>
+          <w:color w:val="000000" w:themeColor="text1"/>
+          <w:sz w:val="24"/>
+          <w:szCs w:val="24"/>
+          <w:lang w:val="pt-BR" w:eastAsia="en-GB"/>
+        </w:rPr>
+      </w:pPr>
+      <w:r>
+        <w:rPr>
+          <w:noProof/>
+          <w:lang w:val="pt-BR" w:eastAsia="pt-BR"/>
+        </w:rPr>
+        <w:drawing>
+          <wp:inline distT="0" distB="0" distL="0" distR="0" wp14:anchorId="47B8D0AE" wp14:editId="182A74D0">
+            <wp:extent cx="5400040" cy="1205865"/>
+            <wp:effectExtent l="0" t="0" r="0" b="0"/>
+            <wp:docPr id="75" name="Imagem 75"/>
+            <wp:cNvGraphicFramePr>
+              <a:graphicFrameLocks xmlns:a="http://schemas.openxmlformats.org/drawingml/2006/main" noChangeAspect="1"/>
+            </wp:cNvGraphicFramePr>
+            <a:graphic xmlns:a="http://schemas.openxmlformats.org/drawingml/2006/main">
+              <a:graphicData uri="http://schemas.openxmlformats.org/drawingml/2006/picture">
+                <pic:pic xmlns:pic="http://schemas.openxmlformats.org/drawingml/2006/picture">
+                  <pic:nvPicPr>
+                    <pic:cNvPr id="0" name="DD8779D.tmp"/>
+                    <pic:cNvPicPr/>
+                  </pic:nvPicPr>
+                  <pic:blipFill>
+                    <a:blip r:embed="rId37">
+                      <a:extLst>
+                        <a:ext uri="{28A0092B-C50C-407E-A947-70E740481C1C}">
+                          <a14:useLocalDpi xmlns:a14="http://schemas.microsoft.com/office/drawing/2010/main" val="0"/>
+                        </a:ext>
+                      </a:extLst>
+                    </a:blip>
+                    <a:stretch>
+                      <a:fillRect/>
+                    </a:stretch>
+                  </pic:blipFill>
+                  <pic:spPr>
+                    <a:xfrm>
+                      <a:off x="0" y="0"/>
+                      <a:ext cx="5400040" cy="1205865"/>
+                    </a:xfrm>
+                    <a:prstGeom prst="rect">
+                      <a:avLst/>
+                    </a:prstGeom>
+                  </pic:spPr>
+                </pic:pic>
+              </a:graphicData>
+            </a:graphic>
+          </wp:inline>
+        </w:drawing>
+      </w:r>
+    </w:p>
+    <w:p>
+      <w:pPr>
+        <w:spacing w:before="100" w:beforeAutospacing="1" w:after="100" w:afterAutospacing="1" w:line="240" w:lineRule="auto"/>
+        <w:ind w:left="720"/>
+        <w:rPr>
+          <w:rFonts w:ascii="Tahoma" w:eastAsia="Times New Roman" w:hAnsi="Tahoma" w:cs="Tahoma"/>
+          <w:color w:val="000000" w:themeColor="text1"/>
+          <w:sz w:val="24"/>
+          <w:szCs w:val="24"/>
+          <w:lang w:val="pt-BR" w:eastAsia="en-GB"/>
+        </w:rPr>
+      </w:pPr>
+    </w:p>
+    <w:p>
+      <w:pPr>
         <w:numPr>
           <w:ilvl w:val="0"/>
           <w:numId w:val="5"/>
@@ -3848,6 +4705,1867 @@
     </w:p>
     <w:p>
       <w:pPr>
+        <w:spacing w:before="100" w:beforeAutospacing="1" w:after="100" w:afterAutospacing="1" w:line="240" w:lineRule="auto"/>
+        <w:ind w:left="820"/>
+        <w:rPr>
+          <w:rFonts w:ascii="Tahoma" w:eastAsia="Times New Roman" w:hAnsi="Tahoma" w:cs="Tahoma"/>
+          <w:color w:val="000000" w:themeColor="text1"/>
+          <w:sz w:val="24"/>
+          <w:szCs w:val="24"/>
+          <w:lang w:val="pt-BR" w:eastAsia="en-GB"/>
+        </w:rPr>
+      </w:pPr>
+      <w:r>
+        <w:rPr>
+          <w:rFonts w:ascii="Tahoma" w:eastAsia="Times New Roman" w:hAnsi="Tahoma" w:cs="Tahoma"/>
+          <w:color w:val="000000" w:themeColor="text1"/>
+          <w:sz w:val="24"/>
+          <w:szCs w:val="24"/>
+          <w:lang w:val="pt-BR" w:eastAsia="en-GB"/>
+        </w:rPr>
+        <w:t xml:space="preserve">A classe </w:t>
+      </w:r>
+      <w:proofErr w:type="spellStart"/>
+      <w:proofErr w:type="gramStart"/>
+      <w:r>
+        <w:rPr>
+          <w:rFonts w:ascii="Tahoma" w:eastAsia="Times New Roman" w:hAnsi="Tahoma" w:cs="Tahoma"/>
+          <w:color w:val="000000" w:themeColor="text1"/>
+          <w:sz w:val="24"/>
+          <w:szCs w:val="24"/>
+          <w:lang w:val="pt-BR" w:eastAsia="en-GB"/>
+        </w:rPr>
+        <w:t>SelecaoBatalha</w:t>
+      </w:r>
+      <w:proofErr w:type="spellEnd"/>
+      <w:proofErr w:type="gramEnd"/>
+      <w:r>
+        <w:rPr>
+          <w:rFonts w:ascii="Tahoma" w:eastAsia="Times New Roman" w:hAnsi="Tahoma" w:cs="Tahoma"/>
+          <w:color w:val="000000" w:themeColor="text1"/>
+          <w:sz w:val="24"/>
+          <w:szCs w:val="24"/>
+          <w:lang w:val="pt-BR" w:eastAsia="en-GB"/>
+        </w:rPr>
+        <w:t xml:space="preserve"> e </w:t>
+      </w:r>
+      <w:proofErr w:type="spellStart"/>
+      <w:r>
+        <w:rPr>
+          <w:rFonts w:ascii="Tahoma" w:eastAsia="Times New Roman" w:hAnsi="Tahoma" w:cs="Tahoma"/>
+          <w:color w:val="000000" w:themeColor="text1"/>
+          <w:sz w:val="24"/>
+          <w:szCs w:val="24"/>
+          <w:lang w:val="pt-BR" w:eastAsia="en-GB"/>
+        </w:rPr>
+        <w:t>SelecaoPersoangemTime</w:t>
+      </w:r>
+      <w:proofErr w:type="spellEnd"/>
+      <w:r>
+        <w:rPr>
+          <w:rFonts w:ascii="Tahoma" w:eastAsia="Times New Roman" w:hAnsi="Tahoma" w:cs="Tahoma"/>
+          <w:color w:val="000000" w:themeColor="text1"/>
+          <w:sz w:val="24"/>
+          <w:szCs w:val="24"/>
+          <w:lang w:val="pt-BR" w:eastAsia="en-GB"/>
+        </w:rPr>
+        <w:t xml:space="preserve">, não tem 3 construtores porque são classes que trabalham com swing </w:t>
+      </w:r>
+      <w:proofErr w:type="spellStart"/>
+      <w:r>
+        <w:rPr>
+          <w:rFonts w:ascii="Tahoma" w:eastAsia="Times New Roman" w:hAnsi="Tahoma" w:cs="Tahoma"/>
+          <w:color w:val="000000" w:themeColor="text1"/>
+          <w:sz w:val="24"/>
+          <w:szCs w:val="24"/>
+          <w:lang w:val="pt-BR" w:eastAsia="en-GB"/>
+        </w:rPr>
+        <w:t>JFrame</w:t>
+      </w:r>
+      <w:proofErr w:type="spellEnd"/>
+      <w:r>
+        <w:rPr>
+          <w:rFonts w:ascii="Tahoma" w:eastAsia="Times New Roman" w:hAnsi="Tahoma" w:cs="Tahoma"/>
+          <w:color w:val="000000" w:themeColor="text1"/>
+          <w:sz w:val="24"/>
+          <w:szCs w:val="24"/>
+          <w:lang w:val="pt-BR" w:eastAsia="en-GB"/>
+        </w:rPr>
+        <w:t>.</w:t>
+      </w:r>
+    </w:p>
+    <w:p>
+      <w:pPr>
+        <w:spacing w:before="100" w:beforeAutospacing="1" w:after="100" w:afterAutospacing="1" w:line="240" w:lineRule="auto"/>
+        <w:ind w:left="820"/>
+        <w:rPr>
+          <w:rFonts w:ascii="Tahoma" w:eastAsia="Times New Roman" w:hAnsi="Tahoma" w:cs="Tahoma"/>
+          <w:color w:val="000000" w:themeColor="text1"/>
+          <w:sz w:val="24"/>
+          <w:szCs w:val="24"/>
+          <w:lang w:val="pt-BR" w:eastAsia="en-GB"/>
+        </w:rPr>
+      </w:pPr>
+      <w:r>
+        <w:rPr>
+          <w:rFonts w:ascii="Tahoma" w:eastAsia="Times New Roman" w:hAnsi="Tahoma" w:cs="Tahoma"/>
+          <w:noProof/>
+          <w:color w:val="000000" w:themeColor="text1"/>
+          <w:sz w:val="24"/>
+          <w:szCs w:val="24"/>
+          <w:lang w:val="pt-BR" w:eastAsia="pt-BR"/>
+        </w:rPr>
+        <w:drawing>
+          <wp:inline distT="0" distB="0" distL="0" distR="0" wp14:anchorId="678DAA80" wp14:editId="73A60662">
+            <wp:extent cx="2372056" cy="2429214"/>
+            <wp:effectExtent l="0" t="0" r="9525" b="9525"/>
+            <wp:docPr id="60" name="Imagem 60"/>
+            <wp:cNvGraphicFramePr>
+              <a:graphicFrameLocks xmlns:a="http://schemas.openxmlformats.org/drawingml/2006/main" noChangeAspect="1"/>
+            </wp:cNvGraphicFramePr>
+            <a:graphic xmlns:a="http://schemas.openxmlformats.org/drawingml/2006/main">
+              <a:graphicData uri="http://schemas.openxmlformats.org/drawingml/2006/picture">
+                <pic:pic xmlns:pic="http://schemas.openxmlformats.org/drawingml/2006/picture">
+                  <pic:nvPicPr>
+                    <pic:cNvPr id="0" name="DD84F1A.tmp"/>
+                    <pic:cNvPicPr/>
+                  </pic:nvPicPr>
+                  <pic:blipFill>
+                    <a:blip r:embed="rId38">
+                      <a:extLst>
+                        <a:ext uri="{28A0092B-C50C-407E-A947-70E740481C1C}">
+                          <a14:useLocalDpi xmlns:a14="http://schemas.microsoft.com/office/drawing/2010/main" val="0"/>
+                        </a:ext>
+                      </a:extLst>
+                    </a:blip>
+                    <a:stretch>
+                      <a:fillRect/>
+                    </a:stretch>
+                  </pic:blipFill>
+                  <pic:spPr>
+                    <a:xfrm>
+                      <a:off x="0" y="0"/>
+                      <a:ext cx="2372056" cy="2429214"/>
+                    </a:xfrm>
+                    <a:prstGeom prst="rect">
+                      <a:avLst/>
+                    </a:prstGeom>
+                  </pic:spPr>
+                </pic:pic>
+              </a:graphicData>
+            </a:graphic>
+          </wp:inline>
+        </w:drawing>
+      </w:r>
+    </w:p>
+    <w:p>
+      <w:pPr>
+        <w:spacing w:before="100" w:beforeAutospacing="1" w:after="100" w:afterAutospacing="1" w:line="240" w:lineRule="auto"/>
+        <w:ind w:left="820"/>
+        <w:rPr>
+          <w:rFonts w:ascii="Tahoma" w:eastAsia="Times New Roman" w:hAnsi="Tahoma" w:cs="Tahoma"/>
+          <w:color w:val="000000" w:themeColor="text1"/>
+          <w:sz w:val="24"/>
+          <w:szCs w:val="24"/>
+          <w:lang w:val="pt-BR" w:eastAsia="en-GB"/>
+        </w:rPr>
+      </w:pPr>
+      <w:r>
+        <w:rPr>
+          <w:rFonts w:ascii="Tahoma" w:eastAsia="Times New Roman" w:hAnsi="Tahoma" w:cs="Tahoma"/>
+          <w:noProof/>
+          <w:color w:val="000000" w:themeColor="text1"/>
+          <w:sz w:val="24"/>
+          <w:szCs w:val="24"/>
+          <w:lang w:val="pt-BR" w:eastAsia="pt-BR"/>
+        </w:rPr>
+        <w:lastRenderedPageBreak/>
+        <w:drawing>
+          <wp:inline distT="0" distB="0" distL="0" distR="0" wp14:anchorId="367C41C5" wp14:editId="4543DDAB">
+            <wp:extent cx="2448267" cy="2896004"/>
+            <wp:effectExtent l="0" t="0" r="9525" b="0"/>
+            <wp:docPr id="61" name="Imagem 61"/>
+            <wp:cNvGraphicFramePr>
+              <a:graphicFrameLocks xmlns:a="http://schemas.openxmlformats.org/drawingml/2006/main" noChangeAspect="1"/>
+            </wp:cNvGraphicFramePr>
+            <a:graphic xmlns:a="http://schemas.openxmlformats.org/drawingml/2006/main">
+              <a:graphicData uri="http://schemas.openxmlformats.org/drawingml/2006/picture">
+                <pic:pic xmlns:pic="http://schemas.openxmlformats.org/drawingml/2006/picture">
+                  <pic:nvPicPr>
+                    <pic:cNvPr id="0" name="DD8A5D6.tmp"/>
+                    <pic:cNvPicPr/>
+                  </pic:nvPicPr>
+                  <pic:blipFill>
+                    <a:blip r:embed="rId39">
+                      <a:extLst>
+                        <a:ext uri="{28A0092B-C50C-407E-A947-70E740481C1C}">
+                          <a14:useLocalDpi xmlns:a14="http://schemas.microsoft.com/office/drawing/2010/main" val="0"/>
+                        </a:ext>
+                      </a:extLst>
+                    </a:blip>
+                    <a:stretch>
+                      <a:fillRect/>
+                    </a:stretch>
+                  </pic:blipFill>
+                  <pic:spPr>
+                    <a:xfrm>
+                      <a:off x="0" y="0"/>
+                      <a:ext cx="2448267" cy="2896004"/>
+                    </a:xfrm>
+                    <a:prstGeom prst="rect">
+                      <a:avLst/>
+                    </a:prstGeom>
+                  </pic:spPr>
+                </pic:pic>
+              </a:graphicData>
+            </a:graphic>
+          </wp:inline>
+        </w:drawing>
+      </w:r>
+    </w:p>
+    <w:p>
+      <w:pPr>
+        <w:spacing w:before="100" w:beforeAutospacing="1" w:after="100" w:afterAutospacing="1" w:line="240" w:lineRule="auto"/>
+        <w:ind w:left="820"/>
+        <w:rPr>
+          <w:rFonts w:ascii="Tahoma" w:eastAsia="Times New Roman" w:hAnsi="Tahoma" w:cs="Tahoma"/>
+          <w:color w:val="000000" w:themeColor="text1"/>
+          <w:sz w:val="24"/>
+          <w:szCs w:val="24"/>
+          <w:lang w:val="pt-BR" w:eastAsia="en-GB"/>
+        </w:rPr>
+      </w:pPr>
+    </w:p>
+    <w:p>
+      <w:pPr>
+        <w:spacing w:before="100" w:beforeAutospacing="1" w:after="100" w:afterAutospacing="1" w:line="240" w:lineRule="auto"/>
+        <w:ind w:left="820"/>
+        <w:rPr>
+          <w:rFonts w:ascii="Tahoma" w:eastAsia="Times New Roman" w:hAnsi="Tahoma" w:cs="Tahoma"/>
+          <w:color w:val="000000" w:themeColor="text1"/>
+          <w:sz w:val="24"/>
+          <w:szCs w:val="24"/>
+          <w:lang w:val="pt-BR" w:eastAsia="en-GB"/>
+        </w:rPr>
+      </w:pPr>
+      <w:r>
+        <w:rPr>
+          <w:rFonts w:ascii="Tahoma" w:eastAsia="Times New Roman" w:hAnsi="Tahoma" w:cs="Tahoma"/>
+          <w:noProof/>
+          <w:color w:val="000000" w:themeColor="text1"/>
+          <w:sz w:val="24"/>
+          <w:szCs w:val="24"/>
+          <w:lang w:val="pt-BR" w:eastAsia="pt-BR"/>
+        </w:rPr>
+        <w:drawing>
+          <wp:inline distT="0" distB="0" distL="0" distR="0" wp14:anchorId="68EFAB98" wp14:editId="2AB35D1D">
+            <wp:extent cx="4089400" cy="2039410"/>
+            <wp:effectExtent l="0" t="0" r="6350" b="0"/>
+            <wp:docPr id="32" name="Imagem 32"/>
+            <wp:cNvGraphicFramePr>
+              <a:graphicFrameLocks xmlns:a="http://schemas.openxmlformats.org/drawingml/2006/main" noChangeAspect="1"/>
+            </wp:cNvGraphicFramePr>
+            <a:graphic xmlns:a="http://schemas.openxmlformats.org/drawingml/2006/main">
+              <a:graphicData uri="http://schemas.openxmlformats.org/drawingml/2006/picture">
+                <pic:pic xmlns:pic="http://schemas.openxmlformats.org/drawingml/2006/picture">
+                  <pic:nvPicPr>
+                    <pic:cNvPr id="0" name="DD86F43.tmp"/>
+                    <pic:cNvPicPr/>
+                  </pic:nvPicPr>
+                  <pic:blipFill>
+                    <a:blip r:embed="rId40">
+                      <a:extLst>
+                        <a:ext uri="{28A0092B-C50C-407E-A947-70E740481C1C}">
+                          <a14:useLocalDpi xmlns:a14="http://schemas.microsoft.com/office/drawing/2010/main" val="0"/>
+                        </a:ext>
+                      </a:extLst>
+                    </a:blip>
+                    <a:stretch>
+                      <a:fillRect/>
+                    </a:stretch>
+                  </pic:blipFill>
+                  <pic:spPr>
+                    <a:xfrm>
+                      <a:off x="0" y="0"/>
+                      <a:ext cx="4091324" cy="2040370"/>
+                    </a:xfrm>
+                    <a:prstGeom prst="rect">
+                      <a:avLst/>
+                    </a:prstGeom>
+                  </pic:spPr>
+                </pic:pic>
+              </a:graphicData>
+            </a:graphic>
+          </wp:inline>
+        </w:drawing>
+      </w:r>
+    </w:p>
+    <w:p>
+      <w:pPr>
+        <w:spacing w:before="100" w:beforeAutospacing="1" w:after="100" w:afterAutospacing="1" w:line="240" w:lineRule="auto"/>
+        <w:ind w:left="820"/>
+        <w:rPr>
+          <w:rFonts w:ascii="Tahoma" w:eastAsia="Times New Roman" w:hAnsi="Tahoma" w:cs="Tahoma"/>
+          <w:color w:val="000000" w:themeColor="text1"/>
+          <w:sz w:val="24"/>
+          <w:szCs w:val="24"/>
+          <w:lang w:val="pt-BR" w:eastAsia="en-GB"/>
+        </w:rPr>
+      </w:pPr>
+      <w:r>
+        <w:rPr>
+          <w:rFonts w:ascii="Tahoma" w:eastAsia="Times New Roman" w:hAnsi="Tahoma" w:cs="Tahoma"/>
+          <w:noProof/>
+          <w:color w:val="000000" w:themeColor="text1"/>
+          <w:sz w:val="24"/>
+          <w:szCs w:val="24"/>
+          <w:lang w:val="pt-BR" w:eastAsia="pt-BR"/>
+        </w:rPr>
+        <w:drawing>
+          <wp:inline distT="0" distB="0" distL="0" distR="0" wp14:anchorId="49F0A000" wp14:editId="4FFEE92E">
+            <wp:extent cx="4089400" cy="2021137"/>
+            <wp:effectExtent l="0" t="0" r="6350" b="0"/>
+            <wp:docPr id="33" name="Imagem 33"/>
+            <wp:cNvGraphicFramePr>
+              <a:graphicFrameLocks xmlns:a="http://schemas.openxmlformats.org/drawingml/2006/main" noChangeAspect="1"/>
+            </wp:cNvGraphicFramePr>
+            <a:graphic xmlns:a="http://schemas.openxmlformats.org/drawingml/2006/main">
+              <a:graphicData uri="http://schemas.openxmlformats.org/drawingml/2006/picture">
+                <pic:pic xmlns:pic="http://schemas.openxmlformats.org/drawingml/2006/picture">
+                  <pic:nvPicPr>
+                    <pic:cNvPr id="0" name="DD8CB2F.tmp"/>
+                    <pic:cNvPicPr/>
+                  </pic:nvPicPr>
+                  <pic:blipFill>
+                    <a:blip r:embed="rId41">
+                      <a:extLst>
+                        <a:ext uri="{28A0092B-C50C-407E-A947-70E740481C1C}">
+                          <a14:useLocalDpi xmlns:a14="http://schemas.microsoft.com/office/drawing/2010/main" val="0"/>
+                        </a:ext>
+                      </a:extLst>
+                    </a:blip>
+                    <a:stretch>
+                      <a:fillRect/>
+                    </a:stretch>
+                  </pic:blipFill>
+                  <pic:spPr>
+                    <a:xfrm>
+                      <a:off x="0" y="0"/>
+                      <a:ext cx="4092580" cy="2022709"/>
+                    </a:xfrm>
+                    <a:prstGeom prst="rect">
+                      <a:avLst/>
+                    </a:prstGeom>
+                  </pic:spPr>
+                </pic:pic>
+              </a:graphicData>
+            </a:graphic>
+          </wp:inline>
+        </w:drawing>
+      </w:r>
+    </w:p>
+    <w:p>
+      <w:pPr>
+        <w:spacing w:before="100" w:beforeAutospacing="1" w:after="100" w:afterAutospacing="1" w:line="240" w:lineRule="auto"/>
+        <w:ind w:left="820"/>
+        <w:rPr>
+          <w:rFonts w:ascii="Tahoma" w:eastAsia="Times New Roman" w:hAnsi="Tahoma" w:cs="Tahoma"/>
+          <w:color w:val="000000" w:themeColor="text1"/>
+          <w:sz w:val="24"/>
+          <w:szCs w:val="24"/>
+          <w:lang w:val="pt-BR" w:eastAsia="en-GB"/>
+        </w:rPr>
+      </w:pPr>
+      <w:r>
+        <w:rPr>
+          <w:rFonts w:ascii="Tahoma" w:eastAsia="Times New Roman" w:hAnsi="Tahoma" w:cs="Tahoma"/>
+          <w:noProof/>
+          <w:color w:val="000000" w:themeColor="text1"/>
+          <w:sz w:val="24"/>
+          <w:szCs w:val="24"/>
+          <w:lang w:val="pt-BR" w:eastAsia="pt-BR"/>
+        </w:rPr>
+        <w:lastRenderedPageBreak/>
+        <w:drawing>
+          <wp:inline distT="0" distB="0" distL="0" distR="0" wp14:anchorId="165C2A93" wp14:editId="1DAC5BAA">
+            <wp:extent cx="4079805" cy="2044700"/>
+            <wp:effectExtent l="0" t="0" r="0" b="0"/>
+            <wp:docPr id="34" name="Imagem 34"/>
+            <wp:cNvGraphicFramePr>
+              <a:graphicFrameLocks xmlns:a="http://schemas.openxmlformats.org/drawingml/2006/main" noChangeAspect="1"/>
+            </wp:cNvGraphicFramePr>
+            <a:graphic xmlns:a="http://schemas.openxmlformats.org/drawingml/2006/main">
+              <a:graphicData uri="http://schemas.openxmlformats.org/drawingml/2006/picture">
+                <pic:pic xmlns:pic="http://schemas.openxmlformats.org/drawingml/2006/picture">
+                  <pic:nvPicPr>
+                    <pic:cNvPr id="0" name="DD87FDA.tmp"/>
+                    <pic:cNvPicPr/>
+                  </pic:nvPicPr>
+                  <pic:blipFill>
+                    <a:blip r:embed="rId42">
+                      <a:extLst>
+                        <a:ext uri="{28A0092B-C50C-407E-A947-70E740481C1C}">
+                          <a14:useLocalDpi xmlns:a14="http://schemas.microsoft.com/office/drawing/2010/main" val="0"/>
+                        </a:ext>
+                      </a:extLst>
+                    </a:blip>
+                    <a:stretch>
+                      <a:fillRect/>
+                    </a:stretch>
+                  </pic:blipFill>
+                  <pic:spPr>
+                    <a:xfrm>
+                      <a:off x="0" y="0"/>
+                      <a:ext cx="4081725" cy="2045662"/>
+                    </a:xfrm>
+                    <a:prstGeom prst="rect">
+                      <a:avLst/>
+                    </a:prstGeom>
+                  </pic:spPr>
+                </pic:pic>
+              </a:graphicData>
+            </a:graphic>
+          </wp:inline>
+        </w:drawing>
+      </w:r>
+    </w:p>
+    <w:p>
+      <w:pPr>
+        <w:spacing w:before="100" w:beforeAutospacing="1" w:after="100" w:afterAutospacing="1" w:line="240" w:lineRule="auto"/>
+        <w:ind w:left="820"/>
+        <w:rPr>
+          <w:rFonts w:ascii="Tahoma" w:eastAsia="Times New Roman" w:hAnsi="Tahoma" w:cs="Tahoma"/>
+          <w:color w:val="000000" w:themeColor="text1"/>
+          <w:sz w:val="24"/>
+          <w:szCs w:val="24"/>
+          <w:lang w:val="pt-BR" w:eastAsia="en-GB"/>
+        </w:rPr>
+      </w:pPr>
+      <w:r>
+        <w:rPr>
+          <w:rFonts w:ascii="Tahoma" w:eastAsia="Times New Roman" w:hAnsi="Tahoma" w:cs="Tahoma"/>
+          <w:noProof/>
+          <w:color w:val="000000" w:themeColor="text1"/>
+          <w:sz w:val="24"/>
+          <w:szCs w:val="24"/>
+          <w:lang w:val="pt-BR" w:eastAsia="pt-BR"/>
+        </w:rPr>
+        <w:drawing>
+          <wp:inline distT="0" distB="0" distL="0" distR="0" wp14:anchorId="7217ABE5" wp14:editId="5A6226DD">
+            <wp:extent cx="5400040" cy="2507615"/>
+            <wp:effectExtent l="0" t="0" r="0" b="6985"/>
+            <wp:docPr id="41" name="Imagem 41"/>
+            <wp:cNvGraphicFramePr>
+              <a:graphicFrameLocks xmlns:a="http://schemas.openxmlformats.org/drawingml/2006/main" noChangeAspect="1"/>
+            </wp:cNvGraphicFramePr>
+            <a:graphic xmlns:a="http://schemas.openxmlformats.org/drawingml/2006/main">
+              <a:graphicData uri="http://schemas.openxmlformats.org/drawingml/2006/picture">
+                <pic:pic xmlns:pic="http://schemas.openxmlformats.org/drawingml/2006/picture">
+                  <pic:nvPicPr>
+                    <pic:cNvPr id="0" name="DD85D3F.tmp"/>
+                    <pic:cNvPicPr/>
+                  </pic:nvPicPr>
+                  <pic:blipFill>
+                    <a:blip r:embed="rId24">
+                      <a:extLst>
+                        <a:ext uri="{28A0092B-C50C-407E-A947-70E740481C1C}">
+                          <a14:useLocalDpi xmlns:a14="http://schemas.microsoft.com/office/drawing/2010/main" val="0"/>
+                        </a:ext>
+                      </a:extLst>
+                    </a:blip>
+                    <a:stretch>
+                      <a:fillRect/>
+                    </a:stretch>
+                  </pic:blipFill>
+                  <pic:spPr>
+                    <a:xfrm>
+                      <a:off x="0" y="0"/>
+                      <a:ext cx="5400040" cy="2507615"/>
+                    </a:xfrm>
+                    <a:prstGeom prst="rect">
+                      <a:avLst/>
+                    </a:prstGeom>
+                  </pic:spPr>
+                </pic:pic>
+              </a:graphicData>
+            </a:graphic>
+          </wp:inline>
+        </w:drawing>
+      </w:r>
+    </w:p>
+    <w:p>
+      <w:pPr>
+        <w:spacing w:before="100" w:beforeAutospacing="1" w:after="100" w:afterAutospacing="1" w:line="240" w:lineRule="auto"/>
+        <w:ind w:left="820"/>
+        <w:rPr>
+          <w:rFonts w:ascii="Tahoma" w:eastAsia="Times New Roman" w:hAnsi="Tahoma" w:cs="Tahoma"/>
+          <w:color w:val="000000" w:themeColor="text1"/>
+          <w:sz w:val="24"/>
+          <w:szCs w:val="24"/>
+          <w:lang w:val="pt-BR" w:eastAsia="en-GB"/>
+        </w:rPr>
+      </w:pPr>
+      <w:r>
+        <w:rPr>
+          <w:rFonts w:ascii="Tahoma" w:eastAsia="Times New Roman" w:hAnsi="Tahoma" w:cs="Tahoma"/>
+          <w:noProof/>
+          <w:color w:val="000000" w:themeColor="text1"/>
+          <w:sz w:val="24"/>
+          <w:szCs w:val="24"/>
+          <w:lang w:val="pt-BR" w:eastAsia="pt-BR"/>
+        </w:rPr>
+        <w:drawing>
+          <wp:inline distT="0" distB="0" distL="0" distR="0" wp14:anchorId="17503D0E" wp14:editId="26D6CBA7">
+            <wp:extent cx="5400040" cy="1998345"/>
+            <wp:effectExtent l="0" t="0" r="0" b="1905"/>
+            <wp:docPr id="36" name="Imagem 36"/>
+            <wp:cNvGraphicFramePr>
+              <a:graphicFrameLocks xmlns:a="http://schemas.openxmlformats.org/drawingml/2006/main" noChangeAspect="1"/>
+            </wp:cNvGraphicFramePr>
+            <a:graphic xmlns:a="http://schemas.openxmlformats.org/drawingml/2006/main">
+              <a:graphicData uri="http://schemas.openxmlformats.org/drawingml/2006/picture">
+                <pic:pic xmlns:pic="http://schemas.openxmlformats.org/drawingml/2006/picture">
+                  <pic:nvPicPr>
+                    <pic:cNvPr id="0" name="DD89044.tmp"/>
+                    <pic:cNvPicPr/>
+                  </pic:nvPicPr>
+                  <pic:blipFill>
+                    <a:blip r:embed="rId25">
+                      <a:extLst>
+                        <a:ext uri="{28A0092B-C50C-407E-A947-70E740481C1C}">
+                          <a14:useLocalDpi xmlns:a14="http://schemas.microsoft.com/office/drawing/2010/main" val="0"/>
+                        </a:ext>
+                      </a:extLst>
+                    </a:blip>
+                    <a:stretch>
+                      <a:fillRect/>
+                    </a:stretch>
+                  </pic:blipFill>
+                  <pic:spPr>
+                    <a:xfrm>
+                      <a:off x="0" y="0"/>
+                      <a:ext cx="5400040" cy="1998345"/>
+                    </a:xfrm>
+                    <a:prstGeom prst="rect">
+                      <a:avLst/>
+                    </a:prstGeom>
+                  </pic:spPr>
+                </pic:pic>
+              </a:graphicData>
+            </a:graphic>
+          </wp:inline>
+        </w:drawing>
+      </w:r>
+    </w:p>
+    <w:p>
+      <w:pPr>
+        <w:spacing w:before="100" w:beforeAutospacing="1" w:after="100" w:afterAutospacing="1" w:line="240" w:lineRule="auto"/>
+        <w:ind w:left="820"/>
+        <w:rPr>
+          <w:rFonts w:ascii="Tahoma" w:eastAsia="Times New Roman" w:hAnsi="Tahoma" w:cs="Tahoma"/>
+          <w:color w:val="000000" w:themeColor="text1"/>
+          <w:sz w:val="24"/>
+          <w:szCs w:val="24"/>
+          <w:lang w:val="pt-BR" w:eastAsia="en-GB"/>
+        </w:rPr>
+      </w:pPr>
+      <w:r>
+        <w:rPr>
+          <w:rFonts w:ascii="Tahoma" w:eastAsia="Times New Roman" w:hAnsi="Tahoma" w:cs="Tahoma"/>
+          <w:noProof/>
+          <w:color w:val="000000" w:themeColor="text1"/>
+          <w:sz w:val="24"/>
+          <w:szCs w:val="24"/>
+          <w:lang w:val="pt-BR" w:eastAsia="pt-BR"/>
+        </w:rPr>
+        <w:drawing>
+          <wp:inline distT="0" distB="0" distL="0" distR="0" wp14:anchorId="4876BC8D" wp14:editId="513F3E8C">
+            <wp:extent cx="5400040" cy="1276350"/>
+            <wp:effectExtent l="0" t="0" r="0" b="0"/>
+            <wp:docPr id="37" name="Imagem 37"/>
+            <wp:cNvGraphicFramePr>
+              <a:graphicFrameLocks xmlns:a="http://schemas.openxmlformats.org/drawingml/2006/main" noChangeAspect="1"/>
+            </wp:cNvGraphicFramePr>
+            <a:graphic xmlns:a="http://schemas.openxmlformats.org/drawingml/2006/main">
+              <a:graphicData uri="http://schemas.openxmlformats.org/drawingml/2006/picture">
+                <pic:pic xmlns:pic="http://schemas.openxmlformats.org/drawingml/2006/picture">
+                  <pic:nvPicPr>
+                    <pic:cNvPr id="0" name="DD8D79F.tmp"/>
+                    <pic:cNvPicPr/>
+                  </pic:nvPicPr>
+                  <pic:blipFill>
+                    <a:blip r:embed="rId26">
+                      <a:extLst>
+                        <a:ext uri="{28A0092B-C50C-407E-A947-70E740481C1C}">
+                          <a14:useLocalDpi xmlns:a14="http://schemas.microsoft.com/office/drawing/2010/main" val="0"/>
+                        </a:ext>
+                      </a:extLst>
+                    </a:blip>
+                    <a:stretch>
+                      <a:fillRect/>
+                    </a:stretch>
+                  </pic:blipFill>
+                  <pic:spPr>
+                    <a:xfrm>
+                      <a:off x="0" y="0"/>
+                      <a:ext cx="5400040" cy="1276350"/>
+                    </a:xfrm>
+                    <a:prstGeom prst="rect">
+                      <a:avLst/>
+                    </a:prstGeom>
+                  </pic:spPr>
+                </pic:pic>
+              </a:graphicData>
+            </a:graphic>
+          </wp:inline>
+        </w:drawing>
+      </w:r>
+    </w:p>
+    <w:p>
+      <w:pPr>
+        <w:spacing w:before="100" w:beforeAutospacing="1" w:after="100" w:afterAutospacing="1" w:line="240" w:lineRule="auto"/>
+        <w:ind w:left="820"/>
+        <w:rPr>
+          <w:rFonts w:ascii="Tahoma" w:eastAsia="Times New Roman" w:hAnsi="Tahoma" w:cs="Tahoma"/>
+          <w:color w:val="000000" w:themeColor="text1"/>
+          <w:sz w:val="24"/>
+          <w:szCs w:val="24"/>
+          <w:lang w:val="pt-BR" w:eastAsia="en-GB"/>
+        </w:rPr>
+      </w:pPr>
+      <w:r>
+        <w:rPr>
+          <w:rFonts w:ascii="Tahoma" w:eastAsia="Times New Roman" w:hAnsi="Tahoma" w:cs="Tahoma"/>
+          <w:noProof/>
+          <w:color w:val="000000" w:themeColor="text1"/>
+          <w:sz w:val="24"/>
+          <w:szCs w:val="24"/>
+          <w:lang w:val="pt-BR" w:eastAsia="pt-BR"/>
+        </w:rPr>
+        <w:lastRenderedPageBreak/>
+        <w:drawing>
+          <wp:inline distT="0" distB="0" distL="0" distR="0" wp14:anchorId="7EBADF1E" wp14:editId="63A759E9">
+            <wp:extent cx="5400040" cy="2959735"/>
+            <wp:effectExtent l="0" t="0" r="0" b="0"/>
+            <wp:docPr id="38" name="Imagem 38"/>
+            <wp:cNvGraphicFramePr>
+              <a:graphicFrameLocks xmlns:a="http://schemas.openxmlformats.org/drawingml/2006/main" noChangeAspect="1"/>
+            </wp:cNvGraphicFramePr>
+            <a:graphic xmlns:a="http://schemas.openxmlformats.org/drawingml/2006/main">
+              <a:graphicData uri="http://schemas.openxmlformats.org/drawingml/2006/picture">
+                <pic:pic xmlns:pic="http://schemas.openxmlformats.org/drawingml/2006/picture">
+                  <pic:nvPicPr>
+                    <pic:cNvPr id="0" name="DD83ABF.tmp"/>
+                    <pic:cNvPicPr/>
+                  </pic:nvPicPr>
+                  <pic:blipFill>
+                    <a:blip r:embed="rId27">
+                      <a:extLst>
+                        <a:ext uri="{28A0092B-C50C-407E-A947-70E740481C1C}">
+                          <a14:useLocalDpi xmlns:a14="http://schemas.microsoft.com/office/drawing/2010/main" val="0"/>
+                        </a:ext>
+                      </a:extLst>
+                    </a:blip>
+                    <a:stretch>
+                      <a:fillRect/>
+                    </a:stretch>
+                  </pic:blipFill>
+                  <pic:spPr>
+                    <a:xfrm>
+                      <a:off x="0" y="0"/>
+                      <a:ext cx="5400040" cy="2959735"/>
+                    </a:xfrm>
+                    <a:prstGeom prst="rect">
+                      <a:avLst/>
+                    </a:prstGeom>
+                  </pic:spPr>
+                </pic:pic>
+              </a:graphicData>
+            </a:graphic>
+          </wp:inline>
+        </w:drawing>
+      </w:r>
+    </w:p>
+    <w:p>
+      <w:pPr>
+        <w:spacing w:before="100" w:beforeAutospacing="1" w:after="100" w:afterAutospacing="1" w:line="240" w:lineRule="auto"/>
+        <w:ind w:left="820"/>
+        <w:rPr>
+          <w:rFonts w:ascii="Tahoma" w:eastAsia="Times New Roman" w:hAnsi="Tahoma" w:cs="Tahoma"/>
+          <w:color w:val="000000" w:themeColor="text1"/>
+          <w:sz w:val="24"/>
+          <w:szCs w:val="24"/>
+          <w:lang w:val="pt-BR" w:eastAsia="en-GB"/>
+        </w:rPr>
+      </w:pPr>
+      <w:r>
+        <w:rPr>
+          <w:rFonts w:ascii="Tahoma" w:eastAsia="Times New Roman" w:hAnsi="Tahoma" w:cs="Tahoma"/>
+          <w:noProof/>
+          <w:color w:val="000000" w:themeColor="text1"/>
+          <w:sz w:val="24"/>
+          <w:szCs w:val="24"/>
+          <w:lang w:val="pt-BR" w:eastAsia="pt-BR"/>
+        </w:rPr>
+        <w:drawing>
+          <wp:inline distT="0" distB="0" distL="0" distR="0" wp14:anchorId="734646F1" wp14:editId="45548858">
+            <wp:extent cx="5400040" cy="2696210"/>
+            <wp:effectExtent l="0" t="0" r="0" b="8890"/>
+            <wp:docPr id="39" name="Imagem 39"/>
+            <wp:cNvGraphicFramePr>
+              <a:graphicFrameLocks xmlns:a="http://schemas.openxmlformats.org/drawingml/2006/main" noChangeAspect="1"/>
+            </wp:cNvGraphicFramePr>
+            <a:graphic xmlns:a="http://schemas.openxmlformats.org/drawingml/2006/main">
+              <a:graphicData uri="http://schemas.openxmlformats.org/drawingml/2006/picture">
+                <pic:pic xmlns:pic="http://schemas.openxmlformats.org/drawingml/2006/picture">
+                  <pic:nvPicPr>
+                    <pic:cNvPr id="0" name="DD810BD.tmp"/>
+                    <pic:cNvPicPr/>
+                  </pic:nvPicPr>
+                  <pic:blipFill>
+                    <a:blip r:embed="rId28">
+                      <a:extLst>
+                        <a:ext uri="{28A0092B-C50C-407E-A947-70E740481C1C}">
+                          <a14:useLocalDpi xmlns:a14="http://schemas.microsoft.com/office/drawing/2010/main" val="0"/>
+                        </a:ext>
+                      </a:extLst>
+                    </a:blip>
+                    <a:stretch>
+                      <a:fillRect/>
+                    </a:stretch>
+                  </pic:blipFill>
+                  <pic:spPr>
+                    <a:xfrm>
+                      <a:off x="0" y="0"/>
+                      <a:ext cx="5400040" cy="2696210"/>
+                    </a:xfrm>
+                    <a:prstGeom prst="rect">
+                      <a:avLst/>
+                    </a:prstGeom>
+                  </pic:spPr>
+                </pic:pic>
+              </a:graphicData>
+            </a:graphic>
+          </wp:inline>
+        </w:drawing>
+      </w:r>
+    </w:p>
+    <w:p>
+      <w:pPr>
+        <w:spacing w:before="100" w:beforeAutospacing="1" w:after="100" w:afterAutospacing="1" w:line="240" w:lineRule="auto"/>
+        <w:ind w:left="820"/>
+        <w:rPr>
+          <w:rFonts w:ascii="Tahoma" w:eastAsia="Times New Roman" w:hAnsi="Tahoma" w:cs="Tahoma"/>
+          <w:color w:val="000000" w:themeColor="text1"/>
+          <w:sz w:val="24"/>
+          <w:szCs w:val="24"/>
+          <w:lang w:val="pt-BR" w:eastAsia="en-GB"/>
+        </w:rPr>
+      </w:pPr>
+      <w:r>
+        <w:rPr>
+          <w:rFonts w:ascii="Tahoma" w:eastAsia="Times New Roman" w:hAnsi="Tahoma" w:cs="Tahoma"/>
+          <w:noProof/>
+          <w:color w:val="000000" w:themeColor="text1"/>
+          <w:sz w:val="24"/>
+          <w:szCs w:val="24"/>
+          <w:lang w:val="pt-BR" w:eastAsia="pt-BR"/>
+        </w:rPr>
+        <w:drawing>
+          <wp:inline distT="0" distB="0" distL="0" distR="0" wp14:anchorId="38BFC690" wp14:editId="5F59D0D3">
+            <wp:extent cx="5400040" cy="2546985"/>
+            <wp:effectExtent l="0" t="0" r="0" b="5715"/>
+            <wp:docPr id="40" name="Imagem 40"/>
+            <wp:cNvGraphicFramePr>
+              <a:graphicFrameLocks xmlns:a="http://schemas.openxmlformats.org/drawingml/2006/main" noChangeAspect="1"/>
+            </wp:cNvGraphicFramePr>
+            <a:graphic xmlns:a="http://schemas.openxmlformats.org/drawingml/2006/main">
+              <a:graphicData uri="http://schemas.openxmlformats.org/drawingml/2006/picture">
+                <pic:pic xmlns:pic="http://schemas.openxmlformats.org/drawingml/2006/picture">
+                  <pic:nvPicPr>
+                    <pic:cNvPr id="0" name="DD8BDC2.tmp"/>
+                    <pic:cNvPicPr/>
+                  </pic:nvPicPr>
+                  <pic:blipFill>
+                    <a:blip r:embed="rId29">
+                      <a:extLst>
+                        <a:ext uri="{28A0092B-C50C-407E-A947-70E740481C1C}">
+                          <a14:useLocalDpi xmlns:a14="http://schemas.microsoft.com/office/drawing/2010/main" val="0"/>
+                        </a:ext>
+                      </a:extLst>
+                    </a:blip>
+                    <a:stretch>
+                      <a:fillRect/>
+                    </a:stretch>
+                  </pic:blipFill>
+                  <pic:spPr>
+                    <a:xfrm>
+                      <a:off x="0" y="0"/>
+                      <a:ext cx="5400040" cy="2546985"/>
+                    </a:xfrm>
+                    <a:prstGeom prst="rect">
+                      <a:avLst/>
+                    </a:prstGeom>
+                  </pic:spPr>
+                </pic:pic>
+              </a:graphicData>
+            </a:graphic>
+          </wp:inline>
+        </w:drawing>
+      </w:r>
+    </w:p>
+    <w:p>
+      <w:pPr>
+        <w:spacing w:before="100" w:beforeAutospacing="1" w:after="100" w:afterAutospacing="1" w:line="240" w:lineRule="auto"/>
+        <w:ind w:left="820"/>
+        <w:rPr>
+          <w:rFonts w:ascii="Tahoma" w:eastAsia="Times New Roman" w:hAnsi="Tahoma" w:cs="Tahoma"/>
+          <w:color w:val="000000" w:themeColor="text1"/>
+          <w:sz w:val="24"/>
+          <w:szCs w:val="24"/>
+          <w:lang w:val="pt-BR" w:eastAsia="en-GB"/>
+        </w:rPr>
+      </w:pPr>
+      <w:r>
+        <w:rPr>
+          <w:rFonts w:ascii="Tahoma" w:eastAsia="Times New Roman" w:hAnsi="Tahoma" w:cs="Tahoma"/>
+          <w:noProof/>
+          <w:color w:val="000000" w:themeColor="text1"/>
+          <w:sz w:val="24"/>
+          <w:szCs w:val="24"/>
+          <w:lang w:val="pt-BR" w:eastAsia="pt-BR"/>
+        </w:rPr>
+        <w:lastRenderedPageBreak/>
+        <w:drawing>
+          <wp:inline distT="0" distB="0" distL="0" distR="0" wp14:anchorId="392053D6" wp14:editId="483E43FA">
+            <wp:extent cx="5400040" cy="2096135"/>
+            <wp:effectExtent l="0" t="0" r="0" b="0"/>
+            <wp:docPr id="42" name="Imagem 42"/>
+            <wp:cNvGraphicFramePr>
+              <a:graphicFrameLocks xmlns:a="http://schemas.openxmlformats.org/drawingml/2006/main" noChangeAspect="1"/>
+            </wp:cNvGraphicFramePr>
+            <a:graphic xmlns:a="http://schemas.openxmlformats.org/drawingml/2006/main">
+              <a:graphicData uri="http://schemas.openxmlformats.org/drawingml/2006/picture">
+                <pic:pic xmlns:pic="http://schemas.openxmlformats.org/drawingml/2006/picture">
+                  <pic:nvPicPr>
+                    <pic:cNvPr id="0" name="DD8F0C6.tmp"/>
+                    <pic:cNvPicPr/>
+                  </pic:nvPicPr>
+                  <pic:blipFill>
+                    <a:blip r:embed="rId30">
+                      <a:extLst>
+                        <a:ext uri="{28A0092B-C50C-407E-A947-70E740481C1C}">
+                          <a14:useLocalDpi xmlns:a14="http://schemas.microsoft.com/office/drawing/2010/main" val="0"/>
+                        </a:ext>
+                      </a:extLst>
+                    </a:blip>
+                    <a:stretch>
+                      <a:fillRect/>
+                    </a:stretch>
+                  </pic:blipFill>
+                  <pic:spPr>
+                    <a:xfrm>
+                      <a:off x="0" y="0"/>
+                      <a:ext cx="5400040" cy="2096135"/>
+                    </a:xfrm>
+                    <a:prstGeom prst="rect">
+                      <a:avLst/>
+                    </a:prstGeom>
+                  </pic:spPr>
+                </pic:pic>
+              </a:graphicData>
+            </a:graphic>
+          </wp:inline>
+        </w:drawing>
+      </w:r>
+    </w:p>
+    <w:p>
+      <w:pPr>
+        <w:spacing w:before="100" w:beforeAutospacing="1" w:after="100" w:afterAutospacing="1" w:line="240" w:lineRule="auto"/>
+        <w:ind w:left="820"/>
+        <w:rPr>
+          <w:rFonts w:ascii="Tahoma" w:eastAsia="Times New Roman" w:hAnsi="Tahoma" w:cs="Tahoma"/>
+          <w:color w:val="000000" w:themeColor="text1"/>
+          <w:sz w:val="24"/>
+          <w:szCs w:val="24"/>
+          <w:lang w:val="pt-BR" w:eastAsia="en-GB"/>
+        </w:rPr>
+      </w:pPr>
+      <w:r>
+        <w:rPr>
+          <w:rFonts w:ascii="Tahoma" w:eastAsia="Times New Roman" w:hAnsi="Tahoma" w:cs="Tahoma"/>
+          <w:noProof/>
+          <w:color w:val="000000" w:themeColor="text1"/>
+          <w:sz w:val="24"/>
+          <w:szCs w:val="24"/>
+          <w:lang w:val="pt-BR" w:eastAsia="pt-BR"/>
+        </w:rPr>
+        <w:drawing>
+          <wp:inline distT="0" distB="0" distL="0" distR="0" wp14:anchorId="39FD77EF" wp14:editId="03D763B2">
+            <wp:extent cx="5400040" cy="2304415"/>
+            <wp:effectExtent l="0" t="0" r="0" b="635"/>
+            <wp:docPr id="43" name="Imagem 43"/>
+            <wp:cNvGraphicFramePr>
+              <a:graphicFrameLocks xmlns:a="http://schemas.openxmlformats.org/drawingml/2006/main" noChangeAspect="1"/>
+            </wp:cNvGraphicFramePr>
+            <a:graphic xmlns:a="http://schemas.openxmlformats.org/drawingml/2006/main">
+              <a:graphicData uri="http://schemas.openxmlformats.org/drawingml/2006/picture">
+                <pic:pic xmlns:pic="http://schemas.openxmlformats.org/drawingml/2006/picture">
+                  <pic:nvPicPr>
+                    <pic:cNvPr id="0" name="DD82E67.tmp"/>
+                    <pic:cNvPicPr/>
+                  </pic:nvPicPr>
+                  <pic:blipFill>
+                    <a:blip r:embed="rId31">
+                      <a:extLst>
+                        <a:ext uri="{28A0092B-C50C-407E-A947-70E740481C1C}">
+                          <a14:useLocalDpi xmlns:a14="http://schemas.microsoft.com/office/drawing/2010/main" val="0"/>
+                        </a:ext>
+                      </a:extLst>
+                    </a:blip>
+                    <a:stretch>
+                      <a:fillRect/>
+                    </a:stretch>
+                  </pic:blipFill>
+                  <pic:spPr>
+                    <a:xfrm>
+                      <a:off x="0" y="0"/>
+                      <a:ext cx="5400040" cy="2304415"/>
+                    </a:xfrm>
+                    <a:prstGeom prst="rect">
+                      <a:avLst/>
+                    </a:prstGeom>
+                  </pic:spPr>
+                </pic:pic>
+              </a:graphicData>
+            </a:graphic>
+          </wp:inline>
+        </w:drawing>
+      </w:r>
+    </w:p>
+    <w:p>
+      <w:pPr>
+        <w:spacing w:before="100" w:beforeAutospacing="1" w:after="100" w:afterAutospacing="1" w:line="240" w:lineRule="auto"/>
+        <w:ind w:left="820"/>
+        <w:rPr>
+          <w:rFonts w:ascii="Tahoma" w:eastAsia="Times New Roman" w:hAnsi="Tahoma" w:cs="Tahoma"/>
+          <w:color w:val="000000" w:themeColor="text1"/>
+          <w:sz w:val="24"/>
+          <w:szCs w:val="24"/>
+          <w:lang w:val="pt-BR" w:eastAsia="en-GB"/>
+        </w:rPr>
+      </w:pPr>
+      <w:r>
+        <w:rPr>
+          <w:rFonts w:ascii="Tahoma" w:eastAsia="Times New Roman" w:hAnsi="Tahoma" w:cs="Tahoma"/>
+          <w:noProof/>
+          <w:color w:val="000000" w:themeColor="text1"/>
+          <w:sz w:val="24"/>
+          <w:szCs w:val="24"/>
+          <w:lang w:val="pt-BR" w:eastAsia="pt-BR"/>
+        </w:rPr>
+        <w:drawing>
+          <wp:inline distT="0" distB="0" distL="0" distR="0" wp14:anchorId="1762ECC3" wp14:editId="22C8D6AD">
+            <wp:extent cx="5029200" cy="2208259"/>
+            <wp:effectExtent l="0" t="0" r="0" b="1905"/>
+            <wp:docPr id="44" name="Imagem 44"/>
+            <wp:cNvGraphicFramePr>
+              <a:graphicFrameLocks xmlns:a="http://schemas.openxmlformats.org/drawingml/2006/main" noChangeAspect="1"/>
+            </wp:cNvGraphicFramePr>
+            <a:graphic xmlns:a="http://schemas.openxmlformats.org/drawingml/2006/main">
+              <a:graphicData uri="http://schemas.openxmlformats.org/drawingml/2006/picture">
+                <pic:pic xmlns:pic="http://schemas.openxmlformats.org/drawingml/2006/picture">
+                  <pic:nvPicPr>
+                    <pic:cNvPr id="0" name="DD85B7E.tmp"/>
+                    <pic:cNvPicPr/>
+                  </pic:nvPicPr>
+                  <pic:blipFill>
+                    <a:blip r:embed="rId32">
+                      <a:extLst>
+                        <a:ext uri="{28A0092B-C50C-407E-A947-70E740481C1C}">
+                          <a14:useLocalDpi xmlns:a14="http://schemas.microsoft.com/office/drawing/2010/main" val="0"/>
+                        </a:ext>
+                      </a:extLst>
+                    </a:blip>
+                    <a:stretch>
+                      <a:fillRect/>
+                    </a:stretch>
+                  </pic:blipFill>
+                  <pic:spPr>
+                    <a:xfrm>
+                      <a:off x="0" y="0"/>
+                      <a:ext cx="5034593" cy="2210627"/>
+                    </a:xfrm>
+                    <a:prstGeom prst="rect">
+                      <a:avLst/>
+                    </a:prstGeom>
+                  </pic:spPr>
+                </pic:pic>
+              </a:graphicData>
+            </a:graphic>
+          </wp:inline>
+        </w:drawing>
+      </w:r>
+    </w:p>
+    <w:p>
+      <w:pPr>
+        <w:spacing w:before="100" w:beforeAutospacing="1" w:after="100" w:afterAutospacing="1" w:line="240" w:lineRule="auto"/>
+        <w:ind w:left="820"/>
+        <w:rPr>
+          <w:rFonts w:ascii="Tahoma" w:eastAsia="Times New Roman" w:hAnsi="Tahoma" w:cs="Tahoma"/>
+          <w:color w:val="000000" w:themeColor="text1"/>
+          <w:sz w:val="24"/>
+          <w:szCs w:val="24"/>
+          <w:lang w:val="pt-BR" w:eastAsia="en-GB"/>
+        </w:rPr>
+      </w:pPr>
+      <w:r>
+        <w:rPr>
+          <w:rFonts w:ascii="Tahoma" w:eastAsia="Times New Roman" w:hAnsi="Tahoma" w:cs="Tahoma"/>
+          <w:noProof/>
+          <w:color w:val="000000" w:themeColor="text1"/>
+          <w:sz w:val="24"/>
+          <w:szCs w:val="24"/>
+          <w:lang w:val="pt-BR" w:eastAsia="pt-BR"/>
+        </w:rPr>
+        <w:lastRenderedPageBreak/>
+        <w:drawing>
+          <wp:inline distT="0" distB="0" distL="0" distR="0" wp14:anchorId="6B0F508C" wp14:editId="6AD5D6B6">
+            <wp:extent cx="5400040" cy="2513965"/>
+            <wp:effectExtent l="0" t="0" r="0" b="635"/>
+            <wp:docPr id="45" name="Imagem 45"/>
+            <wp:cNvGraphicFramePr>
+              <a:graphicFrameLocks xmlns:a="http://schemas.openxmlformats.org/drawingml/2006/main" noChangeAspect="1"/>
+            </wp:cNvGraphicFramePr>
+            <a:graphic xmlns:a="http://schemas.openxmlformats.org/drawingml/2006/main">
+              <a:graphicData uri="http://schemas.openxmlformats.org/drawingml/2006/picture">
+                <pic:pic xmlns:pic="http://schemas.openxmlformats.org/drawingml/2006/picture">
+                  <pic:nvPicPr>
+                    <pic:cNvPr id="0" name="DD8AB64.tmp"/>
+                    <pic:cNvPicPr/>
+                  </pic:nvPicPr>
+                  <pic:blipFill>
+                    <a:blip r:embed="rId33">
+                      <a:extLst>
+                        <a:ext uri="{28A0092B-C50C-407E-A947-70E740481C1C}">
+                          <a14:useLocalDpi xmlns:a14="http://schemas.microsoft.com/office/drawing/2010/main" val="0"/>
+                        </a:ext>
+                      </a:extLst>
+                    </a:blip>
+                    <a:stretch>
+                      <a:fillRect/>
+                    </a:stretch>
+                  </pic:blipFill>
+                  <pic:spPr>
+                    <a:xfrm>
+                      <a:off x="0" y="0"/>
+                      <a:ext cx="5400040" cy="2513965"/>
+                    </a:xfrm>
+                    <a:prstGeom prst="rect">
+                      <a:avLst/>
+                    </a:prstGeom>
+                  </pic:spPr>
+                </pic:pic>
+              </a:graphicData>
+            </a:graphic>
+          </wp:inline>
+        </w:drawing>
+      </w:r>
+    </w:p>
+    <w:p>
+      <w:pPr>
+        <w:spacing w:before="100" w:beforeAutospacing="1" w:after="100" w:afterAutospacing="1" w:line="240" w:lineRule="auto"/>
+        <w:ind w:left="820"/>
+        <w:rPr>
+          <w:rFonts w:ascii="Tahoma" w:eastAsia="Times New Roman" w:hAnsi="Tahoma" w:cs="Tahoma"/>
+          <w:color w:val="000000" w:themeColor="text1"/>
+          <w:sz w:val="24"/>
+          <w:szCs w:val="24"/>
+          <w:lang w:val="pt-BR" w:eastAsia="en-GB"/>
+        </w:rPr>
+      </w:pPr>
+      <w:r>
+        <w:rPr>
+          <w:rFonts w:ascii="Tahoma" w:eastAsia="Times New Roman" w:hAnsi="Tahoma" w:cs="Tahoma"/>
+          <w:noProof/>
+          <w:color w:val="000000" w:themeColor="text1"/>
+          <w:sz w:val="24"/>
+          <w:szCs w:val="24"/>
+          <w:lang w:val="pt-BR" w:eastAsia="pt-BR"/>
+        </w:rPr>
+        <w:drawing>
+          <wp:inline distT="0" distB="0" distL="0" distR="0" wp14:anchorId="224E2433" wp14:editId="76D32177">
+            <wp:extent cx="5400040" cy="2515870"/>
+            <wp:effectExtent l="0" t="0" r="0" b="0"/>
+            <wp:docPr id="46" name="Imagem 46"/>
+            <wp:cNvGraphicFramePr>
+              <a:graphicFrameLocks xmlns:a="http://schemas.openxmlformats.org/drawingml/2006/main" noChangeAspect="1"/>
+            </wp:cNvGraphicFramePr>
+            <a:graphic xmlns:a="http://schemas.openxmlformats.org/drawingml/2006/main">
+              <a:graphicData uri="http://schemas.openxmlformats.org/drawingml/2006/picture">
+                <pic:pic xmlns:pic="http://schemas.openxmlformats.org/drawingml/2006/picture">
+                  <pic:nvPicPr>
+                    <pic:cNvPr id="0" name="DD813D4.tmp"/>
+                    <pic:cNvPicPr/>
+                  </pic:nvPicPr>
+                  <pic:blipFill>
+                    <a:blip r:embed="rId34">
+                      <a:extLst>
+                        <a:ext uri="{28A0092B-C50C-407E-A947-70E740481C1C}">
+                          <a14:useLocalDpi xmlns:a14="http://schemas.microsoft.com/office/drawing/2010/main" val="0"/>
+                        </a:ext>
+                      </a:extLst>
+                    </a:blip>
+                    <a:stretch>
+                      <a:fillRect/>
+                    </a:stretch>
+                  </pic:blipFill>
+                  <pic:spPr>
+                    <a:xfrm>
+                      <a:off x="0" y="0"/>
+                      <a:ext cx="5400040" cy="2515870"/>
+                    </a:xfrm>
+                    <a:prstGeom prst="rect">
+                      <a:avLst/>
+                    </a:prstGeom>
+                  </pic:spPr>
+                </pic:pic>
+              </a:graphicData>
+            </a:graphic>
+          </wp:inline>
+        </w:drawing>
+      </w:r>
+    </w:p>
+    <w:p>
+      <w:pPr>
+        <w:spacing w:before="100" w:beforeAutospacing="1" w:after="100" w:afterAutospacing="1" w:line="240" w:lineRule="auto"/>
+        <w:ind w:left="820"/>
+        <w:rPr>
+          <w:rFonts w:ascii="Tahoma" w:eastAsia="Times New Roman" w:hAnsi="Tahoma" w:cs="Tahoma"/>
+          <w:color w:val="000000" w:themeColor="text1"/>
+          <w:sz w:val="24"/>
+          <w:szCs w:val="24"/>
+          <w:lang w:val="pt-BR" w:eastAsia="en-GB"/>
+        </w:rPr>
+      </w:pPr>
+      <w:r>
+        <w:rPr>
+          <w:rFonts w:ascii="Tahoma" w:eastAsia="Times New Roman" w:hAnsi="Tahoma" w:cs="Tahoma"/>
+          <w:noProof/>
+          <w:color w:val="000000" w:themeColor="text1"/>
+          <w:sz w:val="24"/>
+          <w:szCs w:val="24"/>
+          <w:lang w:val="pt-BR" w:eastAsia="pt-BR"/>
+        </w:rPr>
+        <w:drawing>
+          <wp:inline distT="0" distB="0" distL="0" distR="0" wp14:anchorId="1091DE5A" wp14:editId="3EDA8401">
+            <wp:extent cx="5400040" cy="2220595"/>
+            <wp:effectExtent l="0" t="0" r="0" b="8255"/>
+            <wp:docPr id="47" name="Imagem 47"/>
+            <wp:cNvGraphicFramePr>
+              <a:graphicFrameLocks xmlns:a="http://schemas.openxmlformats.org/drawingml/2006/main" noChangeAspect="1"/>
+            </wp:cNvGraphicFramePr>
+            <a:graphic xmlns:a="http://schemas.openxmlformats.org/drawingml/2006/main">
+              <a:graphicData uri="http://schemas.openxmlformats.org/drawingml/2006/picture">
+                <pic:pic xmlns:pic="http://schemas.openxmlformats.org/drawingml/2006/picture">
+                  <pic:nvPicPr>
+                    <pic:cNvPr id="0" name="DD87CD0.tmp"/>
+                    <pic:cNvPicPr/>
+                  </pic:nvPicPr>
+                  <pic:blipFill>
+                    <a:blip r:embed="rId35">
+                      <a:extLst>
+                        <a:ext uri="{28A0092B-C50C-407E-A947-70E740481C1C}">
+                          <a14:useLocalDpi xmlns:a14="http://schemas.microsoft.com/office/drawing/2010/main" val="0"/>
+                        </a:ext>
+                      </a:extLst>
+                    </a:blip>
+                    <a:stretch>
+                      <a:fillRect/>
+                    </a:stretch>
+                  </pic:blipFill>
+                  <pic:spPr>
+                    <a:xfrm>
+                      <a:off x="0" y="0"/>
+                      <a:ext cx="5400040" cy="2220595"/>
+                    </a:xfrm>
+                    <a:prstGeom prst="rect">
+                      <a:avLst/>
+                    </a:prstGeom>
+                  </pic:spPr>
+                </pic:pic>
+              </a:graphicData>
+            </a:graphic>
+          </wp:inline>
+        </w:drawing>
+      </w:r>
+    </w:p>
+    <w:p>
+      <w:pPr>
+        <w:spacing w:before="100" w:beforeAutospacing="1" w:after="100" w:afterAutospacing="1" w:line="240" w:lineRule="auto"/>
+        <w:ind w:left="820"/>
+        <w:rPr>
+          <w:rFonts w:ascii="Tahoma" w:eastAsia="Times New Roman" w:hAnsi="Tahoma" w:cs="Tahoma"/>
+          <w:color w:val="000000" w:themeColor="text1"/>
+          <w:sz w:val="24"/>
+          <w:szCs w:val="24"/>
+          <w:lang w:val="pt-BR" w:eastAsia="en-GB"/>
+        </w:rPr>
+      </w:pPr>
+      <w:r>
+        <w:rPr>
+          <w:rFonts w:ascii="Tahoma" w:eastAsia="Times New Roman" w:hAnsi="Tahoma" w:cs="Tahoma"/>
+          <w:noProof/>
+          <w:color w:val="000000" w:themeColor="text1"/>
+          <w:sz w:val="24"/>
+          <w:szCs w:val="24"/>
+          <w:lang w:val="pt-BR" w:eastAsia="pt-BR"/>
+        </w:rPr>
+        <w:lastRenderedPageBreak/>
+        <w:drawing>
+          <wp:inline distT="0" distB="0" distL="0" distR="0" wp14:anchorId="59488852" wp14:editId="23907AFA">
+            <wp:extent cx="5400040" cy="2011045"/>
+            <wp:effectExtent l="0" t="0" r="0" b="8255"/>
+            <wp:docPr id="48" name="Imagem 48"/>
+            <wp:cNvGraphicFramePr>
+              <a:graphicFrameLocks xmlns:a="http://schemas.openxmlformats.org/drawingml/2006/main" noChangeAspect="1"/>
+            </wp:cNvGraphicFramePr>
+            <a:graphic xmlns:a="http://schemas.openxmlformats.org/drawingml/2006/main">
+              <a:graphicData uri="http://schemas.openxmlformats.org/drawingml/2006/picture">
+                <pic:pic xmlns:pic="http://schemas.openxmlformats.org/drawingml/2006/picture">
+                  <pic:nvPicPr>
+                    <pic:cNvPr id="0" name="DD823B0.tmp"/>
+                    <pic:cNvPicPr/>
+                  </pic:nvPicPr>
+                  <pic:blipFill>
+                    <a:blip r:embed="rId36">
+                      <a:extLst>
+                        <a:ext uri="{28A0092B-C50C-407E-A947-70E740481C1C}">
+                          <a14:useLocalDpi xmlns:a14="http://schemas.microsoft.com/office/drawing/2010/main" val="0"/>
+                        </a:ext>
+                      </a:extLst>
+                    </a:blip>
+                    <a:stretch>
+                      <a:fillRect/>
+                    </a:stretch>
+                  </pic:blipFill>
+                  <pic:spPr>
+                    <a:xfrm>
+                      <a:off x="0" y="0"/>
+                      <a:ext cx="5400040" cy="2011045"/>
+                    </a:xfrm>
+                    <a:prstGeom prst="rect">
+                      <a:avLst/>
+                    </a:prstGeom>
+                  </pic:spPr>
+                </pic:pic>
+              </a:graphicData>
+            </a:graphic>
+          </wp:inline>
+        </w:drawing>
+      </w:r>
+    </w:p>
+    <w:p>
+      <w:pPr>
+        <w:spacing w:before="100" w:beforeAutospacing="1" w:after="100" w:afterAutospacing="1" w:line="240" w:lineRule="auto"/>
+        <w:ind w:left="820"/>
+        <w:rPr>
+          <w:rFonts w:ascii="Tahoma" w:eastAsia="Times New Roman" w:hAnsi="Tahoma" w:cs="Tahoma"/>
+          <w:color w:val="000000" w:themeColor="text1"/>
+          <w:sz w:val="24"/>
+          <w:szCs w:val="24"/>
+          <w:lang w:val="pt-BR" w:eastAsia="en-GB"/>
+        </w:rPr>
+      </w:pPr>
+      <w:r>
+        <w:rPr>
+          <w:rFonts w:ascii="Tahoma" w:eastAsia="Times New Roman" w:hAnsi="Tahoma" w:cs="Tahoma"/>
+          <w:noProof/>
+          <w:color w:val="000000" w:themeColor="text1"/>
+          <w:sz w:val="24"/>
+          <w:szCs w:val="24"/>
+          <w:lang w:val="pt-BR" w:eastAsia="pt-BR"/>
+        </w:rPr>
+        <w:drawing>
+          <wp:inline distT="0" distB="0" distL="0" distR="0" wp14:anchorId="4BF66694" wp14:editId="50EDF584">
+            <wp:extent cx="5400040" cy="1205865"/>
+            <wp:effectExtent l="0" t="0" r="0" b="0"/>
+            <wp:docPr id="49" name="Imagem 49"/>
+            <wp:cNvGraphicFramePr>
+              <a:graphicFrameLocks xmlns:a="http://schemas.openxmlformats.org/drawingml/2006/main" noChangeAspect="1"/>
+            </wp:cNvGraphicFramePr>
+            <a:graphic xmlns:a="http://schemas.openxmlformats.org/drawingml/2006/main">
+              <a:graphicData uri="http://schemas.openxmlformats.org/drawingml/2006/picture">
+                <pic:pic xmlns:pic="http://schemas.openxmlformats.org/drawingml/2006/picture">
+                  <pic:nvPicPr>
+                    <pic:cNvPr id="0" name="DD8779D.tmp"/>
+                    <pic:cNvPicPr/>
+                  </pic:nvPicPr>
+                  <pic:blipFill>
+                    <a:blip r:embed="rId37">
+                      <a:extLst>
+                        <a:ext uri="{28A0092B-C50C-407E-A947-70E740481C1C}">
+                          <a14:useLocalDpi xmlns:a14="http://schemas.microsoft.com/office/drawing/2010/main" val="0"/>
+                        </a:ext>
+                      </a:extLst>
+                    </a:blip>
+                    <a:stretch>
+                      <a:fillRect/>
+                    </a:stretch>
+                  </pic:blipFill>
+                  <pic:spPr>
+                    <a:xfrm>
+                      <a:off x="0" y="0"/>
+                      <a:ext cx="5400040" cy="1205865"/>
+                    </a:xfrm>
+                    <a:prstGeom prst="rect">
+                      <a:avLst/>
+                    </a:prstGeom>
+                  </pic:spPr>
+                </pic:pic>
+              </a:graphicData>
+            </a:graphic>
+          </wp:inline>
+        </w:drawing>
+      </w:r>
+    </w:p>
+    <w:p>
+      <w:pPr>
+        <w:spacing w:before="100" w:beforeAutospacing="1" w:after="100" w:afterAutospacing="1" w:line="240" w:lineRule="auto"/>
+        <w:ind w:left="820"/>
+        <w:rPr>
+          <w:rFonts w:ascii="Tahoma" w:eastAsia="Times New Roman" w:hAnsi="Tahoma" w:cs="Tahoma"/>
+          <w:color w:val="000000" w:themeColor="text1"/>
+          <w:sz w:val="24"/>
+          <w:szCs w:val="24"/>
+          <w:lang w:val="pt-BR" w:eastAsia="en-GB"/>
+        </w:rPr>
+      </w:pPr>
+      <w:r>
+        <w:rPr>
+          <w:rFonts w:ascii="Tahoma" w:eastAsia="Times New Roman" w:hAnsi="Tahoma" w:cs="Tahoma"/>
+          <w:noProof/>
+          <w:color w:val="000000" w:themeColor="text1"/>
+          <w:sz w:val="24"/>
+          <w:szCs w:val="24"/>
+          <w:lang w:val="pt-BR" w:eastAsia="pt-BR"/>
+        </w:rPr>
+        <w:drawing>
+          <wp:inline distT="0" distB="0" distL="0" distR="0" wp14:anchorId="2E4C89AD" wp14:editId="754CE43F">
+            <wp:extent cx="5400040" cy="2810510"/>
+            <wp:effectExtent l="0" t="0" r="0" b="8890"/>
+            <wp:docPr id="50" name="Imagem 50"/>
+            <wp:cNvGraphicFramePr>
+              <a:graphicFrameLocks xmlns:a="http://schemas.openxmlformats.org/drawingml/2006/main" noChangeAspect="1"/>
+            </wp:cNvGraphicFramePr>
+            <a:graphic xmlns:a="http://schemas.openxmlformats.org/drawingml/2006/main">
+              <a:graphicData uri="http://schemas.openxmlformats.org/drawingml/2006/picture">
+                <pic:pic xmlns:pic="http://schemas.openxmlformats.org/drawingml/2006/picture">
+                  <pic:nvPicPr>
+                    <pic:cNvPr id="0" name="DD8F48E.tmp"/>
+                    <pic:cNvPicPr/>
+                  </pic:nvPicPr>
+                  <pic:blipFill>
+                    <a:blip r:embed="rId43">
+                      <a:extLst>
+                        <a:ext uri="{28A0092B-C50C-407E-A947-70E740481C1C}">
+                          <a14:useLocalDpi xmlns:a14="http://schemas.microsoft.com/office/drawing/2010/main" val="0"/>
+                        </a:ext>
+                      </a:extLst>
+                    </a:blip>
+                    <a:stretch>
+                      <a:fillRect/>
+                    </a:stretch>
+                  </pic:blipFill>
+                  <pic:spPr>
+                    <a:xfrm>
+                      <a:off x="0" y="0"/>
+                      <a:ext cx="5400040" cy="2810510"/>
+                    </a:xfrm>
+                    <a:prstGeom prst="rect">
+                      <a:avLst/>
+                    </a:prstGeom>
+                  </pic:spPr>
+                </pic:pic>
+              </a:graphicData>
+            </a:graphic>
+          </wp:inline>
+        </w:drawing>
+      </w:r>
+    </w:p>
+    <w:p>
+      <w:pPr>
+        <w:rPr>
+          <w:rFonts w:ascii="Tahoma" w:eastAsia="Times New Roman" w:hAnsi="Tahoma" w:cs="Tahoma"/>
+          <w:sz w:val="24"/>
+          <w:szCs w:val="24"/>
+          <w:lang w:val="pt-BR" w:eastAsia="en-GB"/>
+        </w:rPr>
+      </w:pPr>
+    </w:p>
+    <w:p>
+      <w:pPr>
+        <w:rPr>
+          <w:rFonts w:ascii="Tahoma" w:eastAsia="Times New Roman" w:hAnsi="Tahoma" w:cs="Tahoma"/>
+          <w:sz w:val="24"/>
+          <w:szCs w:val="24"/>
+          <w:lang w:val="pt-BR" w:eastAsia="en-GB"/>
+        </w:rPr>
+      </w:pPr>
+    </w:p>
+    <w:p>
+      <w:pPr>
+        <w:rPr>
+          <w:rFonts w:ascii="Tahoma" w:eastAsia="Times New Roman" w:hAnsi="Tahoma" w:cs="Tahoma"/>
+          <w:sz w:val="24"/>
+          <w:szCs w:val="24"/>
+          <w:lang w:val="pt-BR" w:eastAsia="en-GB"/>
+        </w:rPr>
+      </w:pPr>
+    </w:p>
+    <w:p>
+      <w:pPr>
+        <w:rPr>
+          <w:rFonts w:ascii="Tahoma" w:eastAsia="Times New Roman" w:hAnsi="Tahoma" w:cs="Tahoma"/>
+          <w:sz w:val="24"/>
+          <w:szCs w:val="24"/>
+          <w:lang w:val="pt-BR" w:eastAsia="en-GB"/>
+        </w:rPr>
+      </w:pPr>
+    </w:p>
+    <w:p>
+      <w:pPr>
+        <w:rPr>
+          <w:rFonts w:ascii="Tahoma" w:eastAsia="Times New Roman" w:hAnsi="Tahoma" w:cs="Tahoma"/>
+          <w:sz w:val="24"/>
+          <w:szCs w:val="24"/>
+          <w:lang w:val="pt-BR" w:eastAsia="en-GB"/>
+        </w:rPr>
+      </w:pPr>
+    </w:p>
+    <w:p>
+      <w:pPr>
+        <w:tabs>
+          <w:tab w:val="left" w:pos="1840"/>
+        </w:tabs>
+        <w:rPr>
+          <w:rFonts w:ascii="Tahoma" w:eastAsia="Times New Roman" w:hAnsi="Tahoma" w:cs="Tahoma"/>
+          <w:sz w:val="24"/>
+          <w:szCs w:val="24"/>
+          <w:lang w:val="pt-BR" w:eastAsia="en-GB"/>
+        </w:rPr>
+      </w:pPr>
+      <w:r>
+        <w:rPr>
+          <w:rFonts w:ascii="Tahoma" w:eastAsia="Times New Roman" w:hAnsi="Tahoma" w:cs="Tahoma"/>
+          <w:sz w:val="24"/>
+          <w:szCs w:val="24"/>
+          <w:lang w:val="pt-BR" w:eastAsia="en-GB"/>
+        </w:rPr>
+        <w:tab/>
+      </w:r>
+    </w:p>
+    <w:p>
+      <w:pPr>
+        <w:spacing w:before="100" w:beforeAutospacing="1" w:after="100" w:afterAutospacing="1" w:line="240" w:lineRule="auto"/>
+        <w:ind w:left="820"/>
+        <w:rPr>
+          <w:rFonts w:ascii="Tahoma" w:eastAsia="Times New Roman" w:hAnsi="Tahoma" w:cs="Tahoma"/>
+          <w:color w:val="000000" w:themeColor="text1"/>
+          <w:sz w:val="24"/>
+          <w:szCs w:val="24"/>
+          <w:lang w:val="pt-BR" w:eastAsia="en-GB"/>
+        </w:rPr>
+      </w:pPr>
+      <w:r>
+        <w:rPr>
+          <w:rFonts w:ascii="Tahoma" w:eastAsia="Times New Roman" w:hAnsi="Tahoma" w:cs="Tahoma"/>
+          <w:noProof/>
+          <w:color w:val="000000" w:themeColor="text1"/>
+          <w:sz w:val="24"/>
+          <w:szCs w:val="24"/>
+          <w:lang w:val="pt-BR" w:eastAsia="pt-BR"/>
+        </w:rPr>
+        <w:lastRenderedPageBreak/>
+        <w:drawing>
+          <wp:inline distT="0" distB="0" distL="0" distR="0" wp14:anchorId="1A6AA959" wp14:editId="501F79FF">
+            <wp:extent cx="5400040" cy="2397125"/>
+            <wp:effectExtent l="0" t="0" r="0" b="3175"/>
+            <wp:docPr id="51" name="Imagem 51"/>
+            <wp:cNvGraphicFramePr>
+              <a:graphicFrameLocks xmlns:a="http://schemas.openxmlformats.org/drawingml/2006/main" noChangeAspect="1"/>
+            </wp:cNvGraphicFramePr>
+            <a:graphic xmlns:a="http://schemas.openxmlformats.org/drawingml/2006/main">
+              <a:graphicData uri="http://schemas.openxmlformats.org/drawingml/2006/picture">
+                <pic:pic xmlns:pic="http://schemas.openxmlformats.org/drawingml/2006/picture">
+                  <pic:nvPicPr>
+                    <pic:cNvPr id="0" name="DD8B2DE.tmp"/>
+                    <pic:cNvPicPr/>
+                  </pic:nvPicPr>
+                  <pic:blipFill>
+                    <a:blip r:embed="rId44">
+                      <a:extLst>
+                        <a:ext uri="{28A0092B-C50C-407E-A947-70E740481C1C}">
+                          <a14:useLocalDpi xmlns:a14="http://schemas.microsoft.com/office/drawing/2010/main" val="0"/>
+                        </a:ext>
+                      </a:extLst>
+                    </a:blip>
+                    <a:stretch>
+                      <a:fillRect/>
+                    </a:stretch>
+                  </pic:blipFill>
+                  <pic:spPr>
+                    <a:xfrm>
+                      <a:off x="0" y="0"/>
+                      <a:ext cx="5400040" cy="2397125"/>
+                    </a:xfrm>
+                    <a:prstGeom prst="rect">
+                      <a:avLst/>
+                    </a:prstGeom>
+                  </pic:spPr>
+                </pic:pic>
+              </a:graphicData>
+            </a:graphic>
+          </wp:inline>
+        </w:drawing>
+      </w:r>
+    </w:p>
+    <w:p>
+      <w:pPr>
+        <w:spacing w:before="100" w:beforeAutospacing="1" w:after="100" w:afterAutospacing="1" w:line="240" w:lineRule="auto"/>
+        <w:ind w:left="820"/>
+        <w:rPr>
+          <w:rFonts w:ascii="Tahoma" w:eastAsia="Times New Roman" w:hAnsi="Tahoma" w:cs="Tahoma"/>
+          <w:color w:val="000000" w:themeColor="text1"/>
+          <w:sz w:val="24"/>
+          <w:szCs w:val="24"/>
+          <w:lang w:val="pt-BR" w:eastAsia="en-GB"/>
+        </w:rPr>
+      </w:pPr>
+      <w:r>
+        <w:rPr>
+          <w:rFonts w:ascii="Tahoma" w:eastAsia="Times New Roman" w:hAnsi="Tahoma" w:cs="Tahoma"/>
+          <w:noProof/>
+          <w:color w:val="000000" w:themeColor="text1"/>
+          <w:sz w:val="24"/>
+          <w:szCs w:val="24"/>
+          <w:lang w:val="pt-BR" w:eastAsia="pt-BR"/>
+        </w:rPr>
+        <w:drawing>
+          <wp:inline distT="0" distB="0" distL="0" distR="0" wp14:anchorId="6F5AC0BE" wp14:editId="56122D81">
+            <wp:extent cx="5111750" cy="2535632"/>
+            <wp:effectExtent l="0" t="0" r="0" b="0"/>
+            <wp:docPr id="52" name="Imagem 52"/>
+            <wp:cNvGraphicFramePr>
+              <a:graphicFrameLocks xmlns:a="http://schemas.openxmlformats.org/drawingml/2006/main" noChangeAspect="1"/>
+            </wp:cNvGraphicFramePr>
+            <a:graphic xmlns:a="http://schemas.openxmlformats.org/drawingml/2006/main">
+              <a:graphicData uri="http://schemas.openxmlformats.org/drawingml/2006/picture">
+                <pic:pic xmlns:pic="http://schemas.openxmlformats.org/drawingml/2006/picture">
+                  <pic:nvPicPr>
+                    <pic:cNvPr id="0" name="DD8A3B7.tmp"/>
+                    <pic:cNvPicPr/>
+                  </pic:nvPicPr>
+                  <pic:blipFill>
+                    <a:blip r:embed="rId45">
+                      <a:extLst>
+                        <a:ext uri="{28A0092B-C50C-407E-A947-70E740481C1C}">
+                          <a14:useLocalDpi xmlns:a14="http://schemas.microsoft.com/office/drawing/2010/main" val="0"/>
+                        </a:ext>
+                      </a:extLst>
+                    </a:blip>
+                    <a:stretch>
+                      <a:fillRect/>
+                    </a:stretch>
+                  </pic:blipFill>
+                  <pic:spPr>
+                    <a:xfrm>
+                      <a:off x="0" y="0"/>
+                      <a:ext cx="5114156" cy="2536825"/>
+                    </a:xfrm>
+                    <a:prstGeom prst="rect">
+                      <a:avLst/>
+                    </a:prstGeom>
+                  </pic:spPr>
+                </pic:pic>
+              </a:graphicData>
+            </a:graphic>
+          </wp:inline>
+        </w:drawing>
+      </w:r>
+    </w:p>
+    <w:p>
+      <w:pPr>
+        <w:spacing w:before="100" w:beforeAutospacing="1" w:after="100" w:afterAutospacing="1" w:line="240" w:lineRule="auto"/>
+        <w:ind w:left="820"/>
+        <w:rPr>
+          <w:rFonts w:ascii="Tahoma" w:eastAsia="Times New Roman" w:hAnsi="Tahoma" w:cs="Tahoma"/>
+          <w:color w:val="000000" w:themeColor="text1"/>
+          <w:sz w:val="24"/>
+          <w:szCs w:val="24"/>
+          <w:lang w:val="pt-BR" w:eastAsia="en-GB"/>
+        </w:rPr>
+      </w:pPr>
+      <w:r>
+        <w:rPr>
+          <w:rFonts w:ascii="Tahoma" w:eastAsia="Times New Roman" w:hAnsi="Tahoma" w:cs="Tahoma"/>
+          <w:noProof/>
+          <w:color w:val="000000" w:themeColor="text1"/>
+          <w:sz w:val="24"/>
+          <w:szCs w:val="24"/>
+          <w:lang w:val="pt-BR" w:eastAsia="pt-BR"/>
+        </w:rPr>
+        <w:drawing>
+          <wp:inline distT="0" distB="0" distL="0" distR="0" wp14:anchorId="505A2A70" wp14:editId="575F307E">
+            <wp:extent cx="5400040" cy="2045335"/>
+            <wp:effectExtent l="0" t="0" r="0" b="0"/>
+            <wp:docPr id="56" name="Imagem 56"/>
+            <wp:cNvGraphicFramePr>
+              <a:graphicFrameLocks xmlns:a="http://schemas.openxmlformats.org/drawingml/2006/main" noChangeAspect="1"/>
+            </wp:cNvGraphicFramePr>
+            <a:graphic xmlns:a="http://schemas.openxmlformats.org/drawingml/2006/main">
+              <a:graphicData uri="http://schemas.openxmlformats.org/drawingml/2006/picture">
+                <pic:pic xmlns:pic="http://schemas.openxmlformats.org/drawingml/2006/picture">
+                  <pic:nvPicPr>
+                    <pic:cNvPr id="0" name="DD89814.tmp"/>
+                    <pic:cNvPicPr/>
+                  </pic:nvPicPr>
+                  <pic:blipFill>
+                    <a:blip r:embed="rId46">
+                      <a:extLst>
+                        <a:ext uri="{28A0092B-C50C-407E-A947-70E740481C1C}">
+                          <a14:useLocalDpi xmlns:a14="http://schemas.microsoft.com/office/drawing/2010/main" val="0"/>
+                        </a:ext>
+                      </a:extLst>
+                    </a:blip>
+                    <a:stretch>
+                      <a:fillRect/>
+                    </a:stretch>
+                  </pic:blipFill>
+                  <pic:spPr>
+                    <a:xfrm>
+                      <a:off x="0" y="0"/>
+                      <a:ext cx="5400040" cy="2045335"/>
+                    </a:xfrm>
+                    <a:prstGeom prst="rect">
+                      <a:avLst/>
+                    </a:prstGeom>
+                  </pic:spPr>
+                </pic:pic>
+              </a:graphicData>
+            </a:graphic>
+          </wp:inline>
+        </w:drawing>
+      </w:r>
+    </w:p>
+    <w:p>
+      <w:pPr>
+        <w:spacing w:before="100" w:beforeAutospacing="1" w:after="100" w:afterAutospacing="1" w:line="240" w:lineRule="auto"/>
+        <w:ind w:left="820"/>
+        <w:rPr>
+          <w:rFonts w:ascii="Tahoma" w:eastAsia="Times New Roman" w:hAnsi="Tahoma" w:cs="Tahoma"/>
+          <w:color w:val="000000" w:themeColor="text1"/>
+          <w:sz w:val="24"/>
+          <w:szCs w:val="24"/>
+          <w:lang w:val="pt-BR" w:eastAsia="en-GB"/>
+        </w:rPr>
+      </w:pPr>
+      <w:r>
+        <w:rPr>
+          <w:rFonts w:ascii="Tahoma" w:eastAsia="Times New Roman" w:hAnsi="Tahoma" w:cs="Tahoma"/>
+          <w:noProof/>
+          <w:color w:val="000000" w:themeColor="text1"/>
+          <w:sz w:val="24"/>
+          <w:szCs w:val="24"/>
+          <w:lang w:val="pt-BR" w:eastAsia="pt-BR"/>
+        </w:rPr>
+        <w:lastRenderedPageBreak/>
+        <w:drawing>
+          <wp:inline distT="0" distB="0" distL="0" distR="0" wp14:anchorId="66208724" wp14:editId="124ACD45">
+            <wp:extent cx="5400040" cy="2273935"/>
+            <wp:effectExtent l="0" t="0" r="0" b="0"/>
+            <wp:docPr id="57" name="Imagem 57"/>
+            <wp:cNvGraphicFramePr>
+              <a:graphicFrameLocks xmlns:a="http://schemas.openxmlformats.org/drawingml/2006/main" noChangeAspect="1"/>
+            </wp:cNvGraphicFramePr>
+            <a:graphic xmlns:a="http://schemas.openxmlformats.org/drawingml/2006/main">
+              <a:graphicData uri="http://schemas.openxmlformats.org/drawingml/2006/picture">
+                <pic:pic xmlns:pic="http://schemas.openxmlformats.org/drawingml/2006/picture">
+                  <pic:nvPicPr>
+                    <pic:cNvPr id="0" name="DD8DC13.tmp"/>
+                    <pic:cNvPicPr/>
+                  </pic:nvPicPr>
+                  <pic:blipFill>
+                    <a:blip r:embed="rId47">
+                      <a:extLst>
+                        <a:ext uri="{28A0092B-C50C-407E-A947-70E740481C1C}">
+                          <a14:useLocalDpi xmlns:a14="http://schemas.microsoft.com/office/drawing/2010/main" val="0"/>
+                        </a:ext>
+                      </a:extLst>
+                    </a:blip>
+                    <a:stretch>
+                      <a:fillRect/>
+                    </a:stretch>
+                  </pic:blipFill>
+                  <pic:spPr>
+                    <a:xfrm>
+                      <a:off x="0" y="0"/>
+                      <a:ext cx="5400040" cy="2273935"/>
+                    </a:xfrm>
+                    <a:prstGeom prst="rect">
+                      <a:avLst/>
+                    </a:prstGeom>
+                  </pic:spPr>
+                </pic:pic>
+              </a:graphicData>
+            </a:graphic>
+          </wp:inline>
+        </w:drawing>
+      </w:r>
+    </w:p>
+    <w:p>
+      <w:pPr>
+        <w:spacing w:before="100" w:beforeAutospacing="1" w:after="100" w:afterAutospacing="1" w:line="240" w:lineRule="auto"/>
+        <w:ind w:left="820"/>
+        <w:rPr>
+          <w:rFonts w:ascii="Tahoma" w:eastAsia="Times New Roman" w:hAnsi="Tahoma" w:cs="Tahoma"/>
+          <w:color w:val="000000" w:themeColor="text1"/>
+          <w:sz w:val="24"/>
+          <w:szCs w:val="24"/>
+          <w:lang w:val="pt-BR" w:eastAsia="en-GB"/>
+        </w:rPr>
+      </w:pPr>
+      <w:r>
+        <w:rPr>
+          <w:rFonts w:ascii="Tahoma" w:eastAsia="Times New Roman" w:hAnsi="Tahoma" w:cs="Tahoma"/>
+          <w:noProof/>
+          <w:color w:val="000000" w:themeColor="text1"/>
+          <w:sz w:val="24"/>
+          <w:szCs w:val="24"/>
+          <w:lang w:val="pt-BR" w:eastAsia="pt-BR"/>
+        </w:rPr>
+        <w:drawing>
+          <wp:inline distT="0" distB="0" distL="0" distR="0" wp14:anchorId="7E718900" wp14:editId="2A14D04C">
+            <wp:extent cx="5400040" cy="2497455"/>
+            <wp:effectExtent l="0" t="0" r="0" b="0"/>
+            <wp:docPr id="58" name="Imagem 58"/>
+            <wp:cNvGraphicFramePr>
+              <a:graphicFrameLocks xmlns:a="http://schemas.openxmlformats.org/drawingml/2006/main" noChangeAspect="1"/>
+            </wp:cNvGraphicFramePr>
+            <a:graphic xmlns:a="http://schemas.openxmlformats.org/drawingml/2006/main">
+              <a:graphicData uri="http://schemas.openxmlformats.org/drawingml/2006/picture">
+                <pic:pic xmlns:pic="http://schemas.openxmlformats.org/drawingml/2006/picture">
+                  <pic:nvPicPr>
+                    <pic:cNvPr id="0" name="DD83792.tmp"/>
+                    <pic:cNvPicPr/>
+                  </pic:nvPicPr>
+                  <pic:blipFill>
+                    <a:blip r:embed="rId48">
+                      <a:extLst>
+                        <a:ext uri="{28A0092B-C50C-407E-A947-70E740481C1C}">
+                          <a14:useLocalDpi xmlns:a14="http://schemas.microsoft.com/office/drawing/2010/main" val="0"/>
+                        </a:ext>
+                      </a:extLst>
+                    </a:blip>
+                    <a:stretch>
+                      <a:fillRect/>
+                    </a:stretch>
+                  </pic:blipFill>
+                  <pic:spPr>
+                    <a:xfrm>
+                      <a:off x="0" y="0"/>
+                      <a:ext cx="5400040" cy="2497455"/>
+                    </a:xfrm>
+                    <a:prstGeom prst="rect">
+                      <a:avLst/>
+                    </a:prstGeom>
+                  </pic:spPr>
+                </pic:pic>
+              </a:graphicData>
+            </a:graphic>
+          </wp:inline>
+        </w:drawing>
+      </w:r>
+    </w:p>
+    <w:p>
+      <w:pPr>
+        <w:spacing w:before="100" w:beforeAutospacing="1" w:after="100" w:afterAutospacing="1" w:line="240" w:lineRule="auto"/>
+        <w:ind w:left="820"/>
+        <w:rPr>
+          <w:rFonts w:ascii="Tahoma" w:eastAsia="Times New Roman" w:hAnsi="Tahoma" w:cs="Tahoma"/>
+          <w:color w:val="000000" w:themeColor="text1"/>
+          <w:sz w:val="24"/>
+          <w:szCs w:val="24"/>
+          <w:lang w:val="pt-BR" w:eastAsia="en-GB"/>
+        </w:rPr>
+      </w:pPr>
+      <w:r>
+        <w:rPr>
+          <w:rFonts w:ascii="Tahoma" w:eastAsia="Times New Roman" w:hAnsi="Tahoma" w:cs="Tahoma"/>
+          <w:noProof/>
+          <w:color w:val="000000" w:themeColor="text1"/>
+          <w:sz w:val="24"/>
+          <w:szCs w:val="24"/>
+          <w:lang w:val="pt-BR" w:eastAsia="pt-BR"/>
+        </w:rPr>
+        <w:drawing>
+          <wp:inline distT="0" distB="0" distL="0" distR="0" wp14:anchorId="1229138A" wp14:editId="5F086FA3">
+            <wp:extent cx="5400040" cy="2628265"/>
+            <wp:effectExtent l="0" t="0" r="0" b="635"/>
+            <wp:docPr id="59" name="Imagem 59"/>
+            <wp:cNvGraphicFramePr>
+              <a:graphicFrameLocks xmlns:a="http://schemas.openxmlformats.org/drawingml/2006/main" noChangeAspect="1"/>
+            </wp:cNvGraphicFramePr>
+            <a:graphic xmlns:a="http://schemas.openxmlformats.org/drawingml/2006/main">
+              <a:graphicData uri="http://schemas.openxmlformats.org/drawingml/2006/picture">
+                <pic:pic xmlns:pic="http://schemas.openxmlformats.org/drawingml/2006/picture">
+                  <pic:nvPicPr>
+                    <pic:cNvPr id="0" name="DD8F0C1.tmp"/>
+                    <pic:cNvPicPr/>
+                  </pic:nvPicPr>
+                  <pic:blipFill>
+                    <a:blip r:embed="rId49">
+                      <a:extLst>
+                        <a:ext uri="{28A0092B-C50C-407E-A947-70E740481C1C}">
+                          <a14:useLocalDpi xmlns:a14="http://schemas.microsoft.com/office/drawing/2010/main" val="0"/>
+                        </a:ext>
+                      </a:extLst>
+                    </a:blip>
+                    <a:stretch>
+                      <a:fillRect/>
+                    </a:stretch>
+                  </pic:blipFill>
+                  <pic:spPr>
+                    <a:xfrm>
+                      <a:off x="0" y="0"/>
+                      <a:ext cx="5400040" cy="2628265"/>
+                    </a:xfrm>
+                    <a:prstGeom prst="rect">
+                      <a:avLst/>
+                    </a:prstGeom>
+                  </pic:spPr>
+                </pic:pic>
+              </a:graphicData>
+            </a:graphic>
+          </wp:inline>
+        </w:drawing>
+      </w:r>
+    </w:p>
+    <w:p>
+      <w:pPr>
+        <w:spacing w:before="100" w:beforeAutospacing="1" w:after="100" w:afterAutospacing="1" w:line="240" w:lineRule="auto"/>
+        <w:ind w:left="820"/>
+        <w:rPr>
+          <w:rFonts w:ascii="Tahoma" w:eastAsia="Times New Roman" w:hAnsi="Tahoma" w:cs="Tahoma"/>
+          <w:color w:val="000000" w:themeColor="text1"/>
+          <w:sz w:val="24"/>
+          <w:szCs w:val="24"/>
+          <w:lang w:val="pt-BR" w:eastAsia="en-GB"/>
+        </w:rPr>
+      </w:pPr>
+    </w:p>
+    <w:p>
+      <w:pPr>
         <w:numPr>
           <w:ilvl w:val="0"/>
           <w:numId w:val="5"/>
@@ -3907,6 +6625,7 @@
           <w:szCs w:val="24"/>
           <w:lang w:val="pt-BR" w:eastAsia="en-GB"/>
         </w:rPr>
+        <w:lastRenderedPageBreak/>
         <w:t>Hierarquia principal: Personagem &gt;&gt; (</w:t>
       </w:r>
       <w:proofErr w:type="spellStart"/>
@@ -4047,7 +6766,7 @@
                     <pic:cNvPicPr/>
                   </pic:nvPicPr>
                   <pic:blipFill>
-                    <a:blip r:embed="rId24">
+                    <a:blip r:embed="rId50">
                       <a:extLst>
                         <a:ext uri="{28A0092B-C50C-407E-A947-70E740481C1C}">
                           <a14:useLocalDpi xmlns:a14="http://schemas.microsoft.com/office/drawing/2010/main" val="0"/>
@@ -4113,6 +6832,70 @@
     </w:p>
     <w:p>
       <w:pPr>
+        <w:spacing w:before="100" w:beforeAutospacing="1" w:after="100" w:afterAutospacing="1" w:line="240" w:lineRule="auto"/>
+        <w:ind w:left="820"/>
+        <w:rPr>
+          <w:rFonts w:ascii="Tahoma" w:eastAsia="Times New Roman" w:hAnsi="Tahoma" w:cs="Tahoma"/>
+          <w:color w:val="000000" w:themeColor="text1"/>
+          <w:sz w:val="24"/>
+          <w:szCs w:val="24"/>
+          <w:lang w:val="pt-BR" w:eastAsia="en-GB"/>
+        </w:rPr>
+      </w:pPr>
+      <w:r>
+        <w:rPr>
+          <w:rFonts w:ascii="Tahoma" w:eastAsia="Times New Roman" w:hAnsi="Tahoma" w:cs="Tahoma"/>
+          <w:noProof/>
+          <w:color w:val="000000" w:themeColor="text1"/>
+          <w:sz w:val="24"/>
+          <w:szCs w:val="24"/>
+          <w:lang w:val="pt-BR" w:eastAsia="pt-BR"/>
+        </w:rPr>
+        <w:drawing>
+          <wp:inline distT="0" distB="0" distL="0" distR="0" wp14:anchorId="42908DCA" wp14:editId="107B22AA">
+            <wp:extent cx="5400040" cy="979805"/>
+            <wp:effectExtent l="0" t="0" r="0" b="0"/>
+            <wp:docPr id="29" name="Imagem 29"/>
+            <wp:cNvGraphicFramePr>
+              <a:graphicFrameLocks xmlns:a="http://schemas.openxmlformats.org/drawingml/2006/main" noChangeAspect="1"/>
+            </wp:cNvGraphicFramePr>
+            <a:graphic xmlns:a="http://schemas.openxmlformats.org/drawingml/2006/main">
+              <a:graphicData uri="http://schemas.openxmlformats.org/drawingml/2006/picture">
+                <pic:pic xmlns:pic="http://schemas.openxmlformats.org/drawingml/2006/picture">
+                  <pic:nvPicPr>
+                    <pic:cNvPr id="0" name="DD8437.tmp"/>
+                    <pic:cNvPicPr/>
+                  </pic:nvPicPr>
+                  <pic:blipFill>
+                    <a:blip r:embed="rId51">
+                      <a:extLst>
+                        <a:ext uri="{28A0092B-C50C-407E-A947-70E740481C1C}">
+                          <a14:useLocalDpi xmlns:a14="http://schemas.microsoft.com/office/drawing/2010/main" val="0"/>
+                        </a:ext>
+                      </a:extLst>
+                    </a:blip>
+                    <a:stretch>
+                      <a:fillRect/>
+                    </a:stretch>
+                  </pic:blipFill>
+                  <pic:spPr>
+                    <a:xfrm>
+                      <a:off x="0" y="0"/>
+                      <a:ext cx="5400040" cy="979805"/>
+                    </a:xfrm>
+                    <a:prstGeom prst="rect">
+                      <a:avLst/>
+                    </a:prstGeom>
+                  </pic:spPr>
+                </pic:pic>
+              </a:graphicData>
+            </a:graphic>
+          </wp:inline>
+        </w:drawing>
+      </w:r>
+    </w:p>
+    <w:p>
+      <w:pPr>
         <w:numPr>
           <w:ilvl w:val="0"/>
           <w:numId w:val="5"/>
@@ -4191,6 +6974,70 @@
           <w:lang w:val="pt-BR" w:eastAsia="en-GB"/>
         </w:rPr>
         <w:t xml:space="preserve"> junto com as classes concretas. Para uma da classe concreta identificada, chamar um método dessa classe e fazer uma ação;</w:t>
+      </w:r>
+    </w:p>
+    <w:p>
+      <w:pPr>
+        <w:spacing w:before="100" w:beforeAutospacing="1" w:after="100" w:afterAutospacing="1" w:line="240" w:lineRule="auto"/>
+        <w:ind w:left="820"/>
+        <w:rPr>
+          <w:rFonts w:ascii="Tahoma" w:eastAsia="Times New Roman" w:hAnsi="Tahoma" w:cs="Tahoma"/>
+          <w:color w:val="000000" w:themeColor="text1"/>
+          <w:sz w:val="24"/>
+          <w:szCs w:val="24"/>
+          <w:lang w:val="pt-BR" w:eastAsia="en-GB"/>
+        </w:rPr>
+      </w:pPr>
+      <w:r>
+        <w:rPr>
+          <w:rFonts w:ascii="Tahoma" w:eastAsia="Times New Roman" w:hAnsi="Tahoma" w:cs="Tahoma"/>
+          <w:noProof/>
+          <w:color w:val="000000" w:themeColor="text1"/>
+          <w:sz w:val="24"/>
+          <w:szCs w:val="24"/>
+          <w:lang w:val="pt-BR" w:eastAsia="pt-BR"/>
+        </w:rPr>
+        <w:drawing>
+          <wp:inline distT="0" distB="0" distL="0" distR="0" wp14:anchorId="716AFABC" wp14:editId="19FB0F65">
+            <wp:extent cx="5658091" cy="1187450"/>
+            <wp:effectExtent l="0" t="0" r="0" b="0"/>
+            <wp:docPr id="31" name="Imagem 31"/>
+            <wp:cNvGraphicFramePr>
+              <a:graphicFrameLocks xmlns:a="http://schemas.openxmlformats.org/drawingml/2006/main" noChangeAspect="1"/>
+            </wp:cNvGraphicFramePr>
+            <a:graphic xmlns:a="http://schemas.openxmlformats.org/drawingml/2006/main">
+              <a:graphicData uri="http://schemas.openxmlformats.org/drawingml/2006/picture">
+                <pic:pic xmlns:pic="http://schemas.openxmlformats.org/drawingml/2006/picture">
+                  <pic:nvPicPr>
+                    <pic:cNvPr id="0" name="DD84269.tmp"/>
+                    <pic:cNvPicPr/>
+                  </pic:nvPicPr>
+                  <pic:blipFill>
+                    <a:blip r:embed="rId52">
+                      <a:extLst>
+                        <a:ext uri="{28A0092B-C50C-407E-A947-70E740481C1C}">
+                          <a14:useLocalDpi xmlns:a14="http://schemas.microsoft.com/office/drawing/2010/main" val="0"/>
+                        </a:ext>
+                      </a:extLst>
+                    </a:blip>
+                    <a:stretch>
+                      <a:fillRect/>
+                    </a:stretch>
+                  </pic:blipFill>
+                  <pic:spPr>
+                    <a:xfrm>
+                      <a:off x="0" y="0"/>
+                      <a:ext cx="5667168" cy="1189355"/>
+                    </a:xfrm>
+                    <a:prstGeom prst="rect">
+                      <a:avLst/>
+                    </a:prstGeom>
+                  </pic:spPr>
+                </pic:pic>
+              </a:graphicData>
+            </a:graphic>
+          </wp:inline>
+        </w:drawing>
       </w:r>
     </w:p>
     <w:p>
@@ -4257,7 +7104,7 @@
                     <pic:cNvPicPr/>
                   </pic:nvPicPr>
                   <pic:blipFill>
-                    <a:blip r:embed="rId25">
+                    <a:blip r:embed="rId53">
                       <a:extLst>
                         <a:ext uri="{28A0092B-C50C-407E-A947-70E740481C1C}">
                           <a14:useLocalDpi xmlns:a14="http://schemas.microsoft.com/office/drawing/2010/main" val="0"/>
@@ -4308,7 +7155,17 @@
           <w:szCs w:val="24"/>
           <w:lang w:val="pt-BR" w:eastAsia="en-GB"/>
         </w:rPr>
-        <w:t xml:space="preserve">Sobrescrever para todas as classes o método </w:t>
+        <w:t>Sobrescrever para to</w:t>
+      </w:r>
+      <w:r>
+        <w:rPr>
+          <w:rFonts w:ascii="Tahoma" w:eastAsia="Times New Roman" w:hAnsi="Tahoma" w:cs="Tahoma"/>
+          <w:color w:val="000000" w:themeColor="text1"/>
+          <w:sz w:val="24"/>
+          <w:szCs w:val="24"/>
+          <w:lang w:val="pt-BR" w:eastAsia="en-GB"/>
+        </w:rPr>
+        <w:t xml:space="preserve">das as classes o método </w:t>
       </w:r>
       <w:proofErr w:type="spellStart"/>
       <w:proofErr w:type="gramStart"/>
@@ -4324,6 +7181,1291 @@
       </w:r>
       <w:proofErr w:type="spellEnd"/>
       <w:proofErr w:type="gramEnd"/>
+    </w:p>
+    <w:p>
+      <w:pPr>
+        <w:spacing w:before="100" w:beforeAutospacing="1" w:after="100" w:afterAutospacing="1" w:line="240" w:lineRule="auto"/>
+        <w:ind w:left="820"/>
+        <w:rPr>
+          <w:rFonts w:ascii="Tahoma" w:eastAsia="Times New Roman" w:hAnsi="Tahoma" w:cs="Tahoma"/>
+          <w:color w:val="000000" w:themeColor="text1"/>
+          <w:sz w:val="24"/>
+          <w:szCs w:val="24"/>
+          <w:lang w:val="pt-BR" w:eastAsia="en-GB"/>
+        </w:rPr>
+      </w:pPr>
+      <w:r>
+        <w:rPr>
+          <w:rFonts w:ascii="Tahoma" w:eastAsia="Times New Roman" w:hAnsi="Tahoma" w:cs="Tahoma"/>
+          <w:noProof/>
+          <w:color w:val="000000" w:themeColor="text1"/>
+          <w:sz w:val="24"/>
+          <w:szCs w:val="24"/>
+          <w:lang w:val="pt-BR" w:eastAsia="pt-BR"/>
+        </w:rPr>
+        <w:drawing>
+          <wp:inline distT="0" distB="0" distL="0" distR="0" wp14:anchorId="68C68E3D" wp14:editId="0592F1FB">
+            <wp:extent cx="5400040" cy="1280160"/>
+            <wp:effectExtent l="0" t="0" r="0" b="0"/>
+            <wp:docPr id="76" name="Imagem 76"/>
+            <wp:cNvGraphicFramePr>
+              <a:graphicFrameLocks xmlns:a="http://schemas.openxmlformats.org/drawingml/2006/main" noChangeAspect="1"/>
+            </wp:cNvGraphicFramePr>
+            <a:graphic xmlns:a="http://schemas.openxmlformats.org/drawingml/2006/main">
+              <a:graphicData uri="http://schemas.openxmlformats.org/drawingml/2006/picture">
+                <pic:pic xmlns:pic="http://schemas.openxmlformats.org/drawingml/2006/picture">
+                  <pic:nvPicPr>
+                    <pic:cNvPr id="0" name="DD81BA1.tmp"/>
+                    <pic:cNvPicPr/>
+                  </pic:nvPicPr>
+                  <pic:blipFill>
+                    <a:blip r:embed="rId54">
+                      <a:extLst>
+                        <a:ext uri="{28A0092B-C50C-407E-A947-70E740481C1C}">
+                          <a14:useLocalDpi xmlns:a14="http://schemas.microsoft.com/office/drawing/2010/main" val="0"/>
+                        </a:ext>
+                      </a:extLst>
+                    </a:blip>
+                    <a:stretch>
+                      <a:fillRect/>
+                    </a:stretch>
+                  </pic:blipFill>
+                  <pic:spPr>
+                    <a:xfrm>
+                      <a:off x="0" y="0"/>
+                      <a:ext cx="5400040" cy="1280160"/>
+                    </a:xfrm>
+                    <a:prstGeom prst="rect">
+                      <a:avLst/>
+                    </a:prstGeom>
+                  </pic:spPr>
+                </pic:pic>
+              </a:graphicData>
+            </a:graphic>
+          </wp:inline>
+        </w:drawing>
+      </w:r>
+    </w:p>
+    <w:p>
+      <w:pPr>
+        <w:spacing w:before="100" w:beforeAutospacing="1" w:after="100" w:afterAutospacing="1" w:line="240" w:lineRule="auto"/>
+        <w:ind w:left="820"/>
+        <w:rPr>
+          <w:rFonts w:ascii="Tahoma" w:eastAsia="Times New Roman" w:hAnsi="Tahoma" w:cs="Tahoma"/>
+          <w:color w:val="000000" w:themeColor="text1"/>
+          <w:sz w:val="24"/>
+          <w:szCs w:val="24"/>
+          <w:lang w:val="pt-BR" w:eastAsia="en-GB"/>
+        </w:rPr>
+      </w:pPr>
+      <w:r>
+        <w:rPr>
+          <w:rFonts w:ascii="Tahoma" w:eastAsia="Times New Roman" w:hAnsi="Tahoma" w:cs="Tahoma"/>
+          <w:noProof/>
+          <w:color w:val="000000" w:themeColor="text1"/>
+          <w:sz w:val="24"/>
+          <w:szCs w:val="24"/>
+          <w:lang w:val="pt-BR" w:eastAsia="pt-BR"/>
+        </w:rPr>
+        <w:lastRenderedPageBreak/>
+        <w:drawing>
+          <wp:inline distT="0" distB="0" distL="0" distR="0" wp14:anchorId="1E441B2F" wp14:editId="13B5C02F">
+            <wp:extent cx="5400040" cy="2597150"/>
+            <wp:effectExtent l="0" t="0" r="0" b="0"/>
+            <wp:docPr id="77" name="Imagem 77"/>
+            <wp:cNvGraphicFramePr>
+              <a:graphicFrameLocks xmlns:a="http://schemas.openxmlformats.org/drawingml/2006/main" noChangeAspect="1"/>
+            </wp:cNvGraphicFramePr>
+            <a:graphic xmlns:a="http://schemas.openxmlformats.org/drawingml/2006/main">
+              <a:graphicData uri="http://schemas.openxmlformats.org/drawingml/2006/picture">
+                <pic:pic xmlns:pic="http://schemas.openxmlformats.org/drawingml/2006/picture">
+                  <pic:nvPicPr>
+                    <pic:cNvPr id="0" name="DD88E71.tmp"/>
+                    <pic:cNvPicPr/>
+                  </pic:nvPicPr>
+                  <pic:blipFill>
+                    <a:blip r:embed="rId55">
+                      <a:extLst>
+                        <a:ext uri="{28A0092B-C50C-407E-A947-70E740481C1C}">
+                          <a14:useLocalDpi xmlns:a14="http://schemas.microsoft.com/office/drawing/2010/main" val="0"/>
+                        </a:ext>
+                      </a:extLst>
+                    </a:blip>
+                    <a:stretch>
+                      <a:fillRect/>
+                    </a:stretch>
+                  </pic:blipFill>
+                  <pic:spPr>
+                    <a:xfrm>
+                      <a:off x="0" y="0"/>
+                      <a:ext cx="5400040" cy="2597150"/>
+                    </a:xfrm>
+                    <a:prstGeom prst="rect">
+                      <a:avLst/>
+                    </a:prstGeom>
+                  </pic:spPr>
+                </pic:pic>
+              </a:graphicData>
+            </a:graphic>
+          </wp:inline>
+        </w:drawing>
+      </w:r>
+    </w:p>
+    <w:p>
+      <w:pPr>
+        <w:spacing w:before="100" w:beforeAutospacing="1" w:after="100" w:afterAutospacing="1" w:line="240" w:lineRule="auto"/>
+        <w:ind w:left="820"/>
+        <w:rPr>
+          <w:rFonts w:ascii="Tahoma" w:eastAsia="Times New Roman" w:hAnsi="Tahoma" w:cs="Tahoma"/>
+          <w:color w:val="000000" w:themeColor="text1"/>
+          <w:sz w:val="24"/>
+          <w:szCs w:val="24"/>
+          <w:lang w:val="pt-BR" w:eastAsia="en-GB"/>
+        </w:rPr>
+      </w:pPr>
+      <w:r>
+        <w:rPr>
+          <w:rFonts w:ascii="Tahoma" w:eastAsia="Times New Roman" w:hAnsi="Tahoma" w:cs="Tahoma"/>
+          <w:noProof/>
+          <w:color w:val="000000" w:themeColor="text1"/>
+          <w:sz w:val="24"/>
+          <w:szCs w:val="24"/>
+          <w:lang w:val="pt-BR" w:eastAsia="pt-BR"/>
+        </w:rPr>
+        <w:drawing>
+          <wp:inline distT="0" distB="0" distL="0" distR="0" wp14:anchorId="390A7D64" wp14:editId="5D00EE41">
+            <wp:extent cx="5400040" cy="2104390"/>
+            <wp:effectExtent l="0" t="0" r="0" b="0"/>
+            <wp:docPr id="79" name="Imagem 79"/>
+            <wp:cNvGraphicFramePr>
+              <a:graphicFrameLocks xmlns:a="http://schemas.openxmlformats.org/drawingml/2006/main" noChangeAspect="1"/>
+            </wp:cNvGraphicFramePr>
+            <a:graphic xmlns:a="http://schemas.openxmlformats.org/drawingml/2006/main">
+              <a:graphicData uri="http://schemas.openxmlformats.org/drawingml/2006/picture">
+                <pic:pic xmlns:pic="http://schemas.openxmlformats.org/drawingml/2006/picture">
+                  <pic:nvPicPr>
+                    <pic:cNvPr id="0" name="DD8A7A3.tmp"/>
+                    <pic:cNvPicPr/>
+                  </pic:nvPicPr>
+                  <pic:blipFill>
+                    <a:blip r:embed="rId56">
+                      <a:extLst>
+                        <a:ext uri="{28A0092B-C50C-407E-A947-70E740481C1C}">
+                          <a14:useLocalDpi xmlns:a14="http://schemas.microsoft.com/office/drawing/2010/main" val="0"/>
+                        </a:ext>
+                      </a:extLst>
+                    </a:blip>
+                    <a:stretch>
+                      <a:fillRect/>
+                    </a:stretch>
+                  </pic:blipFill>
+                  <pic:spPr>
+                    <a:xfrm>
+                      <a:off x="0" y="0"/>
+                      <a:ext cx="5400040" cy="2104390"/>
+                    </a:xfrm>
+                    <a:prstGeom prst="rect">
+                      <a:avLst/>
+                    </a:prstGeom>
+                  </pic:spPr>
+                </pic:pic>
+              </a:graphicData>
+            </a:graphic>
+          </wp:inline>
+        </w:drawing>
+      </w:r>
+    </w:p>
+    <w:p>
+      <w:pPr>
+        <w:spacing w:before="100" w:beforeAutospacing="1" w:after="100" w:afterAutospacing="1" w:line="240" w:lineRule="auto"/>
+        <w:ind w:left="820"/>
+        <w:rPr>
+          <w:rFonts w:ascii="Tahoma" w:eastAsia="Times New Roman" w:hAnsi="Tahoma" w:cs="Tahoma"/>
+          <w:color w:val="000000" w:themeColor="text1"/>
+          <w:sz w:val="24"/>
+          <w:szCs w:val="24"/>
+          <w:lang w:val="pt-BR" w:eastAsia="en-GB"/>
+        </w:rPr>
+      </w:pPr>
+      <w:r>
+        <w:rPr>
+          <w:rFonts w:ascii="Tahoma" w:eastAsia="Times New Roman" w:hAnsi="Tahoma" w:cs="Tahoma"/>
+          <w:noProof/>
+          <w:color w:val="000000" w:themeColor="text1"/>
+          <w:sz w:val="24"/>
+          <w:szCs w:val="24"/>
+          <w:lang w:val="pt-BR" w:eastAsia="pt-BR"/>
+        </w:rPr>
+        <w:drawing>
+          <wp:inline distT="0" distB="0" distL="0" distR="0" wp14:anchorId="2803E2EB" wp14:editId="3B3229C4">
+            <wp:extent cx="5400040" cy="1288415"/>
+            <wp:effectExtent l="0" t="0" r="0" b="6985"/>
+            <wp:docPr id="78" name="Imagem 78"/>
+            <wp:cNvGraphicFramePr>
+              <a:graphicFrameLocks xmlns:a="http://schemas.openxmlformats.org/drawingml/2006/main" noChangeAspect="1"/>
+            </wp:cNvGraphicFramePr>
+            <a:graphic xmlns:a="http://schemas.openxmlformats.org/drawingml/2006/main">
+              <a:graphicData uri="http://schemas.openxmlformats.org/drawingml/2006/picture">
+                <pic:pic xmlns:pic="http://schemas.openxmlformats.org/drawingml/2006/picture">
+                  <pic:nvPicPr>
+                    <pic:cNvPr id="0" name="DD896E.tmp"/>
+                    <pic:cNvPicPr/>
+                  </pic:nvPicPr>
+                  <pic:blipFill>
+                    <a:blip r:embed="rId57">
+                      <a:extLst>
+                        <a:ext uri="{28A0092B-C50C-407E-A947-70E740481C1C}">
+                          <a14:useLocalDpi xmlns:a14="http://schemas.microsoft.com/office/drawing/2010/main" val="0"/>
+                        </a:ext>
+                      </a:extLst>
+                    </a:blip>
+                    <a:stretch>
+                      <a:fillRect/>
+                    </a:stretch>
+                  </pic:blipFill>
+                  <pic:spPr>
+                    <a:xfrm>
+                      <a:off x="0" y="0"/>
+                      <a:ext cx="5400040" cy="1288415"/>
+                    </a:xfrm>
+                    <a:prstGeom prst="rect">
+                      <a:avLst/>
+                    </a:prstGeom>
+                  </pic:spPr>
+                </pic:pic>
+              </a:graphicData>
+            </a:graphic>
+          </wp:inline>
+        </w:drawing>
+      </w:r>
+    </w:p>
+    <w:p>
+      <w:pPr>
+        <w:spacing w:before="100" w:beforeAutospacing="1" w:after="100" w:afterAutospacing="1" w:line="240" w:lineRule="auto"/>
+        <w:ind w:left="820"/>
+        <w:rPr>
+          <w:rFonts w:ascii="Tahoma" w:eastAsia="Times New Roman" w:hAnsi="Tahoma" w:cs="Tahoma"/>
+          <w:color w:val="000000" w:themeColor="text1"/>
+          <w:sz w:val="24"/>
+          <w:szCs w:val="24"/>
+          <w:lang w:val="pt-BR" w:eastAsia="en-GB"/>
+        </w:rPr>
+      </w:pPr>
+      <w:r>
+        <w:rPr>
+          <w:rFonts w:ascii="Tahoma" w:eastAsia="Times New Roman" w:hAnsi="Tahoma" w:cs="Tahoma"/>
+          <w:noProof/>
+          <w:color w:val="000000" w:themeColor="text1"/>
+          <w:sz w:val="24"/>
+          <w:szCs w:val="24"/>
+          <w:lang w:val="pt-BR" w:eastAsia="pt-BR"/>
+        </w:rPr>
+        <w:drawing>
+          <wp:inline distT="0" distB="0" distL="0" distR="0" wp14:anchorId="08CA41BA" wp14:editId="36F4E7B2">
+            <wp:extent cx="5400040" cy="1335405"/>
+            <wp:effectExtent l="0" t="0" r="0" b="0"/>
+            <wp:docPr id="80" name="Imagem 80"/>
+            <wp:cNvGraphicFramePr>
+              <a:graphicFrameLocks xmlns:a="http://schemas.openxmlformats.org/drawingml/2006/main" noChangeAspect="1"/>
+            </wp:cNvGraphicFramePr>
+            <a:graphic xmlns:a="http://schemas.openxmlformats.org/drawingml/2006/main">
+              <a:graphicData uri="http://schemas.openxmlformats.org/drawingml/2006/picture">
+                <pic:pic xmlns:pic="http://schemas.openxmlformats.org/drawingml/2006/picture">
+                  <pic:nvPicPr>
+                    <pic:cNvPr id="0" name="DD8EE9.tmp"/>
+                    <pic:cNvPicPr/>
+                  </pic:nvPicPr>
+                  <pic:blipFill>
+                    <a:blip r:embed="rId58">
+                      <a:extLst>
+                        <a:ext uri="{28A0092B-C50C-407E-A947-70E740481C1C}">
+                          <a14:useLocalDpi xmlns:a14="http://schemas.microsoft.com/office/drawing/2010/main" val="0"/>
+                        </a:ext>
+                      </a:extLst>
+                    </a:blip>
+                    <a:stretch>
+                      <a:fillRect/>
+                    </a:stretch>
+                  </pic:blipFill>
+                  <pic:spPr>
+                    <a:xfrm>
+                      <a:off x="0" y="0"/>
+                      <a:ext cx="5400040" cy="1335405"/>
+                    </a:xfrm>
+                    <a:prstGeom prst="rect">
+                      <a:avLst/>
+                    </a:prstGeom>
+                  </pic:spPr>
+                </pic:pic>
+              </a:graphicData>
+            </a:graphic>
+          </wp:inline>
+        </w:drawing>
+      </w:r>
+    </w:p>
+    <w:p>
+      <w:pPr>
+        <w:spacing w:before="100" w:beforeAutospacing="1" w:after="100" w:afterAutospacing="1" w:line="240" w:lineRule="auto"/>
+        <w:ind w:left="820"/>
+        <w:rPr>
+          <w:rFonts w:ascii="Tahoma" w:eastAsia="Times New Roman" w:hAnsi="Tahoma" w:cs="Tahoma"/>
+          <w:color w:val="000000" w:themeColor="text1"/>
+          <w:sz w:val="24"/>
+          <w:szCs w:val="24"/>
+          <w:lang w:val="pt-BR" w:eastAsia="en-GB"/>
+        </w:rPr>
+      </w:pPr>
+    </w:p>
+    <w:p>
+      <w:pPr>
+        <w:spacing w:before="100" w:beforeAutospacing="1" w:after="100" w:afterAutospacing="1" w:line="240" w:lineRule="auto"/>
+        <w:ind w:left="820"/>
+        <w:rPr>
+          <w:rFonts w:ascii="Tahoma" w:eastAsia="Times New Roman" w:hAnsi="Tahoma" w:cs="Tahoma"/>
+          <w:color w:val="000000" w:themeColor="text1"/>
+          <w:sz w:val="24"/>
+          <w:szCs w:val="24"/>
+          <w:lang w:val="pt-BR" w:eastAsia="en-GB"/>
+        </w:rPr>
+      </w:pPr>
+      <w:r>
+        <w:rPr>
+          <w:rFonts w:ascii="Tahoma" w:eastAsia="Times New Roman" w:hAnsi="Tahoma" w:cs="Tahoma"/>
+          <w:noProof/>
+          <w:color w:val="000000" w:themeColor="text1"/>
+          <w:sz w:val="24"/>
+          <w:szCs w:val="24"/>
+          <w:lang w:val="pt-BR" w:eastAsia="pt-BR"/>
+        </w:rPr>
+        <w:lastRenderedPageBreak/>
+        <w:drawing>
+          <wp:inline distT="0" distB="0" distL="0" distR="0" wp14:anchorId="1D36EE67" wp14:editId="4E355553">
+            <wp:extent cx="4565650" cy="1311604"/>
+            <wp:effectExtent l="0" t="0" r="6350" b="3175"/>
+            <wp:docPr id="81" name="Imagem 81"/>
+            <wp:cNvGraphicFramePr>
+              <a:graphicFrameLocks xmlns:a="http://schemas.openxmlformats.org/drawingml/2006/main" noChangeAspect="1"/>
+            </wp:cNvGraphicFramePr>
+            <a:graphic xmlns:a="http://schemas.openxmlformats.org/drawingml/2006/main">
+              <a:graphicData uri="http://schemas.openxmlformats.org/drawingml/2006/picture">
+                <pic:pic xmlns:pic="http://schemas.openxmlformats.org/drawingml/2006/picture">
+                  <pic:nvPicPr>
+                    <pic:cNvPr id="0" name="DD8765F.tmp"/>
+                    <pic:cNvPicPr/>
+                  </pic:nvPicPr>
+                  <pic:blipFill>
+                    <a:blip r:embed="rId59">
+                      <a:extLst>
+                        <a:ext uri="{28A0092B-C50C-407E-A947-70E740481C1C}">
+                          <a14:useLocalDpi xmlns:a14="http://schemas.microsoft.com/office/drawing/2010/main" val="0"/>
+                        </a:ext>
+                      </a:extLst>
+                    </a:blip>
+                    <a:stretch>
+                      <a:fillRect/>
+                    </a:stretch>
+                  </pic:blipFill>
+                  <pic:spPr>
+                    <a:xfrm>
+                      <a:off x="0" y="0"/>
+                      <a:ext cx="4571264" cy="1313217"/>
+                    </a:xfrm>
+                    <a:prstGeom prst="rect">
+                      <a:avLst/>
+                    </a:prstGeom>
+                  </pic:spPr>
+                </pic:pic>
+              </a:graphicData>
+            </a:graphic>
+          </wp:inline>
+        </w:drawing>
+      </w:r>
+    </w:p>
+    <w:p>
+      <w:pPr>
+        <w:spacing w:before="100" w:beforeAutospacing="1" w:after="100" w:afterAutospacing="1" w:line="240" w:lineRule="auto"/>
+        <w:ind w:left="820"/>
+        <w:rPr>
+          <w:rFonts w:ascii="Tahoma" w:eastAsia="Times New Roman" w:hAnsi="Tahoma" w:cs="Tahoma"/>
+          <w:color w:val="000000" w:themeColor="text1"/>
+          <w:sz w:val="24"/>
+          <w:szCs w:val="24"/>
+          <w:lang w:val="pt-BR" w:eastAsia="en-GB"/>
+        </w:rPr>
+      </w:pPr>
+      <w:r>
+        <w:rPr>
+          <w:rFonts w:ascii="Tahoma" w:eastAsia="Times New Roman" w:hAnsi="Tahoma" w:cs="Tahoma"/>
+          <w:noProof/>
+          <w:color w:val="000000" w:themeColor="text1"/>
+          <w:sz w:val="24"/>
+          <w:szCs w:val="24"/>
+          <w:lang w:val="pt-BR" w:eastAsia="pt-BR"/>
+        </w:rPr>
+        <w:drawing>
+          <wp:inline distT="0" distB="0" distL="0" distR="0" wp14:anchorId="11D7A955" wp14:editId="56403EC9">
+            <wp:extent cx="4724400" cy="1515667"/>
+            <wp:effectExtent l="0" t="0" r="0" b="8890"/>
+            <wp:docPr id="82" name="Imagem 82"/>
+            <wp:cNvGraphicFramePr>
+              <a:graphicFrameLocks xmlns:a="http://schemas.openxmlformats.org/drawingml/2006/main" noChangeAspect="1"/>
+            </wp:cNvGraphicFramePr>
+            <a:graphic xmlns:a="http://schemas.openxmlformats.org/drawingml/2006/main">
+              <a:graphicData uri="http://schemas.openxmlformats.org/drawingml/2006/picture">
+                <pic:pic xmlns:pic="http://schemas.openxmlformats.org/drawingml/2006/picture">
+                  <pic:nvPicPr>
+                    <pic:cNvPr id="0" name="DD81407.tmp"/>
+                    <pic:cNvPicPr/>
+                  </pic:nvPicPr>
+                  <pic:blipFill>
+                    <a:blip r:embed="rId60">
+                      <a:extLst>
+                        <a:ext uri="{28A0092B-C50C-407E-A947-70E740481C1C}">
+                          <a14:useLocalDpi xmlns:a14="http://schemas.microsoft.com/office/drawing/2010/main" val="0"/>
+                        </a:ext>
+                      </a:extLst>
+                    </a:blip>
+                    <a:stretch>
+                      <a:fillRect/>
+                    </a:stretch>
+                  </pic:blipFill>
+                  <pic:spPr>
+                    <a:xfrm>
+                      <a:off x="0" y="0"/>
+                      <a:ext cx="4726623" cy="1516380"/>
+                    </a:xfrm>
+                    <a:prstGeom prst="rect">
+                      <a:avLst/>
+                    </a:prstGeom>
+                  </pic:spPr>
+                </pic:pic>
+              </a:graphicData>
+            </a:graphic>
+          </wp:inline>
+        </w:drawing>
+      </w:r>
+    </w:p>
+    <w:p>
+      <w:pPr>
+        <w:spacing w:before="100" w:beforeAutospacing="1" w:after="100" w:afterAutospacing="1" w:line="240" w:lineRule="auto"/>
+        <w:ind w:left="820"/>
+        <w:rPr>
+          <w:rFonts w:ascii="Tahoma" w:eastAsia="Times New Roman" w:hAnsi="Tahoma" w:cs="Tahoma"/>
+          <w:color w:val="000000" w:themeColor="text1"/>
+          <w:sz w:val="24"/>
+          <w:szCs w:val="24"/>
+          <w:lang w:val="pt-BR" w:eastAsia="en-GB"/>
+        </w:rPr>
+      </w:pPr>
+      <w:r>
+        <w:rPr>
+          <w:rFonts w:ascii="Tahoma" w:eastAsia="Times New Roman" w:hAnsi="Tahoma" w:cs="Tahoma"/>
+          <w:noProof/>
+          <w:color w:val="000000" w:themeColor="text1"/>
+          <w:sz w:val="24"/>
+          <w:szCs w:val="24"/>
+          <w:lang w:val="pt-BR" w:eastAsia="pt-BR"/>
+        </w:rPr>
+        <w:drawing>
+          <wp:inline distT="0" distB="0" distL="0" distR="0" wp14:anchorId="6DE94A93" wp14:editId="36D8E63E">
+            <wp:extent cx="4400550" cy="968183"/>
+            <wp:effectExtent l="0" t="0" r="0" b="3810"/>
+            <wp:docPr id="84" name="Imagem 84"/>
+            <wp:cNvGraphicFramePr>
+              <a:graphicFrameLocks xmlns:a="http://schemas.openxmlformats.org/drawingml/2006/main" noChangeAspect="1"/>
+            </wp:cNvGraphicFramePr>
+            <a:graphic xmlns:a="http://schemas.openxmlformats.org/drawingml/2006/main">
+              <a:graphicData uri="http://schemas.openxmlformats.org/drawingml/2006/picture">
+                <pic:pic xmlns:pic="http://schemas.openxmlformats.org/drawingml/2006/picture">
+                  <pic:nvPicPr>
+                    <pic:cNvPr id="0" name="DD8E709.tmp"/>
+                    <pic:cNvPicPr/>
+                  </pic:nvPicPr>
+                  <pic:blipFill>
+                    <a:blip r:embed="rId61">
+                      <a:extLst>
+                        <a:ext uri="{28A0092B-C50C-407E-A947-70E740481C1C}">
+                          <a14:useLocalDpi xmlns:a14="http://schemas.microsoft.com/office/drawing/2010/main" val="0"/>
+                        </a:ext>
+                      </a:extLst>
+                    </a:blip>
+                    <a:stretch>
+                      <a:fillRect/>
+                    </a:stretch>
+                  </pic:blipFill>
+                  <pic:spPr>
+                    <a:xfrm>
+                      <a:off x="0" y="0"/>
+                      <a:ext cx="4402903" cy="968701"/>
+                    </a:xfrm>
+                    <a:prstGeom prst="rect">
+                      <a:avLst/>
+                    </a:prstGeom>
+                  </pic:spPr>
+                </pic:pic>
+              </a:graphicData>
+            </a:graphic>
+          </wp:inline>
+        </w:drawing>
+      </w:r>
+    </w:p>
+    <w:p>
+      <w:pPr>
+        <w:spacing w:before="100" w:beforeAutospacing="1" w:after="100" w:afterAutospacing="1" w:line="240" w:lineRule="auto"/>
+        <w:ind w:left="820"/>
+        <w:rPr>
+          <w:rFonts w:ascii="Tahoma" w:eastAsia="Times New Roman" w:hAnsi="Tahoma" w:cs="Tahoma"/>
+          <w:color w:val="000000" w:themeColor="text1"/>
+          <w:sz w:val="24"/>
+          <w:szCs w:val="24"/>
+          <w:lang w:val="pt-BR" w:eastAsia="en-GB"/>
+        </w:rPr>
+      </w:pPr>
+      <w:r>
+        <w:rPr>
+          <w:rFonts w:ascii="Tahoma" w:eastAsia="Times New Roman" w:hAnsi="Tahoma" w:cs="Tahoma"/>
+          <w:noProof/>
+          <w:color w:val="000000" w:themeColor="text1"/>
+          <w:sz w:val="24"/>
+          <w:szCs w:val="24"/>
+          <w:lang w:val="pt-BR" w:eastAsia="pt-BR"/>
+        </w:rPr>
+        <w:drawing>
+          <wp:inline distT="0" distB="0" distL="0" distR="0" wp14:anchorId="1970E449" wp14:editId="6627CF92">
+            <wp:extent cx="4438650" cy="1384284"/>
+            <wp:effectExtent l="0" t="0" r="0" b="6985"/>
+            <wp:docPr id="85" name="Imagem 85"/>
+            <wp:cNvGraphicFramePr>
+              <a:graphicFrameLocks xmlns:a="http://schemas.openxmlformats.org/drawingml/2006/main" noChangeAspect="1"/>
+            </wp:cNvGraphicFramePr>
+            <a:graphic xmlns:a="http://schemas.openxmlformats.org/drawingml/2006/main">
+              <a:graphicData uri="http://schemas.openxmlformats.org/drawingml/2006/picture">
+                <pic:pic xmlns:pic="http://schemas.openxmlformats.org/drawingml/2006/picture">
+                  <pic:nvPicPr>
+                    <pic:cNvPr id="0" name="DD84D65.tmp"/>
+                    <pic:cNvPicPr/>
+                  </pic:nvPicPr>
+                  <pic:blipFill>
+                    <a:blip r:embed="rId62">
+                      <a:extLst>
+                        <a:ext uri="{28A0092B-C50C-407E-A947-70E740481C1C}">
+                          <a14:useLocalDpi xmlns:a14="http://schemas.microsoft.com/office/drawing/2010/main" val="0"/>
+                        </a:ext>
+                      </a:extLst>
+                    </a:blip>
+                    <a:stretch>
+                      <a:fillRect/>
+                    </a:stretch>
+                  </pic:blipFill>
+                  <pic:spPr>
+                    <a:xfrm>
+                      <a:off x="0" y="0"/>
+                      <a:ext cx="4440739" cy="1384935"/>
+                    </a:xfrm>
+                    <a:prstGeom prst="rect">
+                      <a:avLst/>
+                    </a:prstGeom>
+                  </pic:spPr>
+                </pic:pic>
+              </a:graphicData>
+            </a:graphic>
+          </wp:inline>
+        </w:drawing>
+      </w:r>
+    </w:p>
+    <w:p>
+      <w:pPr>
+        <w:spacing w:before="100" w:beforeAutospacing="1" w:after="100" w:afterAutospacing="1" w:line="240" w:lineRule="auto"/>
+        <w:ind w:left="820"/>
+        <w:rPr>
+          <w:rFonts w:ascii="Tahoma" w:eastAsia="Times New Roman" w:hAnsi="Tahoma" w:cs="Tahoma"/>
+          <w:color w:val="000000" w:themeColor="text1"/>
+          <w:sz w:val="24"/>
+          <w:szCs w:val="24"/>
+          <w:lang w:val="pt-BR" w:eastAsia="en-GB"/>
+        </w:rPr>
+      </w:pPr>
+      <w:r>
+        <w:rPr>
+          <w:rFonts w:ascii="Tahoma" w:eastAsia="Times New Roman" w:hAnsi="Tahoma" w:cs="Tahoma"/>
+          <w:noProof/>
+          <w:color w:val="000000" w:themeColor="text1"/>
+          <w:sz w:val="24"/>
+          <w:szCs w:val="24"/>
+          <w:lang w:val="pt-BR" w:eastAsia="pt-BR"/>
+        </w:rPr>
+        <w:drawing>
+          <wp:inline distT="0" distB="0" distL="0" distR="0" wp14:anchorId="45D8E048" wp14:editId="14B705F3">
+            <wp:extent cx="4724400" cy="1827305"/>
+            <wp:effectExtent l="0" t="0" r="0" b="1905"/>
+            <wp:docPr id="91" name="Imagem 91"/>
+            <wp:cNvGraphicFramePr>
+              <a:graphicFrameLocks xmlns:a="http://schemas.openxmlformats.org/drawingml/2006/main" noChangeAspect="1"/>
+            </wp:cNvGraphicFramePr>
+            <a:graphic xmlns:a="http://schemas.openxmlformats.org/drawingml/2006/main">
+              <a:graphicData uri="http://schemas.openxmlformats.org/drawingml/2006/picture">
+                <pic:pic xmlns:pic="http://schemas.openxmlformats.org/drawingml/2006/picture">
+                  <pic:nvPicPr>
+                    <pic:cNvPr id="0" name="DD8FFCF.tmp"/>
+                    <pic:cNvPicPr/>
+                  </pic:nvPicPr>
+                  <pic:blipFill>
+                    <a:blip r:embed="rId63">
+                      <a:extLst>
+                        <a:ext uri="{28A0092B-C50C-407E-A947-70E740481C1C}">
+                          <a14:useLocalDpi xmlns:a14="http://schemas.microsoft.com/office/drawing/2010/main" val="0"/>
+                        </a:ext>
+                      </a:extLst>
+                    </a:blip>
+                    <a:stretch>
+                      <a:fillRect/>
+                    </a:stretch>
+                  </pic:blipFill>
+                  <pic:spPr>
+                    <a:xfrm>
+                      <a:off x="0" y="0"/>
+                      <a:ext cx="4726623" cy="1828165"/>
+                    </a:xfrm>
+                    <a:prstGeom prst="rect">
+                      <a:avLst/>
+                    </a:prstGeom>
+                  </pic:spPr>
+                </pic:pic>
+              </a:graphicData>
+            </a:graphic>
+          </wp:inline>
+        </w:drawing>
+      </w:r>
+    </w:p>
+    <w:p>
+      <w:pPr>
+        <w:spacing w:before="100" w:beforeAutospacing="1" w:after="100" w:afterAutospacing="1" w:line="240" w:lineRule="auto"/>
+        <w:ind w:left="820"/>
+        <w:rPr>
+          <w:rFonts w:ascii="Tahoma" w:eastAsia="Times New Roman" w:hAnsi="Tahoma" w:cs="Tahoma"/>
+          <w:color w:val="000000" w:themeColor="text1"/>
+          <w:sz w:val="24"/>
+          <w:szCs w:val="24"/>
+          <w:lang w:val="pt-BR" w:eastAsia="en-GB"/>
+        </w:rPr>
+      </w:pPr>
+      <w:r>
+        <w:rPr>
+          <w:rFonts w:ascii="Tahoma" w:eastAsia="Times New Roman" w:hAnsi="Tahoma" w:cs="Tahoma"/>
+          <w:noProof/>
+          <w:color w:val="000000" w:themeColor="text1"/>
+          <w:sz w:val="24"/>
+          <w:szCs w:val="24"/>
+          <w:lang w:val="pt-BR" w:eastAsia="pt-BR"/>
+        </w:rPr>
+        <w:lastRenderedPageBreak/>
+        <w:drawing>
+          <wp:inline distT="0" distB="0" distL="0" distR="0" wp14:anchorId="137BE426" wp14:editId="2358ACEF">
+            <wp:extent cx="4969514" cy="1282700"/>
+            <wp:effectExtent l="0" t="0" r="2540" b="0"/>
+            <wp:docPr id="86" name="Imagem 86"/>
+            <wp:cNvGraphicFramePr>
+              <a:graphicFrameLocks xmlns:a="http://schemas.openxmlformats.org/drawingml/2006/main" noChangeAspect="1"/>
+            </wp:cNvGraphicFramePr>
+            <a:graphic xmlns:a="http://schemas.openxmlformats.org/drawingml/2006/main">
+              <a:graphicData uri="http://schemas.openxmlformats.org/drawingml/2006/picture">
+                <pic:pic xmlns:pic="http://schemas.openxmlformats.org/drawingml/2006/picture">
+                  <pic:nvPicPr>
+                    <pic:cNvPr id="0" name="DD8B6CE.tmp"/>
+                    <pic:cNvPicPr/>
+                  </pic:nvPicPr>
+                  <pic:blipFill>
+                    <a:blip r:embed="rId64">
+                      <a:extLst>
+                        <a:ext uri="{28A0092B-C50C-407E-A947-70E740481C1C}">
+                          <a14:useLocalDpi xmlns:a14="http://schemas.microsoft.com/office/drawing/2010/main" val="0"/>
+                        </a:ext>
+                      </a:extLst>
+                    </a:blip>
+                    <a:stretch>
+                      <a:fillRect/>
+                    </a:stretch>
+                  </pic:blipFill>
+                  <pic:spPr>
+                    <a:xfrm>
+                      <a:off x="0" y="0"/>
+                      <a:ext cx="4971853" cy="1283304"/>
+                    </a:xfrm>
+                    <a:prstGeom prst="rect">
+                      <a:avLst/>
+                    </a:prstGeom>
+                  </pic:spPr>
+                </pic:pic>
+              </a:graphicData>
+            </a:graphic>
+          </wp:inline>
+        </w:drawing>
+      </w:r>
+    </w:p>
+    <w:p>
+      <w:pPr>
+        <w:spacing w:before="100" w:beforeAutospacing="1" w:after="100" w:afterAutospacing="1" w:line="240" w:lineRule="auto"/>
+        <w:ind w:left="820"/>
+        <w:rPr>
+          <w:rFonts w:ascii="Tahoma" w:eastAsia="Times New Roman" w:hAnsi="Tahoma" w:cs="Tahoma"/>
+          <w:color w:val="000000" w:themeColor="text1"/>
+          <w:sz w:val="24"/>
+          <w:szCs w:val="24"/>
+          <w:lang w:val="pt-BR" w:eastAsia="en-GB"/>
+        </w:rPr>
+      </w:pPr>
+      <w:r>
+        <w:rPr>
+          <w:rFonts w:ascii="Tahoma" w:eastAsia="Times New Roman" w:hAnsi="Tahoma" w:cs="Tahoma"/>
+          <w:noProof/>
+          <w:color w:val="000000" w:themeColor="text1"/>
+          <w:sz w:val="24"/>
+          <w:szCs w:val="24"/>
+          <w:lang w:val="pt-BR" w:eastAsia="pt-BR"/>
+        </w:rPr>
+        <w:drawing>
+          <wp:inline distT="0" distB="0" distL="0" distR="0" wp14:anchorId="631316DC" wp14:editId="13E9B3B0">
+            <wp:extent cx="5400040" cy="1645920"/>
+            <wp:effectExtent l="0" t="0" r="0" b="0"/>
+            <wp:docPr id="87" name="Imagem 87"/>
+            <wp:cNvGraphicFramePr>
+              <a:graphicFrameLocks xmlns:a="http://schemas.openxmlformats.org/drawingml/2006/main" noChangeAspect="1"/>
+            </wp:cNvGraphicFramePr>
+            <a:graphic xmlns:a="http://schemas.openxmlformats.org/drawingml/2006/main">
+              <a:graphicData uri="http://schemas.openxmlformats.org/drawingml/2006/picture">
+                <pic:pic xmlns:pic="http://schemas.openxmlformats.org/drawingml/2006/picture">
+                  <pic:nvPicPr>
+                    <pic:cNvPr id="0" name="DD82A8E.tmp"/>
+                    <pic:cNvPicPr/>
+                  </pic:nvPicPr>
+                  <pic:blipFill>
+                    <a:blip r:embed="rId65">
+                      <a:extLst>
+                        <a:ext uri="{28A0092B-C50C-407E-A947-70E740481C1C}">
+                          <a14:useLocalDpi xmlns:a14="http://schemas.microsoft.com/office/drawing/2010/main" val="0"/>
+                        </a:ext>
+                      </a:extLst>
+                    </a:blip>
+                    <a:stretch>
+                      <a:fillRect/>
+                    </a:stretch>
+                  </pic:blipFill>
+                  <pic:spPr>
+                    <a:xfrm>
+                      <a:off x="0" y="0"/>
+                      <a:ext cx="5400040" cy="1645920"/>
+                    </a:xfrm>
+                    <a:prstGeom prst="rect">
+                      <a:avLst/>
+                    </a:prstGeom>
+                  </pic:spPr>
+                </pic:pic>
+              </a:graphicData>
+            </a:graphic>
+          </wp:inline>
+        </w:drawing>
+      </w:r>
+    </w:p>
+    <w:p>
+      <w:pPr>
+        <w:spacing w:before="100" w:beforeAutospacing="1" w:after="100" w:afterAutospacing="1" w:line="240" w:lineRule="auto"/>
+        <w:ind w:left="820"/>
+        <w:rPr>
+          <w:rFonts w:ascii="Tahoma" w:eastAsia="Times New Roman" w:hAnsi="Tahoma" w:cs="Tahoma"/>
+          <w:color w:val="000000" w:themeColor="text1"/>
+          <w:sz w:val="24"/>
+          <w:szCs w:val="24"/>
+          <w:lang w:val="pt-BR" w:eastAsia="en-GB"/>
+        </w:rPr>
+      </w:pPr>
+      <w:r>
+        <w:rPr>
+          <w:rFonts w:ascii="Tahoma" w:eastAsia="Times New Roman" w:hAnsi="Tahoma" w:cs="Tahoma"/>
+          <w:noProof/>
+          <w:color w:val="000000" w:themeColor="text1"/>
+          <w:sz w:val="24"/>
+          <w:szCs w:val="24"/>
+          <w:lang w:val="pt-BR" w:eastAsia="pt-BR"/>
+        </w:rPr>
+        <w:drawing>
+          <wp:inline distT="0" distB="0" distL="0" distR="0" wp14:anchorId="640DFDE6" wp14:editId="150EFF36">
+            <wp:extent cx="5400040" cy="1689100"/>
+            <wp:effectExtent l="0" t="0" r="0" b="6350"/>
+            <wp:docPr id="88" name="Imagem 88"/>
+            <wp:cNvGraphicFramePr>
+              <a:graphicFrameLocks xmlns:a="http://schemas.openxmlformats.org/drawingml/2006/main" noChangeAspect="1"/>
+            </wp:cNvGraphicFramePr>
+            <a:graphic xmlns:a="http://schemas.openxmlformats.org/drawingml/2006/main">
+              <a:graphicData uri="http://schemas.openxmlformats.org/drawingml/2006/picture">
+                <pic:pic xmlns:pic="http://schemas.openxmlformats.org/drawingml/2006/picture">
+                  <pic:nvPicPr>
+                    <pic:cNvPr id="0" name="DD8B655.tmp"/>
+                    <pic:cNvPicPr/>
+                  </pic:nvPicPr>
+                  <pic:blipFill>
+                    <a:blip r:embed="rId66">
+                      <a:extLst>
+                        <a:ext uri="{28A0092B-C50C-407E-A947-70E740481C1C}">
+                          <a14:useLocalDpi xmlns:a14="http://schemas.microsoft.com/office/drawing/2010/main" val="0"/>
+                        </a:ext>
+                      </a:extLst>
+                    </a:blip>
+                    <a:stretch>
+                      <a:fillRect/>
+                    </a:stretch>
+                  </pic:blipFill>
+                  <pic:spPr>
+                    <a:xfrm>
+                      <a:off x="0" y="0"/>
+                      <a:ext cx="5400040" cy="1689100"/>
+                    </a:xfrm>
+                    <a:prstGeom prst="rect">
+                      <a:avLst/>
+                    </a:prstGeom>
+                  </pic:spPr>
+                </pic:pic>
+              </a:graphicData>
+            </a:graphic>
+          </wp:inline>
+        </w:drawing>
+      </w:r>
+      <w:r>
+        <w:rPr>
+          <w:rFonts w:ascii="Tahoma" w:eastAsia="Times New Roman" w:hAnsi="Tahoma" w:cs="Tahoma"/>
+          <w:noProof/>
+          <w:color w:val="000000" w:themeColor="text1"/>
+          <w:sz w:val="24"/>
+          <w:szCs w:val="24"/>
+          <w:lang w:val="pt-BR" w:eastAsia="pt-BR"/>
+        </w:rPr>
+        <w:drawing>
+          <wp:inline distT="0" distB="0" distL="0" distR="0" wp14:anchorId="1211A0C1" wp14:editId="4079EF8D">
+            <wp:extent cx="5400040" cy="1863725"/>
+            <wp:effectExtent l="0" t="0" r="0" b="3175"/>
+            <wp:docPr id="89" name="Imagem 89"/>
+            <wp:cNvGraphicFramePr>
+              <a:graphicFrameLocks xmlns:a="http://schemas.openxmlformats.org/drawingml/2006/main" noChangeAspect="1"/>
+            </wp:cNvGraphicFramePr>
+            <a:graphic xmlns:a="http://schemas.openxmlformats.org/drawingml/2006/main">
+              <a:graphicData uri="http://schemas.openxmlformats.org/drawingml/2006/picture">
+                <pic:pic xmlns:pic="http://schemas.openxmlformats.org/drawingml/2006/picture">
+                  <pic:nvPicPr>
+                    <pic:cNvPr id="0" name="DD828D6.tmp"/>
+                    <pic:cNvPicPr/>
+                  </pic:nvPicPr>
+                  <pic:blipFill>
+                    <a:blip r:embed="rId67">
+                      <a:extLst>
+                        <a:ext uri="{28A0092B-C50C-407E-A947-70E740481C1C}">
+                          <a14:useLocalDpi xmlns:a14="http://schemas.microsoft.com/office/drawing/2010/main" val="0"/>
+                        </a:ext>
+                      </a:extLst>
+                    </a:blip>
+                    <a:stretch>
+                      <a:fillRect/>
+                    </a:stretch>
+                  </pic:blipFill>
+                  <pic:spPr>
+                    <a:xfrm>
+                      <a:off x="0" y="0"/>
+                      <a:ext cx="5400040" cy="1863725"/>
+                    </a:xfrm>
+                    <a:prstGeom prst="rect">
+                      <a:avLst/>
+                    </a:prstGeom>
+                  </pic:spPr>
+                </pic:pic>
+              </a:graphicData>
+            </a:graphic>
+          </wp:inline>
+        </w:drawing>
+      </w:r>
+    </w:p>
+    <w:p>
+      <w:pPr>
+        <w:spacing w:before="100" w:beforeAutospacing="1" w:after="100" w:afterAutospacing="1" w:line="240" w:lineRule="auto"/>
+        <w:ind w:left="820"/>
+        <w:rPr>
+          <w:rFonts w:ascii="Tahoma" w:eastAsia="Times New Roman" w:hAnsi="Tahoma" w:cs="Tahoma"/>
+          <w:color w:val="000000" w:themeColor="text1"/>
+          <w:sz w:val="24"/>
+          <w:szCs w:val="24"/>
+          <w:lang w:val="pt-BR" w:eastAsia="en-GB"/>
+        </w:rPr>
+      </w:pPr>
+      <w:r>
+        <w:rPr>
+          <w:rFonts w:ascii="Tahoma" w:eastAsia="Times New Roman" w:hAnsi="Tahoma" w:cs="Tahoma"/>
+          <w:noProof/>
+          <w:color w:val="000000" w:themeColor="text1"/>
+          <w:sz w:val="24"/>
+          <w:szCs w:val="24"/>
+          <w:lang w:val="pt-BR" w:eastAsia="pt-BR"/>
+        </w:rPr>
+        <w:drawing>
+          <wp:inline distT="0" distB="0" distL="0" distR="0" wp14:anchorId="677ED573" wp14:editId="42C8FABA">
+            <wp:extent cx="5400040" cy="1601470"/>
+            <wp:effectExtent l="0" t="0" r="0" b="0"/>
+            <wp:docPr id="90" name="Imagem 90"/>
+            <wp:cNvGraphicFramePr>
+              <a:graphicFrameLocks xmlns:a="http://schemas.openxmlformats.org/drawingml/2006/main" noChangeAspect="1"/>
+            </wp:cNvGraphicFramePr>
+            <a:graphic xmlns:a="http://schemas.openxmlformats.org/drawingml/2006/main">
+              <a:graphicData uri="http://schemas.openxmlformats.org/drawingml/2006/picture">
+                <pic:pic xmlns:pic="http://schemas.openxmlformats.org/drawingml/2006/picture">
+                  <pic:nvPicPr>
+                    <pic:cNvPr id="0" name="DD88705.tmp"/>
+                    <pic:cNvPicPr/>
+                  </pic:nvPicPr>
+                  <pic:blipFill>
+                    <a:blip r:embed="rId68">
+                      <a:extLst>
+                        <a:ext uri="{28A0092B-C50C-407E-A947-70E740481C1C}">
+                          <a14:useLocalDpi xmlns:a14="http://schemas.microsoft.com/office/drawing/2010/main" val="0"/>
+                        </a:ext>
+                      </a:extLst>
+                    </a:blip>
+                    <a:stretch>
+                      <a:fillRect/>
+                    </a:stretch>
+                  </pic:blipFill>
+                  <pic:spPr>
+                    <a:xfrm>
+                      <a:off x="0" y="0"/>
+                      <a:ext cx="5400040" cy="1601470"/>
+                    </a:xfrm>
+                    <a:prstGeom prst="rect">
+                      <a:avLst/>
+                    </a:prstGeom>
+                  </pic:spPr>
+                </pic:pic>
+              </a:graphicData>
+            </a:graphic>
+          </wp:inline>
+        </w:drawing>
+      </w:r>
+    </w:p>
+    <w:p>
+      <w:pPr>
+        <w:spacing w:before="100" w:beforeAutospacing="1" w:after="100" w:afterAutospacing="1" w:line="240" w:lineRule="auto"/>
+        <w:ind w:left="820"/>
+        <w:rPr>
+          <w:rFonts w:ascii="Tahoma" w:eastAsia="Times New Roman" w:hAnsi="Tahoma" w:cs="Tahoma"/>
+          <w:color w:val="000000" w:themeColor="text1"/>
+          <w:sz w:val="24"/>
+          <w:szCs w:val="24"/>
+          <w:lang w:val="pt-BR" w:eastAsia="en-GB"/>
+        </w:rPr>
+      </w:pPr>
+      <w:r>
+        <w:rPr>
+          <w:rFonts w:ascii="Tahoma" w:eastAsia="Times New Roman" w:hAnsi="Tahoma" w:cs="Tahoma"/>
+          <w:noProof/>
+          <w:color w:val="000000" w:themeColor="text1"/>
+          <w:sz w:val="24"/>
+          <w:szCs w:val="24"/>
+          <w:lang w:val="pt-BR" w:eastAsia="pt-BR"/>
+        </w:rPr>
+        <w:lastRenderedPageBreak/>
+        <w:drawing>
+          <wp:inline distT="0" distB="0" distL="0" distR="0" wp14:anchorId="754A0CF6" wp14:editId="17FF33F2">
+            <wp:extent cx="5400040" cy="1587500"/>
+            <wp:effectExtent l="0" t="0" r="0" b="0"/>
+            <wp:docPr id="92" name="Imagem 92"/>
+            <wp:cNvGraphicFramePr>
+              <a:graphicFrameLocks xmlns:a="http://schemas.openxmlformats.org/drawingml/2006/main" noChangeAspect="1"/>
+            </wp:cNvGraphicFramePr>
+            <a:graphic xmlns:a="http://schemas.openxmlformats.org/drawingml/2006/main">
+              <a:graphicData uri="http://schemas.openxmlformats.org/drawingml/2006/picture">
+                <pic:pic xmlns:pic="http://schemas.openxmlformats.org/drawingml/2006/picture">
+                  <pic:nvPicPr>
+                    <pic:cNvPr id="0" name="DD8902A.tmp"/>
+                    <pic:cNvPicPr/>
+                  </pic:nvPicPr>
+                  <pic:blipFill>
+                    <a:blip r:embed="rId69">
+                      <a:extLst>
+                        <a:ext uri="{28A0092B-C50C-407E-A947-70E740481C1C}">
+                          <a14:useLocalDpi xmlns:a14="http://schemas.microsoft.com/office/drawing/2010/main" val="0"/>
+                        </a:ext>
+                      </a:extLst>
+                    </a:blip>
+                    <a:stretch>
+                      <a:fillRect/>
+                    </a:stretch>
+                  </pic:blipFill>
+                  <pic:spPr>
+                    <a:xfrm>
+                      <a:off x="0" y="0"/>
+                      <a:ext cx="5400040" cy="1587500"/>
+                    </a:xfrm>
+                    <a:prstGeom prst="rect">
+                      <a:avLst/>
+                    </a:prstGeom>
+                  </pic:spPr>
+                </pic:pic>
+              </a:graphicData>
+            </a:graphic>
+          </wp:inline>
+        </w:drawing>
+      </w:r>
+    </w:p>
+    <w:p>
+      <w:pPr>
+        <w:spacing w:before="100" w:beforeAutospacing="1" w:after="100" w:afterAutospacing="1" w:line="240" w:lineRule="auto"/>
+        <w:ind w:left="820"/>
+        <w:rPr>
+          <w:rFonts w:ascii="Tahoma" w:eastAsia="Times New Roman" w:hAnsi="Tahoma" w:cs="Tahoma"/>
+          <w:color w:val="000000" w:themeColor="text1"/>
+          <w:sz w:val="24"/>
+          <w:szCs w:val="24"/>
+          <w:lang w:val="pt-BR" w:eastAsia="en-GB"/>
+        </w:rPr>
+      </w:pPr>
+      <w:r>
+        <w:rPr>
+          <w:rFonts w:ascii="Tahoma" w:eastAsia="Times New Roman" w:hAnsi="Tahoma" w:cs="Tahoma"/>
+          <w:noProof/>
+          <w:color w:val="000000" w:themeColor="text1"/>
+          <w:sz w:val="24"/>
+          <w:szCs w:val="24"/>
+          <w:lang w:val="pt-BR" w:eastAsia="pt-BR"/>
+        </w:rPr>
+        <w:drawing>
+          <wp:inline distT="0" distB="0" distL="0" distR="0" wp14:anchorId="1F88BF56" wp14:editId="1DC59F18">
+            <wp:extent cx="4927702" cy="2260600"/>
+            <wp:effectExtent l="0" t="0" r="6350" b="6350"/>
+            <wp:docPr id="93" name="Imagem 93"/>
+            <wp:cNvGraphicFramePr>
+              <a:graphicFrameLocks xmlns:a="http://schemas.openxmlformats.org/drawingml/2006/main" noChangeAspect="1"/>
+            </wp:cNvGraphicFramePr>
+            <a:graphic xmlns:a="http://schemas.openxmlformats.org/drawingml/2006/main">
+              <a:graphicData uri="http://schemas.openxmlformats.org/drawingml/2006/picture">
+                <pic:pic xmlns:pic="http://schemas.openxmlformats.org/drawingml/2006/picture">
+                  <pic:nvPicPr>
+                    <pic:cNvPr id="0" name="DD87EA1.tmp"/>
+                    <pic:cNvPicPr/>
+                  </pic:nvPicPr>
+                  <pic:blipFill>
+                    <a:blip r:embed="rId70">
+                      <a:extLst>
+                        <a:ext uri="{28A0092B-C50C-407E-A947-70E740481C1C}">
+                          <a14:useLocalDpi xmlns:a14="http://schemas.microsoft.com/office/drawing/2010/main" val="0"/>
+                        </a:ext>
+                      </a:extLst>
+                    </a:blip>
+                    <a:stretch>
+                      <a:fillRect/>
+                    </a:stretch>
+                  </pic:blipFill>
+                  <pic:spPr>
+                    <a:xfrm>
+                      <a:off x="0" y="0"/>
+                      <a:ext cx="4936272" cy="2264531"/>
+                    </a:xfrm>
+                    <a:prstGeom prst="rect">
+                      <a:avLst/>
+                    </a:prstGeom>
+                  </pic:spPr>
+                </pic:pic>
+              </a:graphicData>
+            </a:graphic>
+          </wp:inline>
+        </w:drawing>
+      </w:r>
+    </w:p>
+    <w:p>
+      <w:pPr>
+        <w:spacing w:before="100" w:beforeAutospacing="1" w:after="100" w:afterAutospacing="1" w:line="240" w:lineRule="auto"/>
+        <w:ind w:left="820"/>
+        <w:rPr>
+          <w:rFonts w:ascii="Tahoma" w:eastAsia="Times New Roman" w:hAnsi="Tahoma" w:cs="Tahoma"/>
+          <w:color w:val="000000" w:themeColor="text1"/>
+          <w:sz w:val="24"/>
+          <w:szCs w:val="24"/>
+          <w:lang w:val="pt-BR" w:eastAsia="en-GB"/>
+        </w:rPr>
+      </w:pPr>
+      <w:r>
+        <w:rPr>
+          <w:rFonts w:ascii="Tahoma" w:eastAsia="Times New Roman" w:hAnsi="Tahoma" w:cs="Tahoma"/>
+          <w:noProof/>
+          <w:color w:val="000000" w:themeColor="text1"/>
+          <w:sz w:val="24"/>
+          <w:szCs w:val="24"/>
+          <w:lang w:val="pt-BR" w:eastAsia="pt-BR"/>
+        </w:rPr>
+        <w:drawing>
+          <wp:inline distT="0" distB="0" distL="0" distR="0" wp14:anchorId="312B6A4E" wp14:editId="12A66326">
+            <wp:extent cx="5400040" cy="1669415"/>
+            <wp:effectExtent l="0" t="0" r="0" b="6985"/>
+            <wp:docPr id="94" name="Imagem 94"/>
+            <wp:cNvGraphicFramePr>
+              <a:graphicFrameLocks xmlns:a="http://schemas.openxmlformats.org/drawingml/2006/main" noChangeAspect="1"/>
+            </wp:cNvGraphicFramePr>
+            <a:graphic xmlns:a="http://schemas.openxmlformats.org/drawingml/2006/main">
+              <a:graphicData uri="http://schemas.openxmlformats.org/drawingml/2006/picture">
+                <pic:pic xmlns:pic="http://schemas.openxmlformats.org/drawingml/2006/picture">
+                  <pic:nvPicPr>
+                    <pic:cNvPr id="0" name="DD825EF.tmp"/>
+                    <pic:cNvPicPr/>
+                  </pic:nvPicPr>
+                  <pic:blipFill>
+                    <a:blip r:embed="rId71">
+                      <a:extLst>
+                        <a:ext uri="{28A0092B-C50C-407E-A947-70E740481C1C}">
+                          <a14:useLocalDpi xmlns:a14="http://schemas.microsoft.com/office/drawing/2010/main" val="0"/>
+                        </a:ext>
+                      </a:extLst>
+                    </a:blip>
+                    <a:stretch>
+                      <a:fillRect/>
+                    </a:stretch>
+                  </pic:blipFill>
+                  <pic:spPr>
+                    <a:xfrm>
+                      <a:off x="0" y="0"/>
+                      <a:ext cx="5400040" cy="1669415"/>
+                    </a:xfrm>
+                    <a:prstGeom prst="rect">
+                      <a:avLst/>
+                    </a:prstGeom>
+                  </pic:spPr>
+                </pic:pic>
+              </a:graphicData>
+            </a:graphic>
+          </wp:inline>
+        </w:drawing>
+      </w:r>
+    </w:p>
+    <w:p>
+      <w:pPr>
+        <w:spacing w:before="100" w:beforeAutospacing="1" w:after="100" w:afterAutospacing="1" w:line="240" w:lineRule="auto"/>
+        <w:ind w:left="820"/>
+        <w:rPr>
+          <w:rFonts w:ascii="Tahoma" w:eastAsia="Times New Roman" w:hAnsi="Tahoma" w:cs="Tahoma"/>
+          <w:color w:val="000000" w:themeColor="text1"/>
+          <w:sz w:val="24"/>
+          <w:szCs w:val="24"/>
+          <w:lang w:val="pt-BR" w:eastAsia="en-GB"/>
+        </w:rPr>
+      </w:pPr>
+      <w:r>
+        <w:rPr>
+          <w:rFonts w:ascii="Tahoma" w:eastAsia="Times New Roman" w:hAnsi="Tahoma" w:cs="Tahoma"/>
+          <w:noProof/>
+          <w:color w:val="000000" w:themeColor="text1"/>
+          <w:sz w:val="24"/>
+          <w:szCs w:val="24"/>
+          <w:lang w:val="pt-BR" w:eastAsia="pt-BR"/>
+        </w:rPr>
+        <w:drawing>
+          <wp:inline distT="0" distB="0" distL="0" distR="0" wp14:anchorId="7A40520E" wp14:editId="52773519">
+            <wp:extent cx="5400040" cy="1774190"/>
+            <wp:effectExtent l="0" t="0" r="0" b="0"/>
+            <wp:docPr id="95" name="Imagem 95"/>
+            <wp:cNvGraphicFramePr>
+              <a:graphicFrameLocks xmlns:a="http://schemas.openxmlformats.org/drawingml/2006/main" noChangeAspect="1"/>
+            </wp:cNvGraphicFramePr>
+            <a:graphic xmlns:a="http://schemas.openxmlformats.org/drawingml/2006/main">
+              <a:graphicData uri="http://schemas.openxmlformats.org/drawingml/2006/picture">
+                <pic:pic xmlns:pic="http://schemas.openxmlformats.org/drawingml/2006/picture">
+                  <pic:nvPicPr>
+                    <pic:cNvPr id="0" name="DD8897C.tmp"/>
+                    <pic:cNvPicPr/>
+                  </pic:nvPicPr>
+                  <pic:blipFill>
+                    <a:blip r:embed="rId72">
+                      <a:extLst>
+                        <a:ext uri="{28A0092B-C50C-407E-A947-70E740481C1C}">
+                          <a14:useLocalDpi xmlns:a14="http://schemas.microsoft.com/office/drawing/2010/main" val="0"/>
+                        </a:ext>
+                      </a:extLst>
+                    </a:blip>
+                    <a:stretch>
+                      <a:fillRect/>
+                    </a:stretch>
+                  </pic:blipFill>
+                  <pic:spPr>
+                    <a:xfrm>
+                      <a:off x="0" y="0"/>
+                      <a:ext cx="5400040" cy="1774190"/>
+                    </a:xfrm>
+                    <a:prstGeom prst="rect">
+                      <a:avLst/>
+                    </a:prstGeom>
+                  </pic:spPr>
+                </pic:pic>
+              </a:graphicData>
+            </a:graphic>
+          </wp:inline>
+        </w:drawing>
+      </w:r>
+    </w:p>
+    <w:p>
+      <w:pPr>
+        <w:spacing w:before="100" w:beforeAutospacing="1" w:after="100" w:afterAutospacing="1" w:line="240" w:lineRule="auto"/>
+        <w:ind w:left="820"/>
+        <w:rPr>
+          <w:rFonts w:ascii="Tahoma" w:eastAsia="Times New Roman" w:hAnsi="Tahoma" w:cs="Tahoma"/>
+          <w:color w:val="000000" w:themeColor="text1"/>
+          <w:sz w:val="24"/>
+          <w:szCs w:val="24"/>
+          <w:lang w:val="pt-BR" w:eastAsia="en-GB"/>
+        </w:rPr>
+      </w:pPr>
+      <w:r>
+        <w:rPr>
+          <w:rFonts w:ascii="Tahoma" w:eastAsia="Times New Roman" w:hAnsi="Tahoma" w:cs="Tahoma"/>
+          <w:noProof/>
+          <w:color w:val="000000" w:themeColor="text1"/>
+          <w:sz w:val="24"/>
+          <w:szCs w:val="24"/>
+          <w:lang w:val="pt-BR" w:eastAsia="pt-BR"/>
+        </w:rPr>
+        <w:lastRenderedPageBreak/>
+        <w:drawing>
+          <wp:inline distT="0" distB="0" distL="0" distR="0" wp14:anchorId="65D94D0F" wp14:editId="09D103BE">
+            <wp:extent cx="5400040" cy="1393190"/>
+            <wp:effectExtent l="0" t="0" r="0" b="0"/>
+            <wp:docPr id="96" name="Imagem 96"/>
+            <wp:cNvGraphicFramePr>
+              <a:graphicFrameLocks xmlns:a="http://schemas.openxmlformats.org/drawingml/2006/main" noChangeAspect="1"/>
+            </wp:cNvGraphicFramePr>
+            <a:graphic xmlns:a="http://schemas.openxmlformats.org/drawingml/2006/main">
+              <a:graphicData uri="http://schemas.openxmlformats.org/drawingml/2006/picture">
+                <pic:pic xmlns:pic="http://schemas.openxmlformats.org/drawingml/2006/picture">
+                  <pic:nvPicPr>
+                    <pic:cNvPr id="0" name="DD8D8E5.tmp"/>
+                    <pic:cNvPicPr/>
+                  </pic:nvPicPr>
+                  <pic:blipFill>
+                    <a:blip r:embed="rId73">
+                      <a:extLst>
+                        <a:ext uri="{28A0092B-C50C-407E-A947-70E740481C1C}">
+                          <a14:useLocalDpi xmlns:a14="http://schemas.microsoft.com/office/drawing/2010/main" val="0"/>
+                        </a:ext>
+                      </a:extLst>
+                    </a:blip>
+                    <a:stretch>
+                      <a:fillRect/>
+                    </a:stretch>
+                  </pic:blipFill>
+                  <pic:spPr>
+                    <a:xfrm>
+                      <a:off x="0" y="0"/>
+                      <a:ext cx="5400040" cy="1393190"/>
+                    </a:xfrm>
+                    <a:prstGeom prst="rect">
+                      <a:avLst/>
+                    </a:prstGeom>
+                  </pic:spPr>
+                </pic:pic>
+              </a:graphicData>
+            </a:graphic>
+          </wp:inline>
+        </w:drawing>
+      </w:r>
     </w:p>
     <w:p>
       <w:pPr>
@@ -4374,15 +8516,27 @@
         <w:t xml:space="preserve"> do pacote </w:t>
       </w:r>
       <w:proofErr w:type="spellStart"/>
-      <w:r>
-        <w:rPr>
-          <w:rFonts w:ascii="Tahoma" w:eastAsia="Times New Roman" w:hAnsi="Tahoma" w:cs="Tahoma"/>
-          <w:color w:val="000000" w:themeColor="text1"/>
-          <w:sz w:val="24"/>
-          <w:szCs w:val="24"/>
-          <w:lang w:val="pt-BR" w:eastAsia="en-GB"/>
-        </w:rPr>
-        <w:t>java.util</w:t>
+      <w:proofErr w:type="gramStart"/>
+      <w:r>
+        <w:rPr>
+          <w:rFonts w:ascii="Tahoma" w:eastAsia="Times New Roman" w:hAnsi="Tahoma" w:cs="Tahoma"/>
+          <w:color w:val="000000" w:themeColor="text1"/>
+          <w:sz w:val="24"/>
+          <w:szCs w:val="24"/>
+          <w:lang w:val="pt-BR" w:eastAsia="en-GB"/>
+        </w:rPr>
+        <w:t>java</w:t>
+      </w:r>
+      <w:proofErr w:type="gramEnd"/>
+      <w:r>
+        <w:rPr>
+          <w:rFonts w:ascii="Tahoma" w:eastAsia="Times New Roman" w:hAnsi="Tahoma" w:cs="Tahoma"/>
+          <w:color w:val="000000" w:themeColor="text1"/>
+          <w:sz w:val="24"/>
+          <w:szCs w:val="24"/>
+          <w:lang w:val="pt-BR" w:eastAsia="en-GB"/>
+        </w:rPr>
+        <w:t>.util</w:t>
       </w:r>
       <w:proofErr w:type="spellEnd"/>
       <w:r>
@@ -4426,6 +8580,95 @@
           <w:lang w:val="pt-BR" w:eastAsia="en-GB"/>
         </w:rPr>
         <w:t>eve ser usado conforme o contexto do projeto. Se for usado em um método genérico sem relação com a classe e apenas para cumpri-lo, esse requisito será desconsiderado.</w:t>
+      </w:r>
+    </w:p>
+    <w:p>
+      <w:pPr>
+        <w:spacing w:before="100" w:beforeAutospacing="1" w:after="100" w:afterAutospacing="1" w:line="240" w:lineRule="auto"/>
+        <w:ind w:left="820"/>
+        <w:rPr>
+          <w:rFonts w:ascii="Tahoma" w:eastAsia="Times New Roman" w:hAnsi="Tahoma" w:cs="Tahoma"/>
+          <w:color w:val="000000" w:themeColor="text1"/>
+          <w:sz w:val="24"/>
+          <w:szCs w:val="24"/>
+          <w:lang w:val="pt-BR" w:eastAsia="en-GB"/>
+        </w:rPr>
+      </w:pPr>
+      <w:r>
+        <w:rPr>
+          <w:rFonts w:ascii="Tahoma" w:eastAsia="Times New Roman" w:hAnsi="Tahoma" w:cs="Tahoma"/>
+          <w:color w:val="000000" w:themeColor="text1"/>
+          <w:sz w:val="24"/>
+          <w:szCs w:val="24"/>
+          <w:lang w:val="pt-BR" w:eastAsia="en-GB"/>
+        </w:rPr>
+        <w:t>Usa randômico para gerar um personagem do time do computador</w:t>
+      </w:r>
+    </w:p>
+    <w:p>
+      <w:pPr>
+        <w:spacing w:before="100" w:beforeAutospacing="1" w:after="100" w:afterAutospacing="1" w:line="240" w:lineRule="auto"/>
+        <w:ind w:left="820"/>
+        <w:rPr>
+          <w:rFonts w:ascii="Tahoma" w:eastAsia="Times New Roman" w:hAnsi="Tahoma" w:cs="Tahoma"/>
+          <w:color w:val="000000" w:themeColor="text1"/>
+          <w:sz w:val="24"/>
+          <w:szCs w:val="24"/>
+          <w:u w:val="single"/>
+          <w:lang w:val="pt-BR" w:eastAsia="en-GB"/>
+        </w:rPr>
+      </w:pPr>
+      <w:r>
+        <w:rPr>
+          <w:rFonts w:ascii="Tahoma" w:eastAsia="Times New Roman" w:hAnsi="Tahoma" w:cs="Tahoma"/>
+          <w:noProof/>
+          <w:color w:val="000000" w:themeColor="text1"/>
+          <w:sz w:val="24"/>
+          <w:szCs w:val="24"/>
+          <w:u w:val="single"/>
+          <w:lang w:val="pt-BR" w:eastAsia="pt-BR"/>
+        </w:rPr>
+        <w:drawing>
+          <wp:inline distT="0" distB="0" distL="0" distR="0" wp14:anchorId="59483F4A" wp14:editId="6310E998">
+            <wp:extent cx="5099050" cy="2668624"/>
+            <wp:effectExtent l="0" t="0" r="6350" b="0"/>
+            <wp:docPr id="27" name="Imagem 27"/>
+            <wp:cNvGraphicFramePr>
+              <a:graphicFrameLocks xmlns:a="http://schemas.openxmlformats.org/drawingml/2006/main" noChangeAspect="1"/>
+            </wp:cNvGraphicFramePr>
+            <a:graphic xmlns:a="http://schemas.openxmlformats.org/drawingml/2006/main">
+              <a:graphicData uri="http://schemas.openxmlformats.org/drawingml/2006/picture">
+                <pic:pic xmlns:pic="http://schemas.openxmlformats.org/drawingml/2006/picture">
+                  <pic:nvPicPr>
+                    <pic:cNvPr id="0" name="DD83ADF.tmp"/>
+                    <pic:cNvPicPr/>
+                  </pic:nvPicPr>
+                  <pic:blipFill>
+                    <a:blip r:embed="rId74">
+                      <a:extLst>
+                        <a:ext uri="{28A0092B-C50C-407E-A947-70E740481C1C}">
+                          <a14:useLocalDpi xmlns:a14="http://schemas.microsoft.com/office/drawing/2010/main" val="0"/>
+                        </a:ext>
+                      </a:extLst>
+                    </a:blip>
+                    <a:stretch>
+                      <a:fillRect/>
+                    </a:stretch>
+                  </pic:blipFill>
+                  <pic:spPr>
+                    <a:xfrm>
+                      <a:off x="0" y="0"/>
+                      <a:ext cx="5101449" cy="2669880"/>
+                    </a:xfrm>
+                    <a:prstGeom prst="rect">
+                      <a:avLst/>
+                    </a:prstGeom>
+                  </pic:spPr>
+                </pic:pic>
+              </a:graphicData>
+            </a:graphic>
+          </wp:inline>
+        </w:drawing>
       </w:r>
     </w:p>
     <w:p>
@@ -4541,6 +8784,7 @@
         <w:t xml:space="preserve">. Vejam: </w:t>
       </w:r>
       <w:proofErr w:type="spellStart"/>
+      <w:proofErr w:type="gramStart"/>
       <w:r>
         <w:rPr>
           <w:rFonts w:ascii="Tahoma" w:eastAsia="Times New Roman" w:hAnsi="Tahoma" w:cs="Tahoma"/>
@@ -4552,6 +8796,7 @@
         <w:t>showInputDialog</w:t>
       </w:r>
       <w:proofErr w:type="spellEnd"/>
+      <w:proofErr w:type="gramEnd"/>
       <w:r>
         <w:rPr>
           <w:rFonts w:ascii="Tahoma" w:eastAsia="Times New Roman" w:hAnsi="Tahoma" w:cs="Tahoma"/>
@@ -4583,6 +8828,71 @@
           <w:lang w:val="pt-BR" w:eastAsia="en-GB"/>
         </w:rPr>
         <w:t>.</w:t>
+      </w:r>
+    </w:p>
+    <w:p>
+      <w:pPr>
+        <w:spacing w:before="100" w:beforeAutospacing="1" w:after="100" w:afterAutospacing="1" w:line="240" w:lineRule="auto"/>
+        <w:ind w:left="820"/>
+        <w:rPr>
+          <w:rFonts w:ascii="Tahoma" w:eastAsia="Times New Roman" w:hAnsi="Tahoma" w:cs="Tahoma"/>
+          <w:color w:val="000000" w:themeColor="text1"/>
+          <w:sz w:val="24"/>
+          <w:szCs w:val="24"/>
+          <w:lang w:val="pt-BR" w:eastAsia="en-GB"/>
+        </w:rPr>
+      </w:pPr>
+      <w:r>
+        <w:rPr>
+          <w:rFonts w:ascii="Tahoma" w:eastAsia="Times New Roman" w:hAnsi="Tahoma" w:cs="Tahoma"/>
+          <w:noProof/>
+          <w:color w:val="000000" w:themeColor="text1"/>
+          <w:sz w:val="24"/>
+          <w:szCs w:val="24"/>
+          <w:lang w:val="pt-BR" w:eastAsia="pt-BR"/>
+        </w:rPr>
+        <w:lastRenderedPageBreak/>
+        <w:drawing>
+          <wp:inline distT="0" distB="0" distL="0" distR="0" wp14:anchorId="03080BD6" wp14:editId="25B044E5">
+            <wp:extent cx="5400040" cy="2804795"/>
+            <wp:effectExtent l="0" t="0" r="0" b="0"/>
+            <wp:docPr id="35" name="Imagem 35"/>
+            <wp:cNvGraphicFramePr>
+              <a:graphicFrameLocks xmlns:a="http://schemas.openxmlformats.org/drawingml/2006/main" noChangeAspect="1"/>
+            </wp:cNvGraphicFramePr>
+            <a:graphic xmlns:a="http://schemas.openxmlformats.org/drawingml/2006/main">
+              <a:graphicData uri="http://schemas.openxmlformats.org/drawingml/2006/picture">
+                <pic:pic xmlns:pic="http://schemas.openxmlformats.org/drawingml/2006/picture">
+                  <pic:nvPicPr>
+                    <pic:cNvPr id="0" name="DD8B341.tmp"/>
+                    <pic:cNvPicPr/>
+                  </pic:nvPicPr>
+                  <pic:blipFill>
+                    <a:blip r:embed="rId75">
+                      <a:extLst>
+                        <a:ext uri="{28A0092B-C50C-407E-A947-70E740481C1C}">
+                          <a14:useLocalDpi xmlns:a14="http://schemas.microsoft.com/office/drawing/2010/main" val="0"/>
+                        </a:ext>
+                      </a:extLst>
+                    </a:blip>
+                    <a:stretch>
+                      <a:fillRect/>
+                    </a:stretch>
+                  </pic:blipFill>
+                  <pic:spPr>
+                    <a:xfrm>
+                      <a:off x="0" y="0"/>
+                      <a:ext cx="5400040" cy="2804795"/>
+                    </a:xfrm>
+                    <a:prstGeom prst="rect">
+                      <a:avLst/>
+                    </a:prstGeom>
+                  </pic:spPr>
+                </pic:pic>
+              </a:graphicData>
+            </a:graphic>
+          </wp:inline>
+        </w:drawing>
       </w:r>
     </w:p>
     <w:p>
@@ -4608,7 +8918,6 @@
           <w:noProof/>
           <w:lang w:val="pt-BR" w:eastAsia="pt-BR"/>
         </w:rPr>
-        <w:lastRenderedPageBreak/>
         <w:drawing>
           <wp:inline distT="0" distB="0" distL="0" distR="0" wp14:anchorId="0375B9A5" wp14:editId="49CE52AD">
             <wp:extent cx="5400040" cy="2127288"/>
@@ -4627,7 +8936,7 @@
                     </pic:cNvPicPr>
                   </pic:nvPicPr>
                   <pic:blipFill>
-                    <a:blip r:embed="rId26">
+                    <a:blip r:embed="rId76">
                       <a:extLst>
                         <a:ext uri="{28A0092B-C50C-407E-A947-70E740481C1C}">
                           <a14:useLocalDpi xmlns:a14="http://schemas.microsoft.com/office/drawing/2010/main" val="0"/>
@@ -6116,7 +10425,7 @@
     </a:clrScheme>
     <a:fontScheme name="Escritório">
       <a:majorFont>
-        <a:latin typeface="Calibri Light" panose="020F0302020204030204"/>
+        <a:latin typeface="Calibri Light"/>
         <a:ea typeface=""/>
         <a:cs typeface=""/>
         <a:font script="Jpan" typeface="ＭＳ ゴシック"/>
@@ -6151,7 +10460,7 @@
         <a:font script="Geor" typeface="Sylfaen"/>
       </a:majorFont>
       <a:minorFont>
-        <a:latin typeface="Calibri" panose="020F0502020204030204"/>
+        <a:latin typeface="Calibri"/>
         <a:ea typeface=""/>
         <a:cs typeface=""/>
         <a:font script="Jpan" typeface="ＭＳ 明朝"/>

</xml_diff>